<commit_message>
Updated the GUI and the code behind
Updated the selection of criteria in which the person will be evaluated,
as well als the criteria editor. Also Updated the Benutzerhilfe.htm to
match the programm.
</commit_message>
<xml_diff>
--- a/Files/Vorlage.docx
+++ b/Files/Vorlage.docx
@@ -8,8 +8,6 @@
           <w:rFonts w:ascii="Calibri" w:hAnsi="Calibri" w:cs="Calibri"/>
         </w:rPr>
       </w:pPr>
-      <w:bookmarkStart w:id="0" w:name="_GoBack"/>
-      <w:bookmarkEnd w:id="0"/>
     </w:p>
     <w:p>
       <w:pPr>
@@ -384,10 +382,9 @@
         <w:pStyle w:val="Listenabsatz"/>
         <w:numPr>
           <w:ilvl w:val="0"/>
-          <w:numId w:val="1"/>
+          <w:numId w:val="3"/>
         </w:numPr>
         <w:spacing w:after="200" w:line="276" w:lineRule="auto"/>
-        <w:contextualSpacing w:val="0"/>
         <w:rPr>
           <w:rFonts w:cs="Calibri"/>
         </w:rPr>
@@ -433,6 +430,18 @@
           <w:szCs w:val="22"/>
         </w:rPr>
       </w:pPr>
+    </w:p>
+    <w:p>
+      <w:pPr>
+        <w:rPr>
+          <w:rStyle w:val="postbody"/>
+          <w:rFonts w:ascii="Calibri" w:hAnsi="Calibri" w:cs="Calibri"/>
+          <w:sz w:val="22"/>
+          <w:szCs w:val="22"/>
+        </w:rPr>
+      </w:pPr>
+      <w:bookmarkStart w:id="0" w:name="_GoBack"/>
+      <w:bookmarkEnd w:id="0"/>
       <w:r>
         <w:rPr>
           <w:rStyle w:val="postbody"/>
@@ -455,10 +464,8 @@
         <w:pStyle w:val="Listenabsatz"/>
         <w:numPr>
           <w:ilvl w:val="0"/>
-          <w:numId w:val="1"/>
+          <w:numId w:val="3"/>
         </w:numPr>
-        <w:ind w:left="714" w:hanging="357"/>
-        <w:contextualSpacing w:val="0"/>
         <w:rPr>
           <w:rFonts w:cs="Calibri"/>
         </w:rPr>
@@ -1481,8 +1488,240 @@
       </w:rPr>
     </w:lvl>
   </w:abstractNum>
+  <w:abstractNum w:abstractNumId="1" w15:restartNumberingAfterBreak="0">
+    <w:nsid w:val="002B159A"/>
+    <w:multiLevelType w:val="hybridMultilevel"/>
+    <w:tmpl w:val="D1D8DAA2"/>
+    <w:lvl w:ilvl="0" w:tplc="04070001">
+      <w:start w:val="1"/>
+      <w:numFmt w:val="bullet"/>
+      <w:lvlText w:val=""/>
+      <w:lvlJc w:val="left"/>
+      <w:pPr>
+        <w:ind w:left="1440" w:hanging="360"/>
+      </w:pPr>
+      <w:rPr>
+        <w:rFonts w:ascii="Symbol" w:hAnsi="Symbol" w:hint="default"/>
+      </w:rPr>
+    </w:lvl>
+    <w:lvl w:ilvl="1" w:tplc="04070003" w:tentative="1">
+      <w:start w:val="1"/>
+      <w:numFmt w:val="bullet"/>
+      <w:lvlText w:val="o"/>
+      <w:lvlJc w:val="left"/>
+      <w:pPr>
+        <w:ind w:left="2160" w:hanging="360"/>
+      </w:pPr>
+      <w:rPr>
+        <w:rFonts w:ascii="Courier New" w:hAnsi="Courier New" w:cs="Courier New" w:hint="default"/>
+      </w:rPr>
+    </w:lvl>
+    <w:lvl w:ilvl="2" w:tplc="04070005" w:tentative="1">
+      <w:start w:val="1"/>
+      <w:numFmt w:val="bullet"/>
+      <w:lvlText w:val=""/>
+      <w:lvlJc w:val="left"/>
+      <w:pPr>
+        <w:ind w:left="2880" w:hanging="360"/>
+      </w:pPr>
+      <w:rPr>
+        <w:rFonts w:ascii="Wingdings" w:hAnsi="Wingdings" w:hint="default"/>
+      </w:rPr>
+    </w:lvl>
+    <w:lvl w:ilvl="3" w:tplc="04070001" w:tentative="1">
+      <w:start w:val="1"/>
+      <w:numFmt w:val="bullet"/>
+      <w:lvlText w:val=""/>
+      <w:lvlJc w:val="left"/>
+      <w:pPr>
+        <w:ind w:left="3600" w:hanging="360"/>
+      </w:pPr>
+      <w:rPr>
+        <w:rFonts w:ascii="Symbol" w:hAnsi="Symbol" w:hint="default"/>
+      </w:rPr>
+    </w:lvl>
+    <w:lvl w:ilvl="4" w:tplc="04070003" w:tentative="1">
+      <w:start w:val="1"/>
+      <w:numFmt w:val="bullet"/>
+      <w:lvlText w:val="o"/>
+      <w:lvlJc w:val="left"/>
+      <w:pPr>
+        <w:ind w:left="4320" w:hanging="360"/>
+      </w:pPr>
+      <w:rPr>
+        <w:rFonts w:ascii="Courier New" w:hAnsi="Courier New" w:cs="Courier New" w:hint="default"/>
+      </w:rPr>
+    </w:lvl>
+    <w:lvl w:ilvl="5" w:tplc="04070005" w:tentative="1">
+      <w:start w:val="1"/>
+      <w:numFmt w:val="bullet"/>
+      <w:lvlText w:val=""/>
+      <w:lvlJc w:val="left"/>
+      <w:pPr>
+        <w:ind w:left="5040" w:hanging="360"/>
+      </w:pPr>
+      <w:rPr>
+        <w:rFonts w:ascii="Wingdings" w:hAnsi="Wingdings" w:hint="default"/>
+      </w:rPr>
+    </w:lvl>
+    <w:lvl w:ilvl="6" w:tplc="04070001" w:tentative="1">
+      <w:start w:val="1"/>
+      <w:numFmt w:val="bullet"/>
+      <w:lvlText w:val=""/>
+      <w:lvlJc w:val="left"/>
+      <w:pPr>
+        <w:ind w:left="5760" w:hanging="360"/>
+      </w:pPr>
+      <w:rPr>
+        <w:rFonts w:ascii="Symbol" w:hAnsi="Symbol" w:hint="default"/>
+      </w:rPr>
+    </w:lvl>
+    <w:lvl w:ilvl="7" w:tplc="04070003" w:tentative="1">
+      <w:start w:val="1"/>
+      <w:numFmt w:val="bullet"/>
+      <w:lvlText w:val="o"/>
+      <w:lvlJc w:val="left"/>
+      <w:pPr>
+        <w:ind w:left="6480" w:hanging="360"/>
+      </w:pPr>
+      <w:rPr>
+        <w:rFonts w:ascii="Courier New" w:hAnsi="Courier New" w:cs="Courier New" w:hint="default"/>
+      </w:rPr>
+    </w:lvl>
+    <w:lvl w:ilvl="8" w:tplc="04070005" w:tentative="1">
+      <w:start w:val="1"/>
+      <w:numFmt w:val="bullet"/>
+      <w:lvlText w:val=""/>
+      <w:lvlJc w:val="left"/>
+      <w:pPr>
+        <w:ind w:left="7200" w:hanging="360"/>
+      </w:pPr>
+      <w:rPr>
+        <w:rFonts w:ascii="Wingdings" w:hAnsi="Wingdings" w:hint="default"/>
+      </w:rPr>
+    </w:lvl>
+  </w:abstractNum>
+  <w:abstractNum w:abstractNumId="2" w15:restartNumberingAfterBreak="0">
+    <w:nsid w:val="3F5721C7"/>
+    <w:multiLevelType w:val="hybridMultilevel"/>
+    <w:tmpl w:val="0CB86716"/>
+    <w:lvl w:ilvl="0" w:tplc="04070001">
+      <w:start w:val="1"/>
+      <w:numFmt w:val="bullet"/>
+      <w:lvlText w:val=""/>
+      <w:lvlJc w:val="left"/>
+      <w:pPr>
+        <w:ind w:left="720" w:hanging="360"/>
+      </w:pPr>
+      <w:rPr>
+        <w:rFonts w:ascii="Symbol" w:hAnsi="Symbol" w:hint="default"/>
+      </w:rPr>
+    </w:lvl>
+    <w:lvl w:ilvl="1" w:tplc="04070003" w:tentative="1">
+      <w:start w:val="1"/>
+      <w:numFmt w:val="bullet"/>
+      <w:lvlText w:val="o"/>
+      <w:lvlJc w:val="left"/>
+      <w:pPr>
+        <w:ind w:left="1440" w:hanging="360"/>
+      </w:pPr>
+      <w:rPr>
+        <w:rFonts w:ascii="Courier New" w:hAnsi="Courier New" w:cs="Courier New" w:hint="default"/>
+      </w:rPr>
+    </w:lvl>
+    <w:lvl w:ilvl="2" w:tplc="04070005" w:tentative="1">
+      <w:start w:val="1"/>
+      <w:numFmt w:val="bullet"/>
+      <w:lvlText w:val=""/>
+      <w:lvlJc w:val="left"/>
+      <w:pPr>
+        <w:ind w:left="2160" w:hanging="360"/>
+      </w:pPr>
+      <w:rPr>
+        <w:rFonts w:ascii="Wingdings" w:hAnsi="Wingdings" w:hint="default"/>
+      </w:rPr>
+    </w:lvl>
+    <w:lvl w:ilvl="3" w:tplc="04070001" w:tentative="1">
+      <w:start w:val="1"/>
+      <w:numFmt w:val="bullet"/>
+      <w:lvlText w:val=""/>
+      <w:lvlJc w:val="left"/>
+      <w:pPr>
+        <w:ind w:left="2880" w:hanging="360"/>
+      </w:pPr>
+      <w:rPr>
+        <w:rFonts w:ascii="Symbol" w:hAnsi="Symbol" w:hint="default"/>
+      </w:rPr>
+    </w:lvl>
+    <w:lvl w:ilvl="4" w:tplc="04070003" w:tentative="1">
+      <w:start w:val="1"/>
+      <w:numFmt w:val="bullet"/>
+      <w:lvlText w:val="o"/>
+      <w:lvlJc w:val="left"/>
+      <w:pPr>
+        <w:ind w:left="3600" w:hanging="360"/>
+      </w:pPr>
+      <w:rPr>
+        <w:rFonts w:ascii="Courier New" w:hAnsi="Courier New" w:cs="Courier New" w:hint="default"/>
+      </w:rPr>
+    </w:lvl>
+    <w:lvl w:ilvl="5" w:tplc="04070005" w:tentative="1">
+      <w:start w:val="1"/>
+      <w:numFmt w:val="bullet"/>
+      <w:lvlText w:val=""/>
+      <w:lvlJc w:val="left"/>
+      <w:pPr>
+        <w:ind w:left="4320" w:hanging="360"/>
+      </w:pPr>
+      <w:rPr>
+        <w:rFonts w:ascii="Wingdings" w:hAnsi="Wingdings" w:hint="default"/>
+      </w:rPr>
+    </w:lvl>
+    <w:lvl w:ilvl="6" w:tplc="04070001" w:tentative="1">
+      <w:start w:val="1"/>
+      <w:numFmt w:val="bullet"/>
+      <w:lvlText w:val=""/>
+      <w:lvlJc w:val="left"/>
+      <w:pPr>
+        <w:ind w:left="5040" w:hanging="360"/>
+      </w:pPr>
+      <w:rPr>
+        <w:rFonts w:ascii="Symbol" w:hAnsi="Symbol" w:hint="default"/>
+      </w:rPr>
+    </w:lvl>
+    <w:lvl w:ilvl="7" w:tplc="04070003" w:tentative="1">
+      <w:start w:val="1"/>
+      <w:numFmt w:val="bullet"/>
+      <w:lvlText w:val="o"/>
+      <w:lvlJc w:val="left"/>
+      <w:pPr>
+        <w:ind w:left="5760" w:hanging="360"/>
+      </w:pPr>
+      <w:rPr>
+        <w:rFonts w:ascii="Courier New" w:hAnsi="Courier New" w:cs="Courier New" w:hint="default"/>
+      </w:rPr>
+    </w:lvl>
+    <w:lvl w:ilvl="8" w:tplc="04070005" w:tentative="1">
+      <w:start w:val="1"/>
+      <w:numFmt w:val="bullet"/>
+      <w:lvlText w:val=""/>
+      <w:lvlJc w:val="left"/>
+      <w:pPr>
+        <w:ind w:left="6480" w:hanging="360"/>
+      </w:pPr>
+      <w:rPr>
+        <w:rFonts w:ascii="Wingdings" w:hAnsi="Wingdings" w:hint="default"/>
+      </w:rPr>
+    </w:lvl>
+  </w:abstractNum>
   <w:num w:numId="1">
     <w:abstractNumId w:val="0"/>
+  </w:num>
+  <w:num w:numId="2">
+    <w:abstractNumId w:val="1"/>
+  </w:num>
+  <w:num w:numId="3">
+    <w:abstractNumId w:val="2"/>
   </w:num>
 </w:numbering>
 </file>

</xml_diff>

<commit_message>
Neue Vorlage mit neuer Schreibweise der Geschlechtswoerter
</commit_message>
<xml_diff>
--- a/Files/Vorlage.docx
+++ b/Files/Vorlage.docx
@@ -62,7 +62,31 @@
           <w:sz w:val="22"/>
           <w:szCs w:val="22"/>
         </w:rPr>
-        <w:t xml:space="preserve">Herr </w:t>
+        <w:t>&lt;&lt;</w:t>
+      </w:r>
+      <w:r>
+        <w:rPr>
+          <w:rFonts w:ascii="Calibri" w:hAnsi="Calibri" w:cs="Calibri"/>
+          <w:sz w:val="22"/>
+          <w:szCs w:val="22"/>
+        </w:rPr>
+        <w:t>Herr</w:t>
+      </w:r>
+      <w:r>
+        <w:rPr>
+          <w:rFonts w:ascii="Calibri" w:hAnsi="Calibri" w:cs="Calibri"/>
+          <w:sz w:val="22"/>
+          <w:szCs w:val="22"/>
+        </w:rPr>
+        <w:t>/Frau&gt;&gt;</w:t>
+      </w:r>
+      <w:r>
+        <w:rPr>
+          <w:rFonts w:ascii="Calibri" w:hAnsi="Calibri" w:cs="Calibri"/>
+          <w:sz w:val="22"/>
+          <w:szCs w:val="22"/>
+        </w:rPr>
+        <w:t xml:space="preserve"> </w:t>
       </w:r>
       <w:r>
         <w:rPr>
@@ -307,7 +331,57 @@
           <w:sz w:val="22"/>
           <w:szCs w:val="22"/>
         </w:rPr>
-        <w:t xml:space="preserve"> als Praktikant für uns tätig.</w:t>
+        <w:t xml:space="preserve"> als </w:t>
+      </w:r>
+      <w:r>
+        <w:rPr>
+          <w:rFonts w:ascii="Calibri" w:hAnsi="Calibri" w:cs="Calibri"/>
+          <w:sz w:val="22"/>
+          <w:szCs w:val="22"/>
+        </w:rPr>
+        <w:t>&lt;&lt;</w:t>
+      </w:r>
+      <w:r>
+        <w:rPr>
+          <w:rFonts w:ascii="Calibri" w:hAnsi="Calibri" w:cs="Calibri"/>
+          <w:sz w:val="22"/>
+          <w:szCs w:val="22"/>
+        </w:rPr>
+        <w:t>Praktikant</w:t>
+      </w:r>
+      <w:r>
+        <w:rPr>
+          <w:rFonts w:ascii="Calibri" w:hAnsi="Calibri" w:cs="Calibri"/>
+          <w:sz w:val="22"/>
+          <w:szCs w:val="22"/>
+        </w:rPr>
+        <w:t>/Praktikantin</w:t>
+      </w:r>
+      <w:r>
+        <w:rPr>
+          <w:rFonts w:ascii="Calibri" w:hAnsi="Calibri" w:cs="Calibri"/>
+          <w:sz w:val="22"/>
+          <w:szCs w:val="22"/>
+        </w:rPr>
+        <w:t>&gt;</w:t>
+      </w:r>
+      <w:bookmarkStart w:id="0" w:name="_GoBack"/>
+      <w:bookmarkEnd w:id="0"/>
+      <w:r>
+        <w:rPr>
+          <w:rFonts w:ascii="Calibri" w:hAnsi="Calibri" w:cs="Calibri"/>
+          <w:sz w:val="22"/>
+          <w:szCs w:val="22"/>
+        </w:rPr>
+        <w:t>&gt;</w:t>
+      </w:r>
+      <w:r>
+        <w:rPr>
+          <w:rFonts w:ascii="Calibri" w:hAnsi="Calibri" w:cs="Calibri"/>
+          <w:sz w:val="22"/>
+          <w:szCs w:val="22"/>
+        </w:rPr>
+        <w:t xml:space="preserve"> für uns tätig.</w:t>
       </w:r>
     </w:p>
     <w:p>
@@ -341,7 +415,31 @@
           <w:sz w:val="22"/>
           <w:szCs w:val="22"/>
         </w:rPr>
-        <w:t xml:space="preserve">seiner Tätigkeit </w:t>
+        <w:t>&lt;&lt;</w:t>
+      </w:r>
+      <w:r>
+        <w:rPr>
+          <w:rFonts w:ascii="Calibri" w:hAnsi="Calibri" w:cs="Calibri"/>
+          <w:sz w:val="22"/>
+          <w:szCs w:val="22"/>
+        </w:rPr>
+        <w:t>seiner</w:t>
+      </w:r>
+      <w:r>
+        <w:rPr>
+          <w:rFonts w:ascii="Calibri" w:hAnsi="Calibri" w:cs="Calibri"/>
+          <w:sz w:val="22"/>
+          <w:szCs w:val="22"/>
+        </w:rPr>
+        <w:t>/ihrer&gt;&gt;</w:t>
+      </w:r>
+      <w:r>
+        <w:rPr>
+          <w:rFonts w:ascii="Calibri" w:hAnsi="Calibri" w:cs="Calibri"/>
+          <w:sz w:val="22"/>
+          <w:szCs w:val="22"/>
+        </w:rPr>
+        <w:t xml:space="preserve"> Tätigkeit </w:t>
       </w:r>
       <w:r>
         <w:rPr>
@@ -357,7 +455,31 @@
           <w:sz w:val="22"/>
           <w:szCs w:val="22"/>
         </w:rPr>
-        <w:t>er m</w:t>
+        <w:t>&lt;&lt;</w:t>
+      </w:r>
+      <w:r>
+        <w:rPr>
+          <w:rFonts w:ascii="Calibri" w:hAnsi="Calibri" w:cs="Calibri"/>
+          <w:sz w:val="22"/>
+          <w:szCs w:val="22"/>
+        </w:rPr>
+        <w:t>er</w:t>
+      </w:r>
+      <w:r>
+        <w:rPr>
+          <w:rFonts w:ascii="Calibri" w:hAnsi="Calibri" w:cs="Calibri"/>
+          <w:sz w:val="22"/>
+          <w:szCs w:val="22"/>
+        </w:rPr>
+        <w:t>/sie&gt;&gt;</w:t>
+      </w:r>
+      <w:r>
+        <w:rPr>
+          <w:rFonts w:ascii="Calibri" w:hAnsi="Calibri" w:cs="Calibri"/>
+          <w:sz w:val="22"/>
+          <w:szCs w:val="22"/>
+        </w:rPr>
+        <w:t xml:space="preserve"> m</w:t>
       </w:r>
       <w:r>
         <w:rPr>
@@ -440,8 +562,6 @@
           <w:szCs w:val="22"/>
         </w:rPr>
       </w:pPr>
-      <w:bookmarkStart w:id="0" w:name="_GoBack"/>
-      <w:bookmarkEnd w:id="0"/>
       <w:r>
         <w:rPr>
           <w:rStyle w:val="postbody"/>
@@ -449,7 +569,34 @@
           <w:sz w:val="22"/>
           <w:szCs w:val="22"/>
         </w:rPr>
-        <w:t>Er hat die Gelegenheit erfolgreich genutzt, in folgenden Bereichen praktische Erfahrungen zu sammeln:</w:t>
+        <w:t>&lt;&lt;</w:t>
+      </w:r>
+      <w:r>
+        <w:rPr>
+          <w:rStyle w:val="postbody"/>
+          <w:rFonts w:ascii="Calibri" w:hAnsi="Calibri" w:cs="Calibri"/>
+          <w:sz w:val="22"/>
+          <w:szCs w:val="22"/>
+        </w:rPr>
+        <w:t>Er</w:t>
+      </w:r>
+      <w:r>
+        <w:rPr>
+          <w:rStyle w:val="postbody"/>
+          <w:rFonts w:ascii="Calibri" w:hAnsi="Calibri" w:cs="Calibri"/>
+          <w:sz w:val="22"/>
+          <w:szCs w:val="22"/>
+        </w:rPr>
+        <w:t>/Sie&gt;&gt;</w:t>
+      </w:r>
+      <w:r>
+        <w:rPr>
+          <w:rStyle w:val="postbody"/>
+          <w:rFonts w:ascii="Calibri" w:hAnsi="Calibri" w:cs="Calibri"/>
+          <w:sz w:val="22"/>
+          <w:szCs w:val="22"/>
+        </w:rPr>
+        <w:t xml:space="preserve"> hat die Gelegenheit erfolgreich genutzt, in folgenden Bereichen praktische Erfahrungen zu sammeln:</w:t>
       </w:r>
     </w:p>
     <w:p>
@@ -660,6 +807,14 @@
           <w:sz w:val="22"/>
           <w:szCs w:val="22"/>
         </w:rPr>
+        <w:t>&lt;&lt;</w:t>
+      </w:r>
+      <w:r>
+        <w:rPr>
+          <w:rFonts w:ascii="Calibri" w:hAnsi="Calibri" w:cs="Calibri"/>
+          <w:sz w:val="22"/>
+          <w:szCs w:val="22"/>
+        </w:rPr>
         <w:t>seine</w:t>
       </w:r>
       <w:r>
@@ -668,6 +823,14 @@
           <w:sz w:val="22"/>
           <w:szCs w:val="22"/>
         </w:rPr>
+        <w:t>/ihre&gt;&gt;</w:t>
+      </w:r>
+      <w:r>
+        <w:rPr>
+          <w:rFonts w:ascii="Calibri" w:hAnsi="Calibri" w:cs="Calibri"/>
+          <w:sz w:val="22"/>
+          <w:szCs w:val="22"/>
+        </w:rPr>
         <w:t xml:space="preserve"> gute </w:t>
       </w:r>
       <w:r>
@@ -724,6 +887,14 @@
           <w:sz w:val="22"/>
           <w:szCs w:val="22"/>
         </w:rPr>
+        <w:t>&lt;&lt;</w:t>
+      </w:r>
+      <w:r>
+        <w:rPr>
+          <w:rFonts w:ascii="Calibri" w:hAnsi="Calibri" w:cs="Calibri"/>
+          <w:sz w:val="22"/>
+          <w:szCs w:val="22"/>
+        </w:rPr>
         <w:t>ihm</w:t>
       </w:r>
       <w:r>
@@ -732,6 +903,14 @@
           <w:sz w:val="22"/>
           <w:szCs w:val="22"/>
         </w:rPr>
+        <w:t>/ihr&gt;&gt;</w:t>
+      </w:r>
+      <w:r>
+        <w:rPr>
+          <w:rFonts w:ascii="Calibri" w:hAnsi="Calibri" w:cs="Calibri"/>
+          <w:sz w:val="22"/>
+          <w:szCs w:val="22"/>
+        </w:rPr>
         <w:t xml:space="preserve"> </w:t>
       </w:r>
       <w:r>
@@ -788,6 +967,14 @@
           <w:sz w:val="22"/>
           <w:szCs w:val="22"/>
         </w:rPr>
+        <w:t>&lt;&lt;</w:t>
+      </w:r>
+      <w:r>
+        <w:rPr>
+          <w:rFonts w:ascii="Calibri" w:hAnsi="Calibri" w:cs="Calibri"/>
+          <w:sz w:val="22"/>
+          <w:szCs w:val="22"/>
+        </w:rPr>
         <w:t>seine</w:t>
       </w:r>
       <w:r>
@@ -796,6 +983,14 @@
           <w:sz w:val="22"/>
           <w:szCs w:val="22"/>
         </w:rPr>
+        <w:t>/ihre&gt;&gt;</w:t>
+      </w:r>
+      <w:r>
+        <w:rPr>
+          <w:rFonts w:ascii="Calibri" w:hAnsi="Calibri" w:cs="Calibri"/>
+          <w:sz w:val="22"/>
+          <w:szCs w:val="22"/>
+        </w:rPr>
         <w:t xml:space="preserve"> </w:t>
       </w:r>
       <w:r>
@@ -924,7 +1119,39 @@
           <w:sz w:val="22"/>
           <w:szCs w:val="22"/>
         </w:rPr>
-        <w:t xml:space="preserve"> Herrn </w:t>
+        <w:t xml:space="preserve"> </w:t>
+      </w:r>
+      <w:r>
+        <w:rPr>
+          <w:rFonts w:ascii="Calibri" w:hAnsi="Calibri" w:cs="Calibri"/>
+          <w:sz w:val="22"/>
+          <w:szCs w:val="22"/>
+        </w:rPr>
+        <w:t>&lt;&lt;</w:t>
+      </w:r>
+      <w:r>
+        <w:rPr>
+          <w:rFonts w:ascii="Calibri" w:hAnsi="Calibri" w:cs="Calibri"/>
+          <w:sz w:val="22"/>
+          <w:szCs w:val="22"/>
+        </w:rPr>
+        <w:t>Herrn</w:t>
+      </w:r>
+      <w:r>
+        <w:rPr>
+          <w:rFonts w:ascii="Calibri" w:hAnsi="Calibri" w:cs="Calibri"/>
+          <w:sz w:val="22"/>
+          <w:szCs w:val="22"/>
+        </w:rPr>
+        <w:t>/Frau&gt;&gt;</w:t>
+      </w:r>
+      <w:r>
+        <w:rPr>
+          <w:rFonts w:ascii="Calibri" w:hAnsi="Calibri" w:cs="Calibri"/>
+          <w:sz w:val="22"/>
+          <w:szCs w:val="22"/>
+        </w:rPr>
+        <w:t xml:space="preserve"> </w:t>
       </w:r>
       <w:r>
         <w:rPr>

</xml_diff>

<commit_message>
-CodeConventiens: Pascalcase Methoden -CriteriaWrapper kleine Bugfixes
</commit_message>
<xml_diff>
--- a/Files/Vorlage.docx
+++ b/Files/Vorlage.docx
@@ -1,6 +1,6 @@
 
 <file path=word/document.xml><?xml version="1.0" encoding="utf-8"?>
-<w:document xmlns:wpc="http://schemas.microsoft.com/office/word/2010/wordprocessingCanvas" xmlns:cx="http://schemas.microsoft.com/office/drawing/2014/chartex" xmlns:mc="http://schemas.openxmlformats.org/markup-compatibility/2006" xmlns:o="urn:schemas-microsoft-com:office:office" xmlns:r="http://schemas.openxmlformats.org/officeDocument/2006/relationships" xmlns:m="http://schemas.openxmlformats.org/officeDocument/2006/math" xmlns:v="urn:schemas-microsoft-com:vml" xmlns:wp14="http://schemas.microsoft.com/office/word/2010/wordprocessingDrawing" xmlns:wp="http://schemas.openxmlformats.org/drawingml/2006/wordprocessingDrawing" xmlns:w10="urn:schemas-microsoft-com:office:word" xmlns:w="http://schemas.openxmlformats.org/wordprocessingml/2006/main" xmlns:w14="http://schemas.microsoft.com/office/word/2010/wordml" xmlns:w15="http://schemas.microsoft.com/office/word/2012/wordml" xmlns:w16se="http://schemas.microsoft.com/office/word/2015/wordml/symex" xmlns:wpg="http://schemas.microsoft.com/office/word/2010/wordprocessingGroup" xmlns:wpi="http://schemas.microsoft.com/office/word/2010/wordprocessingInk" xmlns:wne="http://schemas.microsoft.com/office/word/2006/wordml" xmlns:wps="http://schemas.microsoft.com/office/word/2010/wordprocessingShape" mc:Ignorable="w14 w15 w16se wp14">
+<w:document xmlns:wpc="http://schemas.microsoft.com/office/word/2010/wordprocessingCanvas" xmlns:mc="http://schemas.openxmlformats.org/markup-compatibility/2006" xmlns:o="urn:schemas-microsoft-com:office:office" xmlns:r="http://schemas.openxmlformats.org/officeDocument/2006/relationships" xmlns:m="http://schemas.openxmlformats.org/officeDocument/2006/math" xmlns:v="urn:schemas-microsoft-com:vml" xmlns:wp14="http://schemas.microsoft.com/office/word/2010/wordprocessingDrawing" xmlns:wp="http://schemas.openxmlformats.org/drawingml/2006/wordprocessingDrawing" xmlns:w10="urn:schemas-microsoft-com:office:word" xmlns:w="http://schemas.openxmlformats.org/wordprocessingml/2006/main" xmlns:w14="http://schemas.microsoft.com/office/word/2010/wordml" xmlns:w15="http://schemas.microsoft.com/office/word/2012/wordml" xmlns:wpg="http://schemas.microsoft.com/office/word/2010/wordprocessingGroup" xmlns:wpi="http://schemas.microsoft.com/office/word/2010/wordprocessingInk" xmlns:wne="http://schemas.microsoft.com/office/word/2006/wordml" xmlns:wps="http://schemas.microsoft.com/office/word/2010/wordprocessingShape" mc:Ignorable="w14 w15 wp14">
   <w:body>
     <w:p>
       <w:pPr>
@@ -51,329 +51,433 @@
       <w:pPr>
         <w:suppressAutoHyphens/>
         <w:rPr>
-          <w:rFonts w:ascii="Calibri" w:hAnsi="Calibri" w:cs="Calibri"/>
-          <w:sz w:val="22"/>
-          <w:szCs w:val="22"/>
-        </w:rPr>
-      </w:pPr>
-      <w:r>
-        <w:rPr>
-          <w:rFonts w:ascii="Calibri" w:hAnsi="Calibri" w:cs="Calibri"/>
-          <w:sz w:val="22"/>
-          <w:szCs w:val="22"/>
-        </w:rPr>
-        <w:t xml:space="preserve">Herr </w:t>
-      </w:r>
-      <w:r>
-        <w:rPr>
-          <w:rFonts w:ascii="Calibri" w:hAnsi="Calibri" w:cs="Calibri"/>
-          <w:sz w:val="22"/>
-          <w:szCs w:val="22"/>
+          <w:rFonts w:cs="Calibri"/>
+          <w:sz w:val="24"/>
+          <w:szCs w:val="24"/>
+        </w:rPr>
+      </w:pPr>
+      <w:r>
+        <w:rPr>
+          <w:rFonts w:cs="Calibri"/>
+          <w:sz w:val="24"/>
+          <w:szCs w:val="24"/>
+        </w:rPr>
+        <w:t>&lt;&lt;</w:t>
+      </w:r>
+      <w:r>
+        <w:rPr>
+          <w:rFonts w:cs="Calibri"/>
+          <w:sz w:val="24"/>
+          <w:szCs w:val="24"/>
+        </w:rPr>
+        <w:t>Herr</w:t>
+      </w:r>
+      <w:r>
+        <w:rPr>
+          <w:rFonts w:cs="Calibri"/>
+          <w:sz w:val="24"/>
+          <w:szCs w:val="24"/>
+        </w:rPr>
+        <w:t>/Frau&gt;&gt;</w:t>
+      </w:r>
+      <w:r>
+        <w:rPr>
+          <w:rFonts w:cs="Calibri"/>
+          <w:sz w:val="24"/>
+          <w:szCs w:val="24"/>
+        </w:rPr>
+        <w:t xml:space="preserve"> </w:t>
+      </w:r>
+      <w:r>
+        <w:rPr>
+          <w:rFonts w:cs="Calibri"/>
+          <w:sz w:val="24"/>
+          <w:szCs w:val="24"/>
         </w:rPr>
         <w:fldChar w:fldCharType="begin"/>
       </w:r>
       <w:r>
         <w:rPr>
-          <w:rFonts w:ascii="Calibri" w:hAnsi="Calibri" w:cs="Calibri"/>
-          <w:sz w:val="22"/>
-          <w:szCs w:val="22"/>
+          <w:rFonts w:cs="Calibri"/>
+          <w:sz w:val="24"/>
+          <w:szCs w:val="24"/>
         </w:rPr>
         <w:instrText xml:space="preserve"> MERGEFIELD Vorname </w:instrText>
       </w:r>
       <w:r>
         <w:rPr>
-          <w:rFonts w:ascii="Calibri" w:hAnsi="Calibri" w:cs="Calibri"/>
-          <w:sz w:val="22"/>
-          <w:szCs w:val="22"/>
+          <w:rFonts w:cs="Calibri"/>
+          <w:sz w:val="24"/>
+          <w:szCs w:val="24"/>
         </w:rPr>
         <w:fldChar w:fldCharType="separate"/>
       </w:r>
       <w:r>
         <w:rPr>
-          <w:rFonts w:ascii="Calibri" w:hAnsi="Calibri" w:cs="Calibri"/>
+          <w:rFonts w:cs="Calibri"/>
           <w:noProof/>
-          <w:sz w:val="22"/>
-          <w:szCs w:val="22"/>
+          <w:sz w:val="24"/>
+          <w:szCs w:val="24"/>
         </w:rPr>
         <w:t>«Vorname»</w:t>
       </w:r>
       <w:r>
         <w:rPr>
-          <w:rFonts w:ascii="Calibri" w:hAnsi="Calibri" w:cs="Calibri"/>
-          <w:sz w:val="22"/>
-          <w:szCs w:val="22"/>
+          <w:rFonts w:cs="Calibri"/>
+          <w:sz w:val="24"/>
+          <w:szCs w:val="24"/>
         </w:rPr>
         <w:fldChar w:fldCharType="end"/>
       </w:r>
       <w:r>
         <w:rPr>
-          <w:rFonts w:ascii="Calibri" w:hAnsi="Calibri" w:cs="Calibri"/>
-          <w:sz w:val="22"/>
-          <w:szCs w:val="22"/>
+          <w:rFonts w:cs="Calibri"/>
+          <w:sz w:val="24"/>
+          <w:szCs w:val="24"/>
         </w:rPr>
         <w:t xml:space="preserve"> </w:t>
       </w:r>
       <w:r>
         <w:rPr>
-          <w:rFonts w:ascii="Calibri" w:hAnsi="Calibri" w:cs="Calibri"/>
-          <w:sz w:val="22"/>
-          <w:szCs w:val="22"/>
+          <w:rFonts w:cs="Calibri"/>
+          <w:sz w:val="24"/>
+          <w:szCs w:val="24"/>
         </w:rPr>
         <w:fldChar w:fldCharType="begin"/>
       </w:r>
       <w:r>
         <w:rPr>
-          <w:rFonts w:ascii="Calibri" w:hAnsi="Calibri" w:cs="Calibri"/>
-          <w:sz w:val="22"/>
-          <w:szCs w:val="22"/>
+          <w:rFonts w:cs="Calibri"/>
+          <w:sz w:val="24"/>
+          <w:szCs w:val="24"/>
         </w:rPr>
         <w:instrText xml:space="preserve"> MERGEFIELD Name </w:instrText>
       </w:r>
       <w:r>
         <w:rPr>
-          <w:rFonts w:ascii="Calibri" w:hAnsi="Calibri" w:cs="Calibri"/>
-          <w:sz w:val="22"/>
-          <w:szCs w:val="22"/>
+          <w:rFonts w:cs="Calibri"/>
+          <w:sz w:val="24"/>
+          <w:szCs w:val="24"/>
         </w:rPr>
         <w:fldChar w:fldCharType="separate"/>
       </w:r>
       <w:r>
         <w:rPr>
-          <w:rFonts w:ascii="Calibri" w:hAnsi="Calibri" w:cs="Calibri"/>
+          <w:rFonts w:cs="Calibri"/>
           <w:noProof/>
-          <w:sz w:val="22"/>
-          <w:szCs w:val="22"/>
+          <w:sz w:val="24"/>
+          <w:szCs w:val="24"/>
         </w:rPr>
         <w:t>«Name»</w:t>
       </w:r>
       <w:r>
         <w:rPr>
-          <w:rFonts w:ascii="Calibri" w:hAnsi="Calibri" w:cs="Calibri"/>
-          <w:sz w:val="22"/>
-          <w:szCs w:val="22"/>
+          <w:rFonts w:cs="Calibri"/>
+          <w:sz w:val="24"/>
+          <w:szCs w:val="24"/>
         </w:rPr>
         <w:fldChar w:fldCharType="end"/>
       </w:r>
       <w:r>
         <w:rPr>
-          <w:rFonts w:ascii="Calibri" w:hAnsi="Calibri" w:cs="Calibri"/>
-          <w:sz w:val="22"/>
-          <w:szCs w:val="22"/>
+          <w:rFonts w:cs="Calibri"/>
+          <w:sz w:val="24"/>
+          <w:szCs w:val="24"/>
         </w:rPr>
         <w:t xml:space="preserve">, geboren am </w:t>
       </w:r>
       <w:r>
         <w:rPr>
-          <w:rFonts w:ascii="Calibri" w:hAnsi="Calibri" w:cs="Calibri"/>
-          <w:sz w:val="22"/>
-          <w:szCs w:val="22"/>
+          <w:rFonts w:cs="Calibri"/>
+          <w:sz w:val="24"/>
+          <w:szCs w:val="24"/>
         </w:rPr>
         <w:fldChar w:fldCharType="begin"/>
       </w:r>
       <w:r>
         <w:rPr>
-          <w:rFonts w:ascii="Calibri" w:hAnsi="Calibri" w:cs="Calibri"/>
-          <w:sz w:val="22"/>
-          <w:szCs w:val="22"/>
+          <w:rFonts w:cs="Calibri"/>
+          <w:sz w:val="24"/>
+          <w:szCs w:val="24"/>
         </w:rPr>
         <w:instrText xml:space="preserve"> MERGEFIELD Geburtsdatum </w:instrText>
       </w:r>
       <w:r>
         <w:rPr>
-          <w:rFonts w:ascii="Calibri" w:hAnsi="Calibri" w:cs="Calibri"/>
-          <w:sz w:val="22"/>
-          <w:szCs w:val="22"/>
+          <w:rFonts w:cs="Calibri"/>
+          <w:sz w:val="24"/>
+          <w:szCs w:val="24"/>
         </w:rPr>
         <w:fldChar w:fldCharType="separate"/>
       </w:r>
       <w:r>
         <w:rPr>
-          <w:rFonts w:ascii="Calibri" w:hAnsi="Calibri" w:cs="Calibri"/>
+          <w:rFonts w:cs="Calibri"/>
           <w:noProof/>
-          <w:sz w:val="22"/>
-          <w:szCs w:val="22"/>
+          <w:sz w:val="24"/>
+          <w:szCs w:val="24"/>
         </w:rPr>
         <w:t>«Geburtsdatum»</w:t>
       </w:r>
       <w:r>
         <w:rPr>
-          <w:rFonts w:ascii="Calibri" w:hAnsi="Calibri" w:cs="Calibri"/>
-          <w:sz w:val="22"/>
-          <w:szCs w:val="22"/>
+          <w:rFonts w:cs="Calibri"/>
+          <w:sz w:val="24"/>
+          <w:szCs w:val="24"/>
         </w:rPr>
         <w:fldChar w:fldCharType="end"/>
       </w:r>
       <w:r>
         <w:rPr>
-          <w:rFonts w:ascii="Calibri" w:hAnsi="Calibri" w:cs="Calibri"/>
-          <w:sz w:val="22"/>
-          <w:szCs w:val="22"/>
+          <w:rFonts w:cs="Calibri"/>
+          <w:sz w:val="24"/>
+          <w:szCs w:val="24"/>
         </w:rPr>
         <w:t xml:space="preserve"> war vom </w:t>
       </w:r>
       <w:r>
         <w:rPr>
-          <w:rFonts w:ascii="Calibri" w:hAnsi="Calibri" w:cs="Calibri"/>
-          <w:sz w:val="22"/>
-          <w:szCs w:val="22"/>
+          <w:rFonts w:cs="Calibri"/>
+          <w:sz w:val="24"/>
+          <w:szCs w:val="24"/>
         </w:rPr>
         <w:fldChar w:fldCharType="begin"/>
       </w:r>
       <w:r>
         <w:rPr>
-          <w:rFonts w:ascii="Calibri" w:hAnsi="Calibri" w:cs="Calibri"/>
-          <w:sz w:val="22"/>
-          <w:szCs w:val="22"/>
+          <w:rFonts w:cs="Calibri"/>
+          <w:sz w:val="24"/>
+          <w:szCs w:val="24"/>
         </w:rPr>
         <w:instrText xml:space="preserve"> MERGEFIELD Anfangsdatum </w:instrText>
       </w:r>
       <w:r>
         <w:rPr>
-          <w:rFonts w:ascii="Calibri" w:hAnsi="Calibri" w:cs="Calibri"/>
-          <w:sz w:val="22"/>
-          <w:szCs w:val="22"/>
+          <w:rFonts w:cs="Calibri"/>
+          <w:sz w:val="24"/>
+          <w:szCs w:val="24"/>
         </w:rPr>
         <w:fldChar w:fldCharType="separate"/>
       </w:r>
       <w:r>
         <w:rPr>
-          <w:rFonts w:ascii="Calibri" w:hAnsi="Calibri" w:cs="Calibri"/>
+          <w:rFonts w:cs="Calibri"/>
           <w:noProof/>
-          <w:sz w:val="22"/>
-          <w:szCs w:val="22"/>
+          <w:sz w:val="24"/>
+          <w:szCs w:val="24"/>
         </w:rPr>
         <w:t>«Anfangsdatum»</w:t>
       </w:r>
       <w:r>
         <w:rPr>
-          <w:rFonts w:ascii="Calibri" w:hAnsi="Calibri" w:cs="Calibri"/>
-          <w:sz w:val="22"/>
-          <w:szCs w:val="22"/>
+          <w:rFonts w:cs="Calibri"/>
+          <w:sz w:val="24"/>
+          <w:szCs w:val="24"/>
         </w:rPr>
         <w:fldChar w:fldCharType="end"/>
       </w:r>
       <w:r>
         <w:rPr>
-          <w:rFonts w:ascii="Calibri" w:hAnsi="Calibri" w:cs="Calibri"/>
-          <w:sz w:val="22"/>
-          <w:szCs w:val="22"/>
+          <w:rFonts w:cs="Calibri"/>
+          <w:sz w:val="24"/>
+          <w:szCs w:val="24"/>
         </w:rPr>
         <w:t xml:space="preserve"> bis zum </w:t>
       </w:r>
       <w:r>
         <w:rPr>
-          <w:rFonts w:ascii="Calibri" w:hAnsi="Calibri" w:cs="Calibri"/>
-          <w:sz w:val="22"/>
-          <w:szCs w:val="22"/>
+          <w:rFonts w:cs="Calibri"/>
+          <w:sz w:val="24"/>
+          <w:szCs w:val="24"/>
         </w:rPr>
         <w:fldChar w:fldCharType="begin"/>
       </w:r>
       <w:r>
         <w:rPr>
-          <w:rFonts w:ascii="Calibri" w:hAnsi="Calibri" w:cs="Calibri"/>
-          <w:sz w:val="22"/>
-          <w:szCs w:val="22"/>
+          <w:rFonts w:cs="Calibri"/>
+          <w:sz w:val="24"/>
+          <w:szCs w:val="24"/>
         </w:rPr>
         <w:instrText xml:space="preserve"> MERGEFIELD Enddatum </w:instrText>
       </w:r>
       <w:r>
         <w:rPr>
-          <w:rFonts w:ascii="Calibri" w:hAnsi="Calibri" w:cs="Calibri"/>
-          <w:sz w:val="22"/>
-          <w:szCs w:val="22"/>
+          <w:rFonts w:cs="Calibri"/>
+          <w:sz w:val="24"/>
+          <w:szCs w:val="24"/>
         </w:rPr>
         <w:fldChar w:fldCharType="separate"/>
       </w:r>
       <w:r>
         <w:rPr>
-          <w:rFonts w:ascii="Calibri" w:hAnsi="Calibri" w:cs="Calibri"/>
+          <w:rFonts w:cs="Calibri"/>
           <w:noProof/>
-          <w:sz w:val="22"/>
-          <w:szCs w:val="22"/>
+          <w:sz w:val="24"/>
+          <w:szCs w:val="24"/>
         </w:rPr>
         <w:t>«Enddatum»</w:t>
       </w:r>
       <w:r>
         <w:rPr>
-          <w:rFonts w:ascii="Calibri" w:hAnsi="Calibri" w:cs="Calibri"/>
-          <w:sz w:val="22"/>
-          <w:szCs w:val="22"/>
+          <w:rFonts w:cs="Calibri"/>
+          <w:sz w:val="24"/>
+          <w:szCs w:val="24"/>
         </w:rPr>
         <w:fldChar w:fldCharType="end"/>
       </w:r>
       <w:r>
         <w:rPr>
-          <w:rFonts w:ascii="Calibri" w:hAnsi="Calibri" w:cs="Calibri"/>
-          <w:sz w:val="22"/>
-          <w:szCs w:val="22"/>
-        </w:rPr>
-        <w:t xml:space="preserve"> als Praktikant für uns tätig.</w:t>
-      </w:r>
-    </w:p>
-    <w:p>
-      <w:pPr>
-        <w:rPr>
-          <w:rFonts w:ascii="Calibri" w:hAnsi="Calibri" w:cs="Calibri"/>
-          <w:sz w:val="22"/>
-          <w:szCs w:val="22"/>
-        </w:rPr>
-      </w:pPr>
-    </w:p>
-    <w:p>
-      <w:pPr>
-        <w:rPr>
-          <w:rFonts w:ascii="Calibri" w:hAnsi="Calibri" w:cs="Calibri"/>
-          <w:sz w:val="22"/>
-          <w:szCs w:val="22"/>
-        </w:rPr>
-      </w:pPr>
-      <w:r>
-        <w:rPr>
-          <w:rFonts w:ascii="Calibri" w:hAnsi="Calibri" w:cs="Calibri"/>
-          <w:sz w:val="22"/>
-          <w:szCs w:val="22"/>
+          <w:rFonts w:cs="Calibri"/>
+          <w:sz w:val="24"/>
+          <w:szCs w:val="24"/>
+        </w:rPr>
+        <w:t xml:space="preserve"> als </w:t>
+      </w:r>
+      <w:r>
+        <w:rPr>
+          <w:rFonts w:cs="Calibri"/>
+          <w:sz w:val="24"/>
+          <w:szCs w:val="24"/>
+        </w:rPr>
+        <w:t>&lt;&lt;</w:t>
+      </w:r>
+      <w:r>
+        <w:rPr>
+          <w:rFonts w:cs="Calibri"/>
+          <w:sz w:val="24"/>
+          <w:szCs w:val="24"/>
+        </w:rPr>
+        <w:t>Praktikant</w:t>
+      </w:r>
+      <w:r>
+        <w:rPr>
+          <w:rFonts w:cs="Calibri"/>
+          <w:sz w:val="24"/>
+          <w:szCs w:val="24"/>
+        </w:rPr>
+        <w:t>/Praktikantin</w:t>
+      </w:r>
+      <w:r>
+        <w:rPr>
+          <w:rFonts w:cs="Calibri"/>
+          <w:sz w:val="24"/>
+          <w:szCs w:val="24"/>
+        </w:rPr>
+        <w:t>&gt;</w:t>
+      </w:r>
+      <w:r>
+        <w:rPr>
+          <w:rFonts w:cs="Calibri"/>
+          <w:sz w:val="24"/>
+          <w:szCs w:val="24"/>
+        </w:rPr>
+        <w:t>&gt;</w:t>
+      </w:r>
+      <w:r>
+        <w:rPr>
+          <w:rFonts w:cs="Calibri"/>
+          <w:sz w:val="24"/>
+          <w:szCs w:val="24"/>
+        </w:rPr>
+        <w:t xml:space="preserve"> für uns tätig.</w:t>
+      </w:r>
+    </w:p>
+    <w:p>
+      <w:pPr>
+        <w:rPr>
+          <w:rFonts w:cs="Calibri"/>
+          <w:sz w:val="24"/>
+          <w:szCs w:val="24"/>
+        </w:rPr>
+      </w:pPr>
+    </w:p>
+    <w:p>
+      <w:pPr>
+        <w:rPr>
+          <w:rFonts w:cs="Calibri"/>
+          <w:sz w:val="24"/>
+          <w:szCs w:val="24"/>
+        </w:rPr>
+      </w:pPr>
+      <w:r>
+        <w:rPr>
+          <w:rFonts w:cs="Calibri"/>
+          <w:sz w:val="24"/>
+          <w:szCs w:val="24"/>
         </w:rPr>
         <w:t xml:space="preserve">Während </w:t>
       </w:r>
       <w:r>
         <w:rPr>
-          <w:rFonts w:ascii="Calibri" w:hAnsi="Calibri" w:cs="Calibri"/>
-          <w:sz w:val="22"/>
-          <w:szCs w:val="22"/>
-        </w:rPr>
-        <w:t xml:space="preserve">seiner Tätigkeit </w:t>
-      </w:r>
-      <w:r>
-        <w:rPr>
-          <w:rFonts w:ascii="Calibri" w:hAnsi="Calibri" w:cs="Calibri"/>
-          <w:sz w:val="22"/>
-          <w:szCs w:val="22"/>
-        </w:rPr>
-        <w:t xml:space="preserve">wurde </w:t>
-      </w:r>
-      <w:r>
-        <w:rPr>
-          <w:rFonts w:ascii="Calibri" w:hAnsi="Calibri" w:cs="Calibri"/>
-          <w:sz w:val="22"/>
-          <w:szCs w:val="22"/>
-        </w:rPr>
-        <w:t>er m</w:t>
-      </w:r>
-      <w:r>
-        <w:rPr>
-          <w:rFonts w:ascii="Calibri" w:hAnsi="Calibri" w:cs="Calibri"/>
-          <w:sz w:val="22"/>
-          <w:szCs w:val="22"/>
-        </w:rPr>
-        <w:t>it folgenden Aufgaben betraut:</w:t>
-      </w:r>
-    </w:p>
-    <w:p>
-      <w:pPr>
-        <w:rPr>
-          <w:rFonts w:ascii="Calibri" w:hAnsi="Calibri" w:cs="Calibri"/>
-          <w:sz w:val="22"/>
-          <w:szCs w:val="22"/>
+          <w:rFonts w:cs="Calibri"/>
+          <w:sz w:val="24"/>
+          <w:szCs w:val="24"/>
+        </w:rPr>
+        <w:t>&lt;&lt;</w:t>
+      </w:r>
+      <w:r>
+        <w:rPr>
+          <w:rFonts w:cs="Calibri"/>
+          <w:sz w:val="24"/>
+          <w:szCs w:val="24"/>
+        </w:rPr>
+        <w:t>seiner</w:t>
+      </w:r>
+      <w:r>
+        <w:rPr>
+          <w:rFonts w:cs="Calibri"/>
+          <w:sz w:val="24"/>
+          <w:szCs w:val="24"/>
+        </w:rPr>
+        <w:t>/ihrer&gt;&gt;</w:t>
+      </w:r>
+      <w:r>
+        <w:rPr>
+          <w:rFonts w:cs="Calibri"/>
+          <w:sz w:val="24"/>
+          <w:szCs w:val="24"/>
+        </w:rPr>
+        <w:t xml:space="preserve"> Tätigkeit wurde </w:t>
+      </w:r>
+      <w:r>
+        <w:rPr>
+          <w:rFonts w:cs="Calibri"/>
+          <w:sz w:val="24"/>
+          <w:szCs w:val="24"/>
+        </w:rPr>
+        <w:t>&lt;&lt;</w:t>
+      </w:r>
+      <w:r>
+        <w:rPr>
+          <w:rFonts w:cs="Calibri"/>
+          <w:sz w:val="24"/>
+          <w:szCs w:val="24"/>
+        </w:rPr>
+        <w:t>er</w:t>
+      </w:r>
+      <w:r>
+        <w:rPr>
+          <w:rFonts w:cs="Calibri"/>
+          <w:sz w:val="24"/>
+          <w:szCs w:val="24"/>
+        </w:rPr>
+        <w:t>/sie&gt;&gt;</w:t>
+      </w:r>
+      <w:r>
+        <w:rPr>
+          <w:rFonts w:cs="Calibri"/>
+          <w:sz w:val="24"/>
+          <w:szCs w:val="24"/>
+        </w:rPr>
+        <w:t xml:space="preserve"> mit folgenden Aufgaben betraut:</w:t>
+      </w:r>
+    </w:p>
+    <w:p>
+      <w:pPr>
+        <w:rPr>
+          <w:rFonts w:cs="Calibri"/>
+          <w:sz w:val="24"/>
+          <w:szCs w:val="24"/>
         </w:rPr>
       </w:pPr>
     </w:p>
@@ -387,23 +491,31 @@
         <w:spacing w:after="200" w:line="276" w:lineRule="auto"/>
         <w:rPr>
           <w:rFonts w:cs="Calibri"/>
-        </w:rPr>
-      </w:pPr>
-      <w:r>
-        <w:rPr>
-          <w:rFonts w:cs="Calibri"/>
+          <w:sz w:val="24"/>
+          <w:szCs w:val="24"/>
+        </w:rPr>
+      </w:pPr>
+      <w:r>
+        <w:rPr>
+          <w:rFonts w:cs="Calibri"/>
+          <w:sz w:val="24"/>
+          <w:szCs w:val="24"/>
         </w:rPr>
         <w:fldChar w:fldCharType="begin"/>
       </w:r>
       <w:r>
         <w:rPr>
           <w:rFonts w:cs="Calibri"/>
+          <w:sz w:val="24"/>
+          <w:szCs w:val="24"/>
         </w:rPr>
         <w:instrText xml:space="preserve"> MERGEFIELD Aufgaben </w:instrText>
       </w:r>
       <w:r>
         <w:rPr>
           <w:rFonts w:cs="Calibri"/>
+          <w:sz w:val="24"/>
+          <w:szCs w:val="24"/>
         </w:rPr>
         <w:fldChar w:fldCharType="separate"/>
       </w:r>
@@ -411,12 +523,16 @@
         <w:rPr>
           <w:rFonts w:cs="Calibri"/>
           <w:noProof/>
+          <w:sz w:val="24"/>
+          <w:szCs w:val="24"/>
         </w:rPr>
         <w:t>«Aufgaben»</w:t>
       </w:r>
       <w:r>
         <w:rPr>
           <w:rFonts w:cs="Calibri"/>
+          <w:sz w:val="24"/>
+          <w:szCs w:val="24"/>
         </w:rPr>
         <w:fldChar w:fldCharType="end"/>
       </w:r>
@@ -425,9 +541,9 @@
       <w:pPr>
         <w:rPr>
           <w:rStyle w:val="postbody"/>
-          <w:rFonts w:ascii="Calibri" w:hAnsi="Calibri" w:cs="Calibri"/>
-          <w:sz w:val="22"/>
-          <w:szCs w:val="22"/>
+          <w:rFonts w:cs="Calibri"/>
+          <w:sz w:val="24"/>
+          <w:szCs w:val="24"/>
         </w:rPr>
       </w:pPr>
     </w:p>
@@ -435,27 +551,54 @@
       <w:pPr>
         <w:rPr>
           <w:rStyle w:val="postbody"/>
-          <w:rFonts w:ascii="Calibri" w:hAnsi="Calibri" w:cs="Calibri"/>
-          <w:sz w:val="22"/>
-          <w:szCs w:val="22"/>
-        </w:rPr>
-      </w:pPr>
-      <w:bookmarkStart w:id="0" w:name="_GoBack"/>
-      <w:bookmarkEnd w:id="0"/>
+          <w:rFonts w:cs="Calibri"/>
+          <w:sz w:val="24"/>
+          <w:szCs w:val="24"/>
+        </w:rPr>
+      </w:pPr>
       <w:r>
         <w:rPr>
           <w:rStyle w:val="postbody"/>
-          <w:rFonts w:ascii="Calibri" w:hAnsi="Calibri" w:cs="Calibri"/>
-          <w:sz w:val="22"/>
-          <w:szCs w:val="22"/>
-        </w:rPr>
-        <w:t>Er hat die Gelegenheit erfolgreich genutzt, in folgenden Bereichen praktische Erfahrungen zu sammeln:</w:t>
-      </w:r>
-    </w:p>
-    <w:p>
-      <w:pPr>
-        <w:rPr>
-          <w:rFonts w:ascii="Calibri" w:hAnsi="Calibri" w:cs="Calibri"/>
+          <w:rFonts w:cs="Calibri"/>
+          <w:sz w:val="24"/>
+          <w:szCs w:val="24"/>
+        </w:rPr>
+        <w:t>&lt;&lt;</w:t>
+      </w:r>
+      <w:r>
+        <w:rPr>
+          <w:rStyle w:val="postbody"/>
+          <w:rFonts w:cs="Calibri"/>
+          <w:sz w:val="24"/>
+          <w:szCs w:val="24"/>
+        </w:rPr>
+        <w:t>Er</w:t>
+      </w:r>
+      <w:r>
+        <w:rPr>
+          <w:rStyle w:val="postbody"/>
+          <w:rFonts w:cs="Calibri"/>
+          <w:sz w:val="24"/>
+          <w:szCs w:val="24"/>
+        </w:rPr>
+        <w:t>/Sie&gt;&gt;</w:t>
+      </w:r>
+      <w:r>
+        <w:rPr>
+          <w:rStyle w:val="postbody"/>
+          <w:rFonts w:cs="Calibri"/>
+          <w:sz w:val="24"/>
+          <w:szCs w:val="24"/>
+        </w:rPr>
+        <w:t xml:space="preserve"> hat die Gelegenheit erfolgreich genutzt, in folgenden Bereichen praktische Erfahrungen zu sammeln:</w:t>
+      </w:r>
+    </w:p>
+    <w:p>
+      <w:pPr>
+        <w:rPr>
+          <w:rFonts w:cs="Calibri"/>
+          <w:sz w:val="24"/>
+          <w:szCs w:val="24"/>
         </w:rPr>
       </w:pPr>
     </w:p>
@@ -468,23 +611,31 @@
         </w:numPr>
         <w:rPr>
           <w:rFonts w:cs="Calibri"/>
-        </w:rPr>
-      </w:pPr>
-      <w:r>
-        <w:rPr>
-          <w:rFonts w:cs="Calibri"/>
+          <w:sz w:val="24"/>
+          <w:szCs w:val="24"/>
+        </w:rPr>
+      </w:pPr>
+      <w:r>
+        <w:rPr>
+          <w:rFonts w:cs="Calibri"/>
+          <w:sz w:val="24"/>
+          <w:szCs w:val="24"/>
         </w:rPr>
         <w:fldChar w:fldCharType="begin"/>
       </w:r>
       <w:r>
         <w:rPr>
           <w:rFonts w:cs="Calibri"/>
+          <w:sz w:val="24"/>
+          <w:szCs w:val="24"/>
         </w:rPr>
         <w:instrText xml:space="preserve"> MERGEFIELD PraktischeErfahrung </w:instrText>
       </w:r>
       <w:r>
         <w:rPr>
           <w:rFonts w:cs="Calibri"/>
+          <w:sz w:val="24"/>
+          <w:szCs w:val="24"/>
         </w:rPr>
         <w:fldChar w:fldCharType="separate"/>
       </w:r>
@@ -492,12 +643,16 @@
         <w:rPr>
           <w:rFonts w:cs="Calibri"/>
           <w:noProof/>
+          <w:sz w:val="24"/>
+          <w:szCs w:val="24"/>
         </w:rPr>
         <w:t>«PraktischeErfahrung»</w:t>
       </w:r>
       <w:r>
         <w:rPr>
           <w:rFonts w:cs="Calibri"/>
+          <w:sz w:val="24"/>
+          <w:szCs w:val="24"/>
         </w:rPr>
         <w:fldChar w:fldCharType="end"/>
       </w:r>
@@ -508,6 +663,8 @@
         <w:ind w:left="0"/>
         <w:rPr>
           <w:rFonts w:cs="Calibri"/>
+          <w:sz w:val="24"/>
+          <w:szCs w:val="24"/>
         </w:rPr>
       </w:pPr>
     </w:p>
@@ -517,6 +674,8 @@
         <w:ind w:left="0"/>
         <w:rPr>
           <w:rFonts w:cs="Calibri"/>
+          <w:sz w:val="24"/>
+          <w:szCs w:val="24"/>
         </w:rPr>
       </w:pPr>
     </w:p>
@@ -524,49 +683,49 @@
       <w:pPr>
         <w:spacing w:line="276" w:lineRule="auto"/>
         <w:rPr>
-          <w:rFonts w:ascii="Calibri" w:hAnsi="Calibri" w:cs="Calibri"/>
-          <w:sz w:val="22"/>
-          <w:szCs w:val="22"/>
-        </w:rPr>
-      </w:pPr>
-      <w:r>
-        <w:rPr>
-          <w:rFonts w:ascii="Calibri" w:hAnsi="Calibri" w:cs="Calibri"/>
-          <w:sz w:val="22"/>
-          <w:szCs w:val="22"/>
+          <w:rFonts w:cs="Calibri"/>
+          <w:sz w:val="24"/>
+          <w:szCs w:val="24"/>
+        </w:rPr>
+      </w:pPr>
+      <w:r>
+        <w:rPr>
+          <w:rFonts w:cs="Calibri"/>
+          <w:sz w:val="24"/>
+          <w:szCs w:val="24"/>
         </w:rPr>
         <w:fldChar w:fldCharType="begin"/>
       </w:r>
       <w:r>
         <w:rPr>
-          <w:rFonts w:ascii="Calibri" w:hAnsi="Calibri" w:cs="Calibri"/>
-          <w:sz w:val="22"/>
-          <w:szCs w:val="22"/>
+          <w:rFonts w:cs="Calibri"/>
+          <w:sz w:val="24"/>
+          <w:szCs w:val="24"/>
         </w:rPr>
         <w:instrText xml:space="preserve"> MERGEFIELD Benotung </w:instrText>
       </w:r>
       <w:r>
         <w:rPr>
-          <w:rFonts w:ascii="Calibri" w:hAnsi="Calibri" w:cs="Calibri"/>
-          <w:sz w:val="22"/>
-          <w:szCs w:val="22"/>
+          <w:rFonts w:cs="Calibri"/>
+          <w:sz w:val="24"/>
+          <w:szCs w:val="24"/>
         </w:rPr>
         <w:fldChar w:fldCharType="separate"/>
       </w:r>
       <w:r>
         <w:rPr>
-          <w:rFonts w:ascii="Calibri" w:hAnsi="Calibri" w:cs="Calibri"/>
+          <w:rFonts w:cs="Calibri"/>
           <w:noProof/>
-          <w:sz w:val="22"/>
-          <w:szCs w:val="22"/>
+          <w:sz w:val="24"/>
+          <w:szCs w:val="24"/>
         </w:rPr>
         <w:t>«Benotung»</w:t>
       </w:r>
       <w:r>
         <w:rPr>
-          <w:rFonts w:ascii="Calibri" w:hAnsi="Calibri" w:cs="Calibri"/>
-          <w:sz w:val="22"/>
-          <w:szCs w:val="22"/>
+          <w:rFonts w:cs="Calibri"/>
+          <w:sz w:val="24"/>
+          <w:szCs w:val="24"/>
         </w:rPr>
         <w:fldChar w:fldCharType="end"/>
       </w:r>
@@ -575,9 +734,9 @@
       <w:pPr>
         <w:spacing w:line="276" w:lineRule="auto"/>
         <w:rPr>
-          <w:rFonts w:ascii="Calibri" w:hAnsi="Calibri" w:cs="Calibri"/>
-          <w:sz w:val="22"/>
-          <w:szCs w:val="22"/>
+          <w:rFonts w:cs="Calibri"/>
+          <w:sz w:val="24"/>
+          <w:szCs w:val="24"/>
         </w:rPr>
       </w:pPr>
     </w:p>
@@ -585,531 +744,197 @@
       <w:pPr>
         <w:spacing w:line="276" w:lineRule="auto"/>
         <w:rPr>
-          <w:rFonts w:ascii="Calibri" w:hAnsi="Calibri" w:cs="Calibri"/>
-          <w:sz w:val="22"/>
-          <w:szCs w:val="22"/>
-        </w:rPr>
-      </w:pPr>
-      <w:r>
-        <w:rPr>
-          <w:rFonts w:ascii="Calibri" w:hAnsi="Calibri" w:cs="Calibri"/>
-          <w:sz w:val="22"/>
-          <w:szCs w:val="22"/>
-        </w:rPr>
-        <w:t>Wir</w:t>
-      </w:r>
-      <w:r>
-        <w:rPr>
-          <w:rFonts w:ascii="Calibri" w:hAnsi="Calibri" w:cs="Calibri"/>
-          <w:sz w:val="22"/>
-          <w:szCs w:val="22"/>
+          <w:rFonts w:cs="Calibri"/>
+          <w:sz w:val="24"/>
+          <w:szCs w:val="24"/>
+        </w:rPr>
+      </w:pPr>
+      <w:r>
+        <w:rPr>
+          <w:rFonts w:cs="Calibri"/>
+          <w:sz w:val="24"/>
+          <w:szCs w:val="24"/>
+        </w:rPr>
+        <w:t xml:space="preserve">Wir bedanken uns für </w:t>
+      </w:r>
+      <w:r>
+        <w:rPr>
+          <w:rFonts w:cs="Calibri"/>
+          <w:sz w:val="24"/>
+          <w:szCs w:val="24"/>
+        </w:rPr>
+        <w:t>&lt;&lt;</w:t>
+      </w:r>
+      <w:r>
+        <w:rPr>
+          <w:rFonts w:cs="Calibri"/>
+          <w:sz w:val="24"/>
+          <w:szCs w:val="24"/>
+        </w:rPr>
+        <w:t>seine</w:t>
+      </w:r>
+      <w:r>
+        <w:rPr>
+          <w:rFonts w:cs="Calibri"/>
+          <w:sz w:val="24"/>
+          <w:szCs w:val="24"/>
+        </w:rPr>
+        <w:t>/ihre&gt;&gt;</w:t>
+      </w:r>
+      <w:r>
+        <w:rPr>
+          <w:rFonts w:cs="Calibri"/>
+          <w:sz w:val="24"/>
+          <w:szCs w:val="24"/>
+        </w:rPr>
+        <w:t xml:space="preserve"> gute Arbeit und wünschen </w:t>
+      </w:r>
+      <w:bookmarkStart w:id="0" w:name="_GoBack"/>
+      <w:bookmarkEnd w:id="0"/>
+      <w:r>
+        <w:rPr>
+          <w:rFonts w:cs="Calibri"/>
+          <w:sz w:val="24"/>
+          <w:szCs w:val="24"/>
+        </w:rPr>
+        <w:t>&lt;&lt;</w:t>
+      </w:r>
+      <w:r>
+        <w:rPr>
+          <w:rFonts w:cs="Calibri"/>
+          <w:sz w:val="24"/>
+          <w:szCs w:val="24"/>
+        </w:rPr>
+        <w:t>ihm</w:t>
+      </w:r>
+      <w:r>
+        <w:rPr>
+          <w:rFonts w:cs="Calibri"/>
+          <w:sz w:val="24"/>
+          <w:szCs w:val="24"/>
+        </w:rPr>
+        <w:t>/ihr&gt;&gt;</w:t>
+      </w:r>
+      <w:r>
+        <w:rPr>
+          <w:rFonts w:cs="Calibri"/>
+          <w:sz w:val="24"/>
+          <w:szCs w:val="24"/>
+        </w:rPr>
+        <w:t xml:space="preserve"> das Beste für </w:t>
+      </w:r>
+      <w:r>
+        <w:rPr>
+          <w:rFonts w:cs="Calibri"/>
+          <w:sz w:val="24"/>
+          <w:szCs w:val="24"/>
+        </w:rPr>
+        <w:t>&lt;&lt;</w:t>
+      </w:r>
+      <w:r>
+        <w:rPr>
+          <w:rFonts w:cs="Calibri"/>
+          <w:sz w:val="24"/>
+          <w:szCs w:val="24"/>
+        </w:rPr>
+        <w:t>seine</w:t>
+      </w:r>
+      <w:r>
+        <w:rPr>
+          <w:rFonts w:cs="Calibri"/>
+          <w:sz w:val="24"/>
+          <w:szCs w:val="24"/>
+        </w:rPr>
+        <w:t>/ihre&gt;&gt;</w:t>
+      </w:r>
+      <w:r>
+        <w:rPr>
+          <w:rFonts w:cs="Calibri"/>
+          <w:sz w:val="24"/>
+          <w:szCs w:val="24"/>
+        </w:rPr>
+        <w:t xml:space="preserve"> berufliche und private Zukunft. Wir würden uns freuen, </w:t>
+      </w:r>
+      <w:r>
+        <w:rPr>
+          <w:rFonts w:cs="Calibri"/>
+          <w:sz w:val="24"/>
+          <w:szCs w:val="24"/>
+        </w:rPr>
+        <w:t>&lt;&lt;</w:t>
+      </w:r>
+      <w:r>
+        <w:rPr>
+          <w:rFonts w:cs="Calibri"/>
+          <w:sz w:val="24"/>
+          <w:szCs w:val="24"/>
+        </w:rPr>
+        <w:t>Herrn</w:t>
+      </w:r>
+      <w:r>
+        <w:rPr>
+          <w:rFonts w:cs="Calibri"/>
+          <w:sz w:val="24"/>
+          <w:szCs w:val="24"/>
+        </w:rPr>
+        <w:t>/Frau&gt;&gt;</w:t>
+      </w:r>
+      <w:r>
+        <w:rPr>
+          <w:rFonts w:cs="Calibri"/>
+          <w:sz w:val="24"/>
+          <w:szCs w:val="24"/>
         </w:rPr>
         <w:t xml:space="preserve"> </w:t>
       </w:r>
       <w:r>
         <w:rPr>
-          <w:rFonts w:ascii="Calibri" w:hAnsi="Calibri" w:cs="Calibri"/>
-          <w:sz w:val="22"/>
-          <w:szCs w:val="22"/>
-        </w:rPr>
-        <w:t>bedanken</w:t>
-      </w:r>
-      <w:r>
-        <w:rPr>
-          <w:rFonts w:ascii="Calibri" w:hAnsi="Calibri" w:cs="Calibri"/>
-          <w:sz w:val="22"/>
-          <w:szCs w:val="22"/>
-        </w:rPr>
-        <w:t xml:space="preserve"> </w:t>
-      </w:r>
-      <w:r>
-        <w:rPr>
-          <w:rFonts w:ascii="Calibri" w:hAnsi="Calibri" w:cs="Calibri"/>
-          <w:sz w:val="22"/>
-          <w:szCs w:val="22"/>
-        </w:rPr>
-        <w:t>uns</w:t>
-      </w:r>
-      <w:r>
-        <w:rPr>
-          <w:rFonts w:ascii="Calibri" w:hAnsi="Calibri" w:cs="Calibri"/>
-          <w:sz w:val="22"/>
-          <w:szCs w:val="22"/>
-        </w:rPr>
-        <w:t xml:space="preserve"> </w:t>
-      </w:r>
-      <w:r>
-        <w:rPr>
-          <w:rFonts w:ascii="Calibri" w:hAnsi="Calibri" w:cs="Calibri"/>
-          <w:sz w:val="22"/>
-          <w:szCs w:val="22"/>
-        </w:rPr>
-        <w:t>für</w:t>
-      </w:r>
-      <w:r>
-        <w:rPr>
-          <w:rFonts w:ascii="Calibri" w:hAnsi="Calibri" w:cs="Calibri"/>
-          <w:sz w:val="22"/>
-          <w:szCs w:val="22"/>
-        </w:rPr>
-        <w:t xml:space="preserve"> </w:t>
-      </w:r>
-      <w:r>
-        <w:rPr>
-          <w:rFonts w:ascii="Calibri" w:hAnsi="Calibri" w:cs="Calibri"/>
-          <w:sz w:val="22"/>
-          <w:szCs w:val="22"/>
-        </w:rPr>
-        <w:t>seine</w:t>
-      </w:r>
-      <w:r>
-        <w:rPr>
-          <w:rFonts w:ascii="Calibri" w:hAnsi="Calibri" w:cs="Calibri"/>
-          <w:sz w:val="22"/>
-          <w:szCs w:val="22"/>
-        </w:rPr>
-        <w:t xml:space="preserve"> gute </w:t>
-      </w:r>
-      <w:r>
-        <w:rPr>
-          <w:rFonts w:ascii="Calibri" w:hAnsi="Calibri" w:cs="Calibri"/>
-          <w:sz w:val="22"/>
-          <w:szCs w:val="22"/>
-        </w:rPr>
-        <w:t>Arbeit</w:t>
-      </w:r>
-      <w:r>
-        <w:rPr>
-          <w:rFonts w:ascii="Calibri" w:hAnsi="Calibri" w:cs="Calibri"/>
-          <w:sz w:val="22"/>
-          <w:szCs w:val="22"/>
-        </w:rPr>
-        <w:t xml:space="preserve"> </w:t>
-      </w:r>
-      <w:r>
-        <w:rPr>
-          <w:rFonts w:ascii="Calibri" w:hAnsi="Calibri" w:cs="Calibri"/>
-          <w:sz w:val="22"/>
-          <w:szCs w:val="22"/>
-        </w:rPr>
-        <w:t>und</w:t>
-      </w:r>
-      <w:r>
-        <w:rPr>
-          <w:rFonts w:ascii="Calibri" w:hAnsi="Calibri" w:cs="Calibri"/>
-          <w:sz w:val="22"/>
-          <w:szCs w:val="22"/>
-        </w:rPr>
-        <w:t xml:space="preserve"> </w:t>
-      </w:r>
-      <w:r>
-        <w:rPr>
-          <w:rFonts w:ascii="Calibri" w:hAnsi="Calibri" w:cs="Calibri"/>
-          <w:sz w:val="22"/>
-          <w:szCs w:val="22"/>
-        </w:rPr>
-        <w:t>wünschen</w:t>
-      </w:r>
-      <w:r>
-        <w:rPr>
-          <w:rFonts w:ascii="Calibri" w:hAnsi="Calibri" w:cs="Calibri"/>
-          <w:sz w:val="22"/>
-          <w:szCs w:val="22"/>
-        </w:rPr>
-        <w:t xml:space="preserve"> </w:t>
-      </w:r>
-      <w:r>
-        <w:rPr>
-          <w:rFonts w:ascii="Calibri" w:hAnsi="Calibri" w:cs="Calibri"/>
-          <w:sz w:val="22"/>
-          <w:szCs w:val="22"/>
-        </w:rPr>
-        <w:t>ihm</w:t>
-      </w:r>
-      <w:r>
-        <w:rPr>
-          <w:rFonts w:ascii="Calibri" w:hAnsi="Calibri" w:cs="Calibri"/>
-          <w:sz w:val="22"/>
-          <w:szCs w:val="22"/>
-        </w:rPr>
-        <w:t xml:space="preserve"> </w:t>
-      </w:r>
-      <w:r>
-        <w:rPr>
-          <w:rFonts w:ascii="Calibri" w:hAnsi="Calibri" w:cs="Calibri"/>
-          <w:sz w:val="22"/>
-          <w:szCs w:val="22"/>
-        </w:rPr>
-        <w:t>das</w:t>
-      </w:r>
-      <w:r>
-        <w:rPr>
-          <w:rFonts w:ascii="Calibri" w:hAnsi="Calibri" w:cs="Calibri"/>
-          <w:sz w:val="22"/>
-          <w:szCs w:val="22"/>
-        </w:rPr>
-        <w:t xml:space="preserve"> </w:t>
-      </w:r>
-      <w:r>
-        <w:rPr>
-          <w:rFonts w:ascii="Calibri" w:hAnsi="Calibri" w:cs="Calibri"/>
-          <w:sz w:val="22"/>
-          <w:szCs w:val="22"/>
-        </w:rPr>
-        <w:t>Beste</w:t>
-      </w:r>
-      <w:r>
-        <w:rPr>
-          <w:rFonts w:ascii="Calibri" w:hAnsi="Calibri" w:cs="Calibri"/>
-          <w:sz w:val="22"/>
-          <w:szCs w:val="22"/>
-        </w:rPr>
-        <w:t xml:space="preserve"> </w:t>
-      </w:r>
-      <w:r>
-        <w:rPr>
-          <w:rFonts w:ascii="Calibri" w:hAnsi="Calibri" w:cs="Calibri"/>
-          <w:sz w:val="22"/>
-          <w:szCs w:val="22"/>
-        </w:rPr>
-        <w:t>für</w:t>
-      </w:r>
-      <w:r>
-        <w:rPr>
-          <w:rFonts w:ascii="Calibri" w:hAnsi="Calibri" w:cs="Calibri"/>
-          <w:sz w:val="22"/>
-          <w:szCs w:val="22"/>
-        </w:rPr>
-        <w:t xml:space="preserve"> </w:t>
-      </w:r>
-      <w:r>
-        <w:rPr>
-          <w:rFonts w:ascii="Calibri" w:hAnsi="Calibri" w:cs="Calibri"/>
-          <w:sz w:val="22"/>
-          <w:szCs w:val="22"/>
-        </w:rPr>
-        <w:t>seine</w:t>
-      </w:r>
-      <w:r>
-        <w:rPr>
-          <w:rFonts w:ascii="Calibri" w:hAnsi="Calibri" w:cs="Calibri"/>
-          <w:sz w:val="22"/>
-          <w:szCs w:val="22"/>
-        </w:rPr>
-        <w:t xml:space="preserve"> </w:t>
-      </w:r>
-      <w:r>
-        <w:rPr>
-          <w:rFonts w:ascii="Calibri" w:hAnsi="Calibri" w:cs="Calibri"/>
-          <w:sz w:val="22"/>
-          <w:szCs w:val="22"/>
-        </w:rPr>
-        <w:t>berufliche</w:t>
-      </w:r>
-      <w:r>
-        <w:rPr>
-          <w:rFonts w:ascii="Calibri" w:hAnsi="Calibri" w:cs="Calibri"/>
-          <w:sz w:val="22"/>
-          <w:szCs w:val="22"/>
-        </w:rPr>
-        <w:t xml:space="preserve"> </w:t>
-      </w:r>
-      <w:r>
-        <w:rPr>
-          <w:rFonts w:ascii="Calibri" w:hAnsi="Calibri" w:cs="Calibri"/>
-          <w:sz w:val="22"/>
-          <w:szCs w:val="22"/>
-        </w:rPr>
-        <w:t>und</w:t>
-      </w:r>
-      <w:r>
-        <w:rPr>
-          <w:rFonts w:ascii="Calibri" w:hAnsi="Calibri" w:cs="Calibri"/>
-          <w:sz w:val="22"/>
-          <w:szCs w:val="22"/>
-        </w:rPr>
-        <w:t xml:space="preserve"> </w:t>
-      </w:r>
-      <w:r>
-        <w:rPr>
-          <w:rFonts w:ascii="Calibri" w:hAnsi="Calibri" w:cs="Calibri"/>
-          <w:sz w:val="22"/>
-          <w:szCs w:val="22"/>
-        </w:rPr>
-        <w:t>private</w:t>
-      </w:r>
-      <w:r>
-        <w:rPr>
-          <w:rFonts w:ascii="Calibri" w:hAnsi="Calibri" w:cs="Calibri"/>
-          <w:sz w:val="22"/>
-          <w:szCs w:val="22"/>
-        </w:rPr>
-        <w:t xml:space="preserve"> </w:t>
-      </w:r>
-      <w:r>
-        <w:rPr>
-          <w:rFonts w:ascii="Calibri" w:hAnsi="Calibri" w:cs="Calibri"/>
-          <w:sz w:val="22"/>
-          <w:szCs w:val="22"/>
-        </w:rPr>
-        <w:t>Zukunft.</w:t>
-      </w:r>
-      <w:r>
-        <w:rPr>
-          <w:rFonts w:ascii="Calibri" w:hAnsi="Calibri" w:cs="Calibri"/>
-          <w:sz w:val="22"/>
-          <w:szCs w:val="22"/>
-        </w:rPr>
-        <w:t xml:space="preserve"> </w:t>
-      </w:r>
-      <w:r>
-        <w:rPr>
-          <w:rFonts w:ascii="Calibri" w:hAnsi="Calibri" w:cs="Calibri"/>
-          <w:sz w:val="22"/>
-          <w:szCs w:val="22"/>
-        </w:rPr>
-        <w:t>Wir</w:t>
-      </w:r>
-      <w:r>
-        <w:rPr>
-          <w:rFonts w:ascii="Calibri" w:hAnsi="Calibri" w:cs="Calibri"/>
-          <w:sz w:val="22"/>
-          <w:szCs w:val="22"/>
-        </w:rPr>
-        <w:t xml:space="preserve"> </w:t>
-      </w:r>
-      <w:r>
-        <w:rPr>
-          <w:rFonts w:ascii="Calibri" w:hAnsi="Calibri" w:cs="Calibri"/>
-          <w:sz w:val="22"/>
-          <w:szCs w:val="22"/>
-        </w:rPr>
-        <w:t>würden</w:t>
-      </w:r>
-      <w:r>
-        <w:rPr>
-          <w:rFonts w:ascii="Calibri" w:hAnsi="Calibri" w:cs="Calibri"/>
-          <w:sz w:val="22"/>
-          <w:szCs w:val="22"/>
-        </w:rPr>
-        <w:t xml:space="preserve"> </w:t>
-      </w:r>
-      <w:r>
-        <w:rPr>
-          <w:rFonts w:ascii="Calibri" w:hAnsi="Calibri" w:cs="Calibri"/>
-          <w:sz w:val="22"/>
-          <w:szCs w:val="22"/>
-        </w:rPr>
-        <w:t>uns</w:t>
-      </w:r>
-      <w:r>
-        <w:rPr>
-          <w:rFonts w:ascii="Calibri" w:hAnsi="Calibri" w:cs="Calibri"/>
-          <w:sz w:val="22"/>
-          <w:szCs w:val="22"/>
-        </w:rPr>
-        <w:t xml:space="preserve"> </w:t>
-      </w:r>
-      <w:r>
-        <w:rPr>
-          <w:rFonts w:ascii="Calibri" w:hAnsi="Calibri" w:cs="Calibri"/>
-          <w:sz w:val="22"/>
-          <w:szCs w:val="22"/>
-        </w:rPr>
-        <w:t>freuen,</w:t>
-      </w:r>
-      <w:r>
-        <w:rPr>
-          <w:rFonts w:ascii="Calibri" w:hAnsi="Calibri" w:cs="Calibri"/>
-          <w:sz w:val="22"/>
-          <w:szCs w:val="22"/>
-        </w:rPr>
-        <w:t xml:space="preserve"> Herrn </w:t>
-      </w:r>
-      <w:r>
-        <w:rPr>
-          <w:rFonts w:ascii="Calibri" w:hAnsi="Calibri" w:cs="Calibri"/>
-          <w:sz w:val="22"/>
-          <w:szCs w:val="22"/>
+          <w:rFonts w:cs="Calibri"/>
+          <w:sz w:val="24"/>
+          <w:szCs w:val="24"/>
         </w:rPr>
         <w:fldChar w:fldCharType="begin"/>
       </w:r>
       <w:r>
         <w:rPr>
-          <w:rFonts w:ascii="Calibri" w:hAnsi="Calibri" w:cs="Calibri"/>
-          <w:sz w:val="22"/>
-          <w:szCs w:val="22"/>
+          <w:rFonts w:cs="Calibri"/>
+          <w:sz w:val="24"/>
+          <w:szCs w:val="24"/>
         </w:rPr>
         <w:instrText xml:space="preserve"> MERGEFIELD Name </w:instrText>
       </w:r>
       <w:r>
         <w:rPr>
-          <w:rFonts w:ascii="Calibri" w:hAnsi="Calibri" w:cs="Calibri"/>
-          <w:sz w:val="22"/>
-          <w:szCs w:val="22"/>
+          <w:rFonts w:cs="Calibri"/>
+          <w:sz w:val="24"/>
+          <w:szCs w:val="24"/>
         </w:rPr>
         <w:fldChar w:fldCharType="separate"/>
       </w:r>
       <w:r>
         <w:rPr>
-          <w:rFonts w:ascii="Calibri" w:hAnsi="Calibri" w:cs="Calibri"/>
+          <w:rFonts w:cs="Calibri"/>
           <w:noProof/>
-          <w:sz w:val="22"/>
-          <w:szCs w:val="22"/>
+          <w:sz w:val="24"/>
+          <w:szCs w:val="24"/>
         </w:rPr>
         <w:t>«Name»</w:t>
       </w:r>
       <w:r>
         <w:rPr>
-          <w:rFonts w:ascii="Calibri" w:hAnsi="Calibri" w:cs="Calibri"/>
-          <w:sz w:val="22"/>
-          <w:szCs w:val="22"/>
+          <w:rFonts w:cs="Calibri"/>
+          <w:sz w:val="24"/>
+          <w:szCs w:val="24"/>
         </w:rPr>
         <w:fldChar w:fldCharType="end"/>
       </w:r>
       <w:r>
         <w:rPr>
-          <w:rFonts w:ascii="Calibri" w:hAnsi="Calibri" w:cs="Calibri"/>
-          <w:sz w:val="22"/>
-          <w:szCs w:val="22"/>
-        </w:rPr>
-        <w:t xml:space="preserve"> </w:t>
-      </w:r>
-      <w:r>
-        <w:rPr>
-          <w:rFonts w:ascii="Calibri" w:hAnsi="Calibri" w:cs="Calibri"/>
-          <w:sz w:val="22"/>
-          <w:szCs w:val="22"/>
-        </w:rPr>
-        <w:t>in</w:t>
-      </w:r>
-      <w:r>
-        <w:rPr>
-          <w:rFonts w:ascii="Calibri" w:hAnsi="Calibri" w:cs="Calibri"/>
-          <w:sz w:val="22"/>
-          <w:szCs w:val="22"/>
-        </w:rPr>
-        <w:t xml:space="preserve"> </w:t>
-      </w:r>
-      <w:r>
-        <w:rPr>
-          <w:rFonts w:ascii="Calibri" w:hAnsi="Calibri" w:cs="Calibri"/>
-          <w:sz w:val="22"/>
-          <w:szCs w:val="22"/>
-        </w:rPr>
-        <w:t>Zukunft</w:t>
-      </w:r>
-      <w:r>
-        <w:rPr>
-          <w:rFonts w:ascii="Calibri" w:hAnsi="Calibri" w:cs="Calibri"/>
-          <w:sz w:val="22"/>
-          <w:szCs w:val="22"/>
-        </w:rPr>
-        <w:t xml:space="preserve"> </w:t>
-      </w:r>
-      <w:r>
-        <w:rPr>
-          <w:rFonts w:ascii="Calibri" w:hAnsi="Calibri" w:cs="Calibri"/>
-          <w:sz w:val="22"/>
-          <w:szCs w:val="22"/>
-        </w:rPr>
-        <w:t>wieder</w:t>
-      </w:r>
-      <w:r>
-        <w:rPr>
-          <w:rFonts w:ascii="Calibri" w:hAnsi="Calibri" w:cs="Calibri"/>
-          <w:sz w:val="22"/>
-          <w:szCs w:val="22"/>
-        </w:rPr>
-        <w:t xml:space="preserve"> </w:t>
-      </w:r>
-      <w:r>
-        <w:rPr>
-          <w:rFonts w:ascii="Calibri" w:hAnsi="Calibri" w:cs="Calibri"/>
-          <w:sz w:val="22"/>
-          <w:szCs w:val="22"/>
-        </w:rPr>
-        <w:t>in</w:t>
-      </w:r>
-      <w:r>
-        <w:rPr>
-          <w:rFonts w:ascii="Calibri" w:hAnsi="Calibri" w:cs="Calibri"/>
-          <w:sz w:val="22"/>
-          <w:szCs w:val="22"/>
-        </w:rPr>
-        <w:t xml:space="preserve"> </w:t>
-      </w:r>
-      <w:r>
-        <w:rPr>
-          <w:rFonts w:ascii="Calibri" w:hAnsi="Calibri" w:cs="Calibri"/>
-          <w:sz w:val="22"/>
-          <w:szCs w:val="22"/>
-        </w:rPr>
-        <w:t>unserem</w:t>
-      </w:r>
-      <w:r>
-        <w:rPr>
-          <w:rFonts w:ascii="Calibri" w:hAnsi="Calibri" w:cs="Calibri"/>
-          <w:sz w:val="22"/>
-          <w:szCs w:val="22"/>
-        </w:rPr>
-        <w:t xml:space="preserve"> </w:t>
-      </w:r>
-      <w:r>
-        <w:rPr>
-          <w:rFonts w:ascii="Calibri" w:hAnsi="Calibri" w:cs="Calibri"/>
-          <w:sz w:val="22"/>
-          <w:szCs w:val="22"/>
-        </w:rPr>
-        <w:t>Unternehmen</w:t>
-      </w:r>
-      <w:r>
-        <w:rPr>
-          <w:rFonts w:ascii="Calibri" w:hAnsi="Calibri" w:cs="Calibri"/>
-          <w:sz w:val="22"/>
-          <w:szCs w:val="22"/>
-        </w:rPr>
-        <w:t xml:space="preserve"> </w:t>
-      </w:r>
-      <w:r>
-        <w:rPr>
-          <w:rFonts w:ascii="Calibri" w:hAnsi="Calibri" w:cs="Calibri"/>
-          <w:sz w:val="22"/>
-          <w:szCs w:val="22"/>
-        </w:rPr>
-        <w:t>begrüßen</w:t>
-      </w:r>
-      <w:r>
-        <w:rPr>
-          <w:rFonts w:ascii="Calibri" w:hAnsi="Calibri" w:cs="Calibri"/>
-          <w:sz w:val="22"/>
-          <w:szCs w:val="22"/>
-        </w:rPr>
-        <w:t xml:space="preserve"> </w:t>
-      </w:r>
-      <w:r>
-        <w:rPr>
-          <w:rFonts w:ascii="Calibri" w:hAnsi="Calibri" w:cs="Calibri"/>
-          <w:sz w:val="22"/>
-          <w:szCs w:val="22"/>
-        </w:rPr>
-        <w:t>zu</w:t>
-      </w:r>
-      <w:r>
-        <w:rPr>
-          <w:rFonts w:ascii="Calibri" w:hAnsi="Calibri" w:cs="Calibri"/>
-          <w:sz w:val="22"/>
-          <w:szCs w:val="22"/>
-        </w:rPr>
-        <w:t xml:space="preserve"> </w:t>
-      </w:r>
-      <w:r>
-        <w:rPr>
-          <w:rFonts w:ascii="Calibri" w:hAnsi="Calibri" w:cs="Calibri"/>
-          <w:sz w:val="22"/>
-          <w:szCs w:val="22"/>
-        </w:rPr>
-        <w:t>dürfen.</w:t>
+          <w:rFonts w:cs="Calibri"/>
+          <w:sz w:val="24"/>
+          <w:szCs w:val="24"/>
+        </w:rPr>
+        <w:t xml:space="preserve"> in Zukunft wieder in unserem Unternehmen begrüßen zu dürfen.</w:t>
       </w:r>
     </w:p>
     <w:p>
@@ -1117,9 +942,9 @@
         <w:spacing w:line="276" w:lineRule="auto"/>
         <w:ind w:right="248"/>
         <w:rPr>
-          <w:rFonts w:ascii="Calibri" w:hAnsi="Calibri" w:cs="Calibri"/>
-          <w:sz w:val="22"/>
-          <w:szCs w:val="22"/>
+          <w:rFonts w:cs="Calibri"/>
+          <w:sz w:val="24"/>
+          <w:szCs w:val="24"/>
         </w:rPr>
       </w:pPr>
     </w:p>
@@ -1128,9 +953,9 @@
         <w:spacing w:line="276" w:lineRule="auto"/>
         <w:ind w:right="248"/>
         <w:rPr>
-          <w:rFonts w:ascii="Calibri" w:hAnsi="Calibri" w:cs="Calibri"/>
-          <w:sz w:val="22"/>
-          <w:szCs w:val="22"/>
+          <w:rFonts w:cs="Calibri"/>
+          <w:sz w:val="24"/>
+          <w:szCs w:val="24"/>
         </w:rPr>
       </w:pPr>
     </w:p>
@@ -1139,9 +964,9 @@
         <w:spacing w:line="276" w:lineRule="auto"/>
         <w:ind w:right="248"/>
         <w:rPr>
-          <w:rFonts w:ascii="Calibri" w:hAnsi="Calibri" w:cs="Calibri"/>
-          <w:sz w:val="22"/>
-          <w:szCs w:val="22"/>
+          <w:rFonts w:cs="Calibri"/>
+          <w:sz w:val="24"/>
+          <w:szCs w:val="24"/>
         </w:rPr>
       </w:pPr>
     </w:p>
@@ -1150,9 +975,9 @@
         <w:spacing w:line="276" w:lineRule="auto"/>
         <w:ind w:right="248"/>
         <w:rPr>
-          <w:rFonts w:ascii="Calibri" w:hAnsi="Calibri" w:cs="Calibri"/>
-          <w:sz w:val="22"/>
-          <w:szCs w:val="22"/>
+          <w:rFonts w:cs="Calibri"/>
+          <w:sz w:val="24"/>
+          <w:szCs w:val="24"/>
         </w:rPr>
       </w:pPr>
     </w:p>
@@ -1160,57 +985,57 @@
       <w:pPr>
         <w:ind w:right="248"/>
         <w:rPr>
-          <w:rFonts w:ascii="Calibri" w:hAnsi="Calibri" w:cs="Calibri"/>
-          <w:sz w:val="22"/>
-          <w:szCs w:val="22"/>
-        </w:rPr>
-      </w:pPr>
-      <w:r>
-        <w:rPr>
-          <w:rFonts w:ascii="Calibri" w:hAnsi="Calibri" w:cs="Calibri"/>
-          <w:sz w:val="22"/>
-          <w:szCs w:val="22"/>
+          <w:rFonts w:cs="Calibri"/>
+          <w:sz w:val="24"/>
+          <w:szCs w:val="24"/>
+        </w:rPr>
+      </w:pPr>
+      <w:r>
+        <w:rPr>
+          <w:rFonts w:cs="Calibri"/>
+          <w:sz w:val="24"/>
+          <w:szCs w:val="24"/>
         </w:rPr>
         <w:t xml:space="preserve">den </w:t>
       </w:r>
       <w:r>
         <w:rPr>
-          <w:rFonts w:ascii="Calibri" w:hAnsi="Calibri" w:cs="Calibri"/>
-          <w:sz w:val="22"/>
-          <w:szCs w:val="22"/>
+          <w:rFonts w:cs="Calibri"/>
+          <w:sz w:val="24"/>
+          <w:szCs w:val="24"/>
         </w:rPr>
         <w:fldChar w:fldCharType="begin"/>
       </w:r>
       <w:r>
         <w:rPr>
-          <w:rFonts w:ascii="Calibri" w:hAnsi="Calibri" w:cs="Calibri"/>
-          <w:sz w:val="22"/>
-          <w:szCs w:val="22"/>
+          <w:rFonts w:cs="Calibri"/>
+          <w:sz w:val="24"/>
+          <w:szCs w:val="24"/>
         </w:rPr>
         <w:instrText xml:space="preserve"> MERGEFIELD HeutigesDatum </w:instrText>
       </w:r>
       <w:r>
         <w:rPr>
-          <w:rFonts w:ascii="Calibri" w:hAnsi="Calibri" w:cs="Calibri"/>
-          <w:sz w:val="22"/>
-          <w:szCs w:val="22"/>
+          <w:rFonts w:cs="Calibri"/>
+          <w:sz w:val="24"/>
+          <w:szCs w:val="24"/>
         </w:rPr>
         <w:fldChar w:fldCharType="separate"/>
       </w:r>
       <w:r>
         <w:rPr>
-          <w:rFonts w:ascii="Calibri" w:hAnsi="Calibri" w:cs="Calibri"/>
+          <w:rFonts w:cs="Calibri"/>
           <w:noProof/>
-          <w:sz w:val="22"/>
-          <w:szCs w:val="22"/>
+          <w:sz w:val="24"/>
+          <w:szCs w:val="24"/>
         </w:rPr>
         <w:t>«HeutigesDatum»</w:t>
       </w:r>
       <w:r>
         <w:rPr>
-          <w:rFonts w:ascii="Calibri" w:hAnsi="Calibri" w:cs="Calibri"/>
-          <w:sz w:val="22"/>
-          <w:szCs w:val="22"/>
+          <w:rFonts w:cs="Calibri"/>
+          <w:sz w:val="24"/>
+          <w:szCs w:val="24"/>
         </w:rPr>
         <w:fldChar w:fldCharType="end"/>
       </w:r>
@@ -1237,7 +1062,7 @@
 </file>
 
 <file path=word/endnotes.xml><?xml version="1.0" encoding="utf-8"?>
-<w:endnotes xmlns:wpc="http://schemas.microsoft.com/office/word/2010/wordprocessingCanvas" xmlns:cx="http://schemas.microsoft.com/office/drawing/2014/chartex" xmlns:mc="http://schemas.openxmlformats.org/markup-compatibility/2006" xmlns:o="urn:schemas-microsoft-com:office:office" xmlns:r="http://schemas.openxmlformats.org/officeDocument/2006/relationships" xmlns:m="http://schemas.openxmlformats.org/officeDocument/2006/math" xmlns:v="urn:schemas-microsoft-com:vml" xmlns:wp14="http://schemas.microsoft.com/office/word/2010/wordprocessingDrawing" xmlns:wp="http://schemas.openxmlformats.org/drawingml/2006/wordprocessingDrawing" xmlns:w10="urn:schemas-microsoft-com:office:word" xmlns:w="http://schemas.openxmlformats.org/wordprocessingml/2006/main" xmlns:w14="http://schemas.microsoft.com/office/word/2010/wordml" xmlns:w15="http://schemas.microsoft.com/office/word/2012/wordml" xmlns:w16se="http://schemas.microsoft.com/office/word/2015/wordml/symex" xmlns:wpg="http://schemas.microsoft.com/office/word/2010/wordprocessingGroup" xmlns:wpi="http://schemas.microsoft.com/office/word/2010/wordprocessingInk" xmlns:wne="http://schemas.microsoft.com/office/word/2006/wordml" xmlns:wps="http://schemas.microsoft.com/office/word/2010/wordprocessingShape" mc:Ignorable="w14 w15 w16se wp14">
+<w:endnotes xmlns:wpc="http://schemas.microsoft.com/office/word/2010/wordprocessingCanvas" xmlns:mc="http://schemas.openxmlformats.org/markup-compatibility/2006" xmlns:o="urn:schemas-microsoft-com:office:office" xmlns:r="http://schemas.openxmlformats.org/officeDocument/2006/relationships" xmlns:m="http://schemas.openxmlformats.org/officeDocument/2006/math" xmlns:v="urn:schemas-microsoft-com:vml" xmlns:wp14="http://schemas.microsoft.com/office/word/2010/wordprocessingDrawing" xmlns:wp="http://schemas.openxmlformats.org/drawingml/2006/wordprocessingDrawing" xmlns:w10="urn:schemas-microsoft-com:office:word" xmlns:w="http://schemas.openxmlformats.org/wordprocessingml/2006/main" xmlns:w14="http://schemas.microsoft.com/office/word/2010/wordml" xmlns:w15="http://schemas.microsoft.com/office/word/2012/wordml" xmlns:wpg="http://schemas.microsoft.com/office/word/2010/wordprocessingGroup" xmlns:wpi="http://schemas.microsoft.com/office/word/2010/wordprocessingInk" xmlns:wne="http://schemas.microsoft.com/office/word/2006/wordml" xmlns:wps="http://schemas.microsoft.com/office/word/2010/wordprocessingShape" mc:Ignorable="w14 w15 wp14">
   <w:endnote w:type="separator" w:id="-1">
     <w:p>
       <w:r>
@@ -1256,7 +1081,7 @@
 </file>
 
 <file path=word/footer1.xml><?xml version="1.0" encoding="utf-8"?>
-<w:ftr xmlns:wpc="http://schemas.microsoft.com/office/word/2010/wordprocessingCanvas" xmlns:cx="http://schemas.microsoft.com/office/drawing/2014/chartex" xmlns:mc="http://schemas.openxmlformats.org/markup-compatibility/2006" xmlns:o="urn:schemas-microsoft-com:office:office" xmlns:r="http://schemas.openxmlformats.org/officeDocument/2006/relationships" xmlns:m="http://schemas.openxmlformats.org/officeDocument/2006/math" xmlns:v="urn:schemas-microsoft-com:vml" xmlns:wp14="http://schemas.microsoft.com/office/word/2010/wordprocessingDrawing" xmlns:wp="http://schemas.openxmlformats.org/drawingml/2006/wordprocessingDrawing" xmlns:w10="urn:schemas-microsoft-com:office:word" xmlns:w="http://schemas.openxmlformats.org/wordprocessingml/2006/main" xmlns:w14="http://schemas.microsoft.com/office/word/2010/wordml" xmlns:w15="http://schemas.microsoft.com/office/word/2012/wordml" xmlns:w16se="http://schemas.microsoft.com/office/word/2015/wordml/symex" xmlns:wpg="http://schemas.microsoft.com/office/word/2010/wordprocessingGroup" xmlns:wpi="http://schemas.microsoft.com/office/word/2010/wordprocessingInk" xmlns:wne="http://schemas.microsoft.com/office/word/2006/wordml" xmlns:wps="http://schemas.microsoft.com/office/word/2010/wordprocessingShape" mc:Ignorable="w14 w15 w16se wp14">
+<w:ftr xmlns:wpc="http://schemas.microsoft.com/office/word/2010/wordprocessingCanvas" xmlns:mc="http://schemas.openxmlformats.org/markup-compatibility/2006" xmlns:o="urn:schemas-microsoft-com:office:office" xmlns:r="http://schemas.openxmlformats.org/officeDocument/2006/relationships" xmlns:m="http://schemas.openxmlformats.org/officeDocument/2006/math" xmlns:v="urn:schemas-microsoft-com:vml" xmlns:wp14="http://schemas.microsoft.com/office/word/2010/wordprocessingDrawing" xmlns:wp="http://schemas.openxmlformats.org/drawingml/2006/wordprocessingDrawing" xmlns:w10="urn:schemas-microsoft-com:office:word" xmlns:w="http://schemas.openxmlformats.org/wordprocessingml/2006/main" xmlns:w14="http://schemas.microsoft.com/office/word/2010/wordml" xmlns:w15="http://schemas.microsoft.com/office/word/2012/wordml" xmlns:wpg="http://schemas.microsoft.com/office/word/2010/wordprocessingGroup" xmlns:wpi="http://schemas.microsoft.com/office/word/2010/wordprocessingInk" xmlns:wne="http://schemas.microsoft.com/office/word/2006/wordml" xmlns:wps="http://schemas.microsoft.com/office/word/2010/wordprocessingShape" mc:Ignorable="w14 w15 wp14">
   <w:p>
     <w:pPr>
       <w:pStyle w:val="Fuzeile"/>
@@ -1266,7 +1091,7 @@
 </file>
 
 <file path=word/footer2.xml><?xml version="1.0" encoding="utf-8"?>
-<w:ftr xmlns:wpc="http://schemas.microsoft.com/office/word/2010/wordprocessingCanvas" xmlns:cx="http://schemas.microsoft.com/office/drawing/2014/chartex" xmlns:mc="http://schemas.openxmlformats.org/markup-compatibility/2006" xmlns:o="urn:schemas-microsoft-com:office:office" xmlns:r="http://schemas.openxmlformats.org/officeDocument/2006/relationships" xmlns:m="http://schemas.openxmlformats.org/officeDocument/2006/math" xmlns:v="urn:schemas-microsoft-com:vml" xmlns:wp14="http://schemas.microsoft.com/office/word/2010/wordprocessingDrawing" xmlns:wp="http://schemas.openxmlformats.org/drawingml/2006/wordprocessingDrawing" xmlns:w10="urn:schemas-microsoft-com:office:word" xmlns:w="http://schemas.openxmlformats.org/wordprocessingml/2006/main" xmlns:w14="http://schemas.microsoft.com/office/word/2010/wordml" xmlns:w15="http://schemas.microsoft.com/office/word/2012/wordml" xmlns:w16se="http://schemas.microsoft.com/office/word/2015/wordml/symex" xmlns:wpg="http://schemas.microsoft.com/office/word/2010/wordprocessingGroup" xmlns:wpi="http://schemas.microsoft.com/office/word/2010/wordprocessingInk" xmlns:wne="http://schemas.microsoft.com/office/word/2006/wordml" xmlns:wps="http://schemas.microsoft.com/office/word/2010/wordprocessingShape" mc:Ignorable="w14 w15 w16se wp14">
+<w:ftr xmlns:wpc="http://schemas.microsoft.com/office/word/2010/wordprocessingCanvas" xmlns:mc="http://schemas.openxmlformats.org/markup-compatibility/2006" xmlns:o="urn:schemas-microsoft-com:office:office" xmlns:r="http://schemas.openxmlformats.org/officeDocument/2006/relationships" xmlns:m="http://schemas.openxmlformats.org/officeDocument/2006/math" xmlns:v="urn:schemas-microsoft-com:vml" xmlns:wp14="http://schemas.microsoft.com/office/word/2010/wordprocessingDrawing" xmlns:wp="http://schemas.openxmlformats.org/drawingml/2006/wordprocessingDrawing" xmlns:w10="urn:schemas-microsoft-com:office:word" xmlns:w="http://schemas.openxmlformats.org/wordprocessingml/2006/main" xmlns:w14="http://schemas.microsoft.com/office/word/2010/wordml" xmlns:w15="http://schemas.microsoft.com/office/word/2012/wordml" xmlns:wpg="http://schemas.microsoft.com/office/word/2010/wordprocessingGroup" xmlns:wpi="http://schemas.microsoft.com/office/word/2010/wordprocessingInk" xmlns:wne="http://schemas.microsoft.com/office/word/2006/wordml" xmlns:wps="http://schemas.microsoft.com/office/word/2010/wordprocessingShape" mc:Ignorable="w14 w15 wp14">
   <w:p>
     <w:pPr>
       <w:pStyle w:val="Fuzeile"/>
@@ -1279,7 +1104,7 @@
 </file>
 
 <file path=word/footer3.xml><?xml version="1.0" encoding="utf-8"?>
-<w:ftr xmlns:wpc="http://schemas.microsoft.com/office/word/2010/wordprocessingCanvas" xmlns:cx="http://schemas.microsoft.com/office/drawing/2014/chartex" xmlns:mc="http://schemas.openxmlformats.org/markup-compatibility/2006" xmlns:o="urn:schemas-microsoft-com:office:office" xmlns:r="http://schemas.openxmlformats.org/officeDocument/2006/relationships" xmlns:m="http://schemas.openxmlformats.org/officeDocument/2006/math" xmlns:v="urn:schemas-microsoft-com:vml" xmlns:wp14="http://schemas.microsoft.com/office/word/2010/wordprocessingDrawing" xmlns:wp="http://schemas.openxmlformats.org/drawingml/2006/wordprocessingDrawing" xmlns:w10="urn:schemas-microsoft-com:office:word" xmlns:w="http://schemas.openxmlformats.org/wordprocessingml/2006/main" xmlns:w14="http://schemas.microsoft.com/office/word/2010/wordml" xmlns:w15="http://schemas.microsoft.com/office/word/2012/wordml" xmlns:w16se="http://schemas.microsoft.com/office/word/2015/wordml/symex" xmlns:wpg="http://schemas.microsoft.com/office/word/2010/wordprocessingGroup" xmlns:wpi="http://schemas.microsoft.com/office/word/2010/wordprocessingInk" xmlns:wne="http://schemas.microsoft.com/office/word/2006/wordml" xmlns:wps="http://schemas.microsoft.com/office/word/2010/wordprocessingShape" mc:Ignorable="w14 w15 w16se wp14">
+<w:ftr xmlns:wpc="http://schemas.microsoft.com/office/word/2010/wordprocessingCanvas" xmlns:mc="http://schemas.openxmlformats.org/markup-compatibility/2006" xmlns:o="urn:schemas-microsoft-com:office:office" xmlns:r="http://schemas.openxmlformats.org/officeDocument/2006/relationships" xmlns:m="http://schemas.openxmlformats.org/officeDocument/2006/math" xmlns:v="urn:schemas-microsoft-com:vml" xmlns:wp14="http://schemas.microsoft.com/office/word/2010/wordprocessingDrawing" xmlns:wp="http://schemas.openxmlformats.org/drawingml/2006/wordprocessingDrawing" xmlns:w10="urn:schemas-microsoft-com:office:word" xmlns:w="http://schemas.openxmlformats.org/wordprocessingml/2006/main" xmlns:w14="http://schemas.microsoft.com/office/word/2010/wordml" xmlns:w15="http://schemas.microsoft.com/office/word/2012/wordml" xmlns:wpg="http://schemas.microsoft.com/office/word/2010/wordprocessingGroup" xmlns:wpi="http://schemas.microsoft.com/office/word/2010/wordprocessingInk" xmlns:wne="http://schemas.microsoft.com/office/word/2006/wordml" xmlns:wps="http://schemas.microsoft.com/office/word/2010/wordprocessingShape" mc:Ignorable="w14 w15 wp14">
   <w:p>
     <w:pPr>
       <w:pStyle w:val="Fuzeile"/>
@@ -1289,7 +1114,7 @@
 </file>
 
 <file path=word/footnotes.xml><?xml version="1.0" encoding="utf-8"?>
-<w:footnotes xmlns:wpc="http://schemas.microsoft.com/office/word/2010/wordprocessingCanvas" xmlns:cx="http://schemas.microsoft.com/office/drawing/2014/chartex" xmlns:mc="http://schemas.openxmlformats.org/markup-compatibility/2006" xmlns:o="urn:schemas-microsoft-com:office:office" xmlns:r="http://schemas.openxmlformats.org/officeDocument/2006/relationships" xmlns:m="http://schemas.openxmlformats.org/officeDocument/2006/math" xmlns:v="urn:schemas-microsoft-com:vml" xmlns:wp14="http://schemas.microsoft.com/office/word/2010/wordprocessingDrawing" xmlns:wp="http://schemas.openxmlformats.org/drawingml/2006/wordprocessingDrawing" xmlns:w10="urn:schemas-microsoft-com:office:word" xmlns:w="http://schemas.openxmlformats.org/wordprocessingml/2006/main" xmlns:w14="http://schemas.microsoft.com/office/word/2010/wordml" xmlns:w15="http://schemas.microsoft.com/office/word/2012/wordml" xmlns:w16se="http://schemas.microsoft.com/office/word/2015/wordml/symex" xmlns:wpg="http://schemas.microsoft.com/office/word/2010/wordprocessingGroup" xmlns:wpi="http://schemas.microsoft.com/office/word/2010/wordprocessingInk" xmlns:wne="http://schemas.microsoft.com/office/word/2006/wordml" xmlns:wps="http://schemas.microsoft.com/office/word/2010/wordprocessingShape" mc:Ignorable="w14 w15 w16se wp14">
+<w:footnotes xmlns:wpc="http://schemas.microsoft.com/office/word/2010/wordprocessingCanvas" xmlns:mc="http://schemas.openxmlformats.org/markup-compatibility/2006" xmlns:o="urn:schemas-microsoft-com:office:office" xmlns:r="http://schemas.openxmlformats.org/officeDocument/2006/relationships" xmlns:m="http://schemas.openxmlformats.org/officeDocument/2006/math" xmlns:v="urn:schemas-microsoft-com:vml" xmlns:wp14="http://schemas.microsoft.com/office/word/2010/wordprocessingDrawing" xmlns:wp="http://schemas.openxmlformats.org/drawingml/2006/wordprocessingDrawing" xmlns:w10="urn:schemas-microsoft-com:office:word" xmlns:w="http://schemas.openxmlformats.org/wordprocessingml/2006/main" xmlns:w14="http://schemas.microsoft.com/office/word/2010/wordml" xmlns:w15="http://schemas.microsoft.com/office/word/2012/wordml" xmlns:wpg="http://schemas.microsoft.com/office/word/2010/wordprocessingGroup" xmlns:wpi="http://schemas.microsoft.com/office/word/2010/wordprocessingInk" xmlns:wne="http://schemas.microsoft.com/office/word/2006/wordml" xmlns:wps="http://schemas.microsoft.com/office/word/2010/wordprocessingShape" mc:Ignorable="w14 w15 wp14">
   <w:footnote w:type="separator" w:id="-1">
     <w:p>
       <w:r>
@@ -1308,7 +1133,7 @@
 </file>
 
 <file path=word/header1.xml><?xml version="1.0" encoding="utf-8"?>
-<w:hdr xmlns:wpc="http://schemas.microsoft.com/office/word/2010/wordprocessingCanvas" xmlns:cx="http://schemas.microsoft.com/office/drawing/2014/chartex" xmlns:mc="http://schemas.openxmlformats.org/markup-compatibility/2006" xmlns:o="urn:schemas-microsoft-com:office:office" xmlns:r="http://schemas.openxmlformats.org/officeDocument/2006/relationships" xmlns:m="http://schemas.openxmlformats.org/officeDocument/2006/math" xmlns:v="urn:schemas-microsoft-com:vml" xmlns:wp14="http://schemas.microsoft.com/office/word/2010/wordprocessingDrawing" xmlns:wp="http://schemas.openxmlformats.org/drawingml/2006/wordprocessingDrawing" xmlns:w10="urn:schemas-microsoft-com:office:word" xmlns:w="http://schemas.openxmlformats.org/wordprocessingml/2006/main" xmlns:w14="http://schemas.microsoft.com/office/word/2010/wordml" xmlns:w15="http://schemas.microsoft.com/office/word/2012/wordml" xmlns:w16se="http://schemas.microsoft.com/office/word/2015/wordml/symex" xmlns:wpg="http://schemas.microsoft.com/office/word/2010/wordprocessingGroup" xmlns:wpi="http://schemas.microsoft.com/office/word/2010/wordprocessingInk" xmlns:wne="http://schemas.microsoft.com/office/word/2006/wordml" xmlns:wps="http://schemas.microsoft.com/office/word/2010/wordprocessingShape" mc:Ignorable="w14 w15 w16se wp14">
+<w:hdr xmlns:wpc="http://schemas.microsoft.com/office/word/2010/wordprocessingCanvas" xmlns:mc="http://schemas.openxmlformats.org/markup-compatibility/2006" xmlns:o="urn:schemas-microsoft-com:office:office" xmlns:r="http://schemas.openxmlformats.org/officeDocument/2006/relationships" xmlns:m="http://schemas.openxmlformats.org/officeDocument/2006/math" xmlns:v="urn:schemas-microsoft-com:vml" xmlns:wp14="http://schemas.microsoft.com/office/word/2010/wordprocessingDrawing" xmlns:wp="http://schemas.openxmlformats.org/drawingml/2006/wordprocessingDrawing" xmlns:w10="urn:schemas-microsoft-com:office:word" xmlns:w="http://schemas.openxmlformats.org/wordprocessingml/2006/main" xmlns:w14="http://schemas.microsoft.com/office/word/2010/wordml" xmlns:w15="http://schemas.microsoft.com/office/word/2012/wordml" xmlns:wpg="http://schemas.microsoft.com/office/word/2010/wordprocessingGroup" xmlns:wpi="http://schemas.microsoft.com/office/word/2010/wordprocessingInk" xmlns:wne="http://schemas.microsoft.com/office/word/2006/wordml" xmlns:wps="http://schemas.microsoft.com/office/word/2010/wordprocessingShape" mc:Ignorable="w14 w15 wp14">
   <w:p>
     <w:pPr>
       <w:pStyle w:val="Kopfzeile"/>
@@ -1382,7 +1207,7 @@
 </file>
 
 <file path=word/header2.xml><?xml version="1.0" encoding="utf-8"?>
-<w:hdr xmlns:wpc="http://schemas.microsoft.com/office/word/2010/wordprocessingCanvas" xmlns:cx="http://schemas.microsoft.com/office/drawing/2014/chartex" xmlns:mc="http://schemas.openxmlformats.org/markup-compatibility/2006" xmlns:o="urn:schemas-microsoft-com:office:office" xmlns:r="http://schemas.openxmlformats.org/officeDocument/2006/relationships" xmlns:m="http://schemas.openxmlformats.org/officeDocument/2006/math" xmlns:v="urn:schemas-microsoft-com:vml" xmlns:wp14="http://schemas.microsoft.com/office/word/2010/wordprocessingDrawing" xmlns:wp="http://schemas.openxmlformats.org/drawingml/2006/wordprocessingDrawing" xmlns:w10="urn:schemas-microsoft-com:office:word" xmlns:w="http://schemas.openxmlformats.org/wordprocessingml/2006/main" xmlns:w14="http://schemas.microsoft.com/office/word/2010/wordml" xmlns:w15="http://schemas.microsoft.com/office/word/2012/wordml" xmlns:w16se="http://schemas.microsoft.com/office/word/2015/wordml/symex" xmlns:wpg="http://schemas.microsoft.com/office/word/2010/wordprocessingGroup" xmlns:wpi="http://schemas.microsoft.com/office/word/2010/wordprocessingInk" xmlns:wne="http://schemas.microsoft.com/office/word/2006/wordml" xmlns:wps="http://schemas.microsoft.com/office/word/2010/wordprocessingShape" mc:Ignorable="w14 w15 w16se wp14">
+<w:hdr xmlns:wpc="http://schemas.microsoft.com/office/word/2010/wordprocessingCanvas" xmlns:mc="http://schemas.openxmlformats.org/markup-compatibility/2006" xmlns:o="urn:schemas-microsoft-com:office:office" xmlns:r="http://schemas.openxmlformats.org/officeDocument/2006/relationships" xmlns:m="http://schemas.openxmlformats.org/officeDocument/2006/math" xmlns:v="urn:schemas-microsoft-com:vml" xmlns:wp14="http://schemas.microsoft.com/office/word/2010/wordprocessingDrawing" xmlns:wp="http://schemas.openxmlformats.org/drawingml/2006/wordprocessingDrawing" xmlns:w10="urn:schemas-microsoft-com:office:word" xmlns:w="http://schemas.openxmlformats.org/wordprocessingml/2006/main" xmlns:w14="http://schemas.microsoft.com/office/word/2010/wordml" xmlns:w15="http://schemas.microsoft.com/office/word/2012/wordml" xmlns:wpg="http://schemas.microsoft.com/office/word/2010/wordprocessingGroup" xmlns:wpi="http://schemas.microsoft.com/office/word/2010/wordprocessingInk" xmlns:wne="http://schemas.microsoft.com/office/word/2006/wordml" xmlns:wps="http://schemas.microsoft.com/office/word/2010/wordprocessingShape" mc:Ignorable="w14 w15 wp14">
   <w:p>
     <w:pPr>
       <w:pStyle w:val="Kopfzeile"/>
@@ -1392,7 +1217,7 @@
 </file>
 
 <file path=word/header3.xml><?xml version="1.0" encoding="utf-8"?>
-<w:hdr xmlns:wpc="http://schemas.microsoft.com/office/word/2010/wordprocessingCanvas" xmlns:cx="http://schemas.microsoft.com/office/drawing/2014/chartex" xmlns:mc="http://schemas.openxmlformats.org/markup-compatibility/2006" xmlns:o="urn:schemas-microsoft-com:office:office" xmlns:r="http://schemas.openxmlformats.org/officeDocument/2006/relationships" xmlns:m="http://schemas.openxmlformats.org/officeDocument/2006/math" xmlns:v="urn:schemas-microsoft-com:vml" xmlns:wp14="http://schemas.microsoft.com/office/word/2010/wordprocessingDrawing" xmlns:wp="http://schemas.openxmlformats.org/drawingml/2006/wordprocessingDrawing" xmlns:w10="urn:schemas-microsoft-com:office:word" xmlns:w="http://schemas.openxmlformats.org/wordprocessingml/2006/main" xmlns:w14="http://schemas.microsoft.com/office/word/2010/wordml" xmlns:w15="http://schemas.microsoft.com/office/word/2012/wordml" xmlns:w16se="http://schemas.microsoft.com/office/word/2015/wordml/symex" xmlns:wpg="http://schemas.microsoft.com/office/word/2010/wordprocessingGroup" xmlns:wpi="http://schemas.microsoft.com/office/word/2010/wordprocessingInk" xmlns:wne="http://schemas.microsoft.com/office/word/2006/wordml" xmlns:wps="http://schemas.microsoft.com/office/word/2010/wordprocessingShape" mc:Ignorable="w14 w15 w16se wp14">
+<w:hdr xmlns:wpc="http://schemas.microsoft.com/office/word/2010/wordprocessingCanvas" xmlns:mc="http://schemas.openxmlformats.org/markup-compatibility/2006" xmlns:o="urn:schemas-microsoft-com:office:office" xmlns:r="http://schemas.openxmlformats.org/officeDocument/2006/relationships" xmlns:m="http://schemas.openxmlformats.org/officeDocument/2006/math" xmlns:v="urn:schemas-microsoft-com:vml" xmlns:wp14="http://schemas.microsoft.com/office/word/2010/wordprocessingDrawing" xmlns:wp="http://schemas.openxmlformats.org/drawingml/2006/wordprocessingDrawing" xmlns:w10="urn:schemas-microsoft-com:office:word" xmlns:w="http://schemas.openxmlformats.org/wordprocessingml/2006/main" xmlns:w14="http://schemas.microsoft.com/office/word/2010/wordml" xmlns:w15="http://schemas.microsoft.com/office/word/2012/wordml" xmlns:wpg="http://schemas.microsoft.com/office/word/2010/wordprocessingGroup" xmlns:wpi="http://schemas.microsoft.com/office/word/2010/wordprocessingInk" xmlns:wne="http://schemas.microsoft.com/office/word/2006/wordml" xmlns:wps="http://schemas.microsoft.com/office/word/2010/wordprocessingShape" mc:Ignorable="w14 w15 wp14">
   <w:p>
     <w:pPr>
       <w:pStyle w:val="Kopfzeile"/>
@@ -1466,7 +1291,7 @@
 </file>
 
 <file path=word/numbering.xml><?xml version="1.0" encoding="utf-8"?>
-<w:numbering xmlns:wpc="http://schemas.microsoft.com/office/word/2010/wordprocessingCanvas" xmlns:cx="http://schemas.microsoft.com/office/drawing/2014/chartex" xmlns:mc="http://schemas.openxmlformats.org/markup-compatibility/2006" xmlns:o="urn:schemas-microsoft-com:office:office" xmlns:r="http://schemas.openxmlformats.org/officeDocument/2006/relationships" xmlns:m="http://schemas.openxmlformats.org/officeDocument/2006/math" xmlns:v="urn:schemas-microsoft-com:vml" xmlns:wp14="http://schemas.microsoft.com/office/word/2010/wordprocessingDrawing" xmlns:wp="http://schemas.openxmlformats.org/drawingml/2006/wordprocessingDrawing" xmlns:w10="urn:schemas-microsoft-com:office:word" xmlns:w="http://schemas.openxmlformats.org/wordprocessingml/2006/main" xmlns:w14="http://schemas.microsoft.com/office/word/2010/wordml" xmlns:w15="http://schemas.microsoft.com/office/word/2012/wordml" xmlns:w16se="http://schemas.microsoft.com/office/word/2015/wordml/symex" xmlns:wpg="http://schemas.microsoft.com/office/word/2010/wordprocessingGroup" xmlns:wpi="http://schemas.microsoft.com/office/word/2010/wordprocessingInk" xmlns:wne="http://schemas.microsoft.com/office/word/2006/wordml" xmlns:wps="http://schemas.microsoft.com/office/word/2010/wordprocessingShape" mc:Ignorable="w14 w15 w16se wp14">
+<w:numbering xmlns:wpc="http://schemas.microsoft.com/office/word/2010/wordprocessingCanvas" xmlns:mc="http://schemas.openxmlformats.org/markup-compatibility/2006" xmlns:o="urn:schemas-microsoft-com:office:office" xmlns:r="http://schemas.openxmlformats.org/officeDocument/2006/relationships" xmlns:m="http://schemas.openxmlformats.org/officeDocument/2006/math" xmlns:v="urn:schemas-microsoft-com:vml" xmlns:wp14="http://schemas.microsoft.com/office/word/2010/wordprocessingDrawing" xmlns:wp="http://schemas.openxmlformats.org/drawingml/2006/wordprocessingDrawing" xmlns:w10="urn:schemas-microsoft-com:office:word" xmlns:w="http://schemas.openxmlformats.org/wordprocessingml/2006/main" xmlns:w14="http://schemas.microsoft.com/office/word/2010/wordml" xmlns:w15="http://schemas.microsoft.com/office/word/2012/wordml" xmlns:wpg="http://schemas.microsoft.com/office/word/2010/wordprocessingGroup" xmlns:wpi="http://schemas.microsoft.com/office/word/2010/wordprocessingInk" xmlns:wne="http://schemas.microsoft.com/office/word/2006/wordml" xmlns:wps="http://schemas.microsoft.com/office/word/2010/wordprocessingShape" mc:Ignorable="w14 w15 wp14">
   <w:abstractNum w:abstractNumId="0" w15:restartNumberingAfterBreak="0">
     <w:nsid w:val="00000003"/>
     <w:multiLevelType w:val="singleLevel"/>
@@ -1727,7 +1552,7 @@
 </file>
 
 <file path=word/styles.xml><?xml version="1.0" encoding="utf-8"?>
-<w:styles xmlns:mc="http://schemas.openxmlformats.org/markup-compatibility/2006" xmlns:r="http://schemas.openxmlformats.org/officeDocument/2006/relationships" xmlns:w="http://schemas.openxmlformats.org/wordprocessingml/2006/main" xmlns:w14="http://schemas.microsoft.com/office/word/2010/wordml" xmlns:w15="http://schemas.microsoft.com/office/word/2012/wordml" xmlns:w16se="http://schemas.microsoft.com/office/word/2015/wordml/symex" mc:Ignorable="w14 w15 w16se">
+<w:styles xmlns:mc="http://schemas.openxmlformats.org/markup-compatibility/2006" xmlns:r="http://schemas.openxmlformats.org/officeDocument/2006/relationships" xmlns:w="http://schemas.openxmlformats.org/wordprocessingml/2006/main" xmlns:w14="http://schemas.microsoft.com/office/word/2010/wordml" xmlns:w15="http://schemas.microsoft.com/office/word/2012/wordml" mc:Ignorable="w14 w15">
   <w:docDefaults>
     <w:rPrDefault>
       <w:rPr>

</xml_diff>

<commit_message>
Serienbriefelemente gelöscht, meine Implementierung </< >> eingesetzt. Allerdings nicht getestet.
</commit_message>
<xml_diff>
--- a/Files/Vorlage.docx
+++ b/Files/Vorlage.docx
@@ -1,6 +1,6 @@
 
 <file path=word/document.xml><?xml version="1.0" encoding="utf-8"?>
-<w:document xmlns:wpc="http://schemas.microsoft.com/office/word/2010/wordprocessingCanvas" xmlns:mc="http://schemas.openxmlformats.org/markup-compatibility/2006" xmlns:o="urn:schemas-microsoft-com:office:office" xmlns:r="http://schemas.openxmlformats.org/officeDocument/2006/relationships" xmlns:m="http://schemas.openxmlformats.org/officeDocument/2006/math" xmlns:v="urn:schemas-microsoft-com:vml" xmlns:wp14="http://schemas.microsoft.com/office/word/2010/wordprocessingDrawing" xmlns:wp="http://schemas.openxmlformats.org/drawingml/2006/wordprocessingDrawing" xmlns:w10="urn:schemas-microsoft-com:office:word" xmlns:w="http://schemas.openxmlformats.org/wordprocessingml/2006/main" xmlns:w14="http://schemas.microsoft.com/office/word/2010/wordml" xmlns:w15="http://schemas.microsoft.com/office/word/2012/wordml" xmlns:wpg="http://schemas.microsoft.com/office/word/2010/wordprocessingGroup" xmlns:wpi="http://schemas.microsoft.com/office/word/2010/wordprocessingInk" xmlns:wne="http://schemas.microsoft.com/office/word/2006/wordml" xmlns:wps="http://schemas.microsoft.com/office/word/2010/wordprocessingShape" mc:Ignorable="w14 w15 wp14">
+<w:document xmlns:wpc="http://schemas.microsoft.com/office/word/2010/wordprocessingCanvas" xmlns:cx="http://schemas.microsoft.com/office/drawing/2014/chartex" xmlns:mc="http://schemas.openxmlformats.org/markup-compatibility/2006" xmlns:o="urn:schemas-microsoft-com:office:office" xmlns:r="http://schemas.openxmlformats.org/officeDocument/2006/relationships" xmlns:m="http://schemas.openxmlformats.org/officeDocument/2006/math" xmlns:v="urn:schemas-microsoft-com:vml" xmlns:wp14="http://schemas.microsoft.com/office/word/2010/wordprocessingDrawing" xmlns:wp="http://schemas.openxmlformats.org/drawingml/2006/wordprocessingDrawing" xmlns:w10="urn:schemas-microsoft-com:office:word" xmlns:w="http://schemas.openxmlformats.org/wordprocessingml/2006/main" xmlns:w14="http://schemas.microsoft.com/office/word/2010/wordml" xmlns:w15="http://schemas.microsoft.com/office/word/2012/wordml" xmlns:w16se="http://schemas.microsoft.com/office/word/2015/wordml/symex" xmlns:wpg="http://schemas.microsoft.com/office/word/2010/wordprocessingGroup" xmlns:wpi="http://schemas.microsoft.com/office/word/2010/wordprocessingInk" xmlns:wne="http://schemas.microsoft.com/office/word/2006/wordml" xmlns:wps="http://schemas.microsoft.com/office/word/2010/wordprocessingShape" mc:Ignorable="w14 w15 w16se wp14">
   <w:body>
     <w:p>
       <w:pPr>
@@ -94,23 +94,39 @@
           <w:sz w:val="24"/>
           <w:szCs w:val="24"/>
         </w:rPr>
-        <w:fldChar w:fldCharType="begin"/>
-      </w:r>
-      <w:r>
-        <w:rPr>
-          <w:rFonts w:cs="Calibri"/>
-          <w:sz w:val="24"/>
-          <w:szCs w:val="24"/>
-        </w:rPr>
-        <w:instrText xml:space="preserve"> MERGEFIELD Vorname </w:instrText>
-      </w:r>
-      <w:r>
-        <w:rPr>
-          <w:rFonts w:cs="Calibri"/>
-          <w:sz w:val="24"/>
-          <w:szCs w:val="24"/>
-        </w:rPr>
-        <w:fldChar w:fldCharType="separate"/>
+        <w:t>&lt;&lt;Vorname&gt;&gt;</w:t>
+      </w:r>
+      <w:r>
+        <w:rPr>
+          <w:rFonts w:cs="Calibri"/>
+          <w:sz w:val="24"/>
+          <w:szCs w:val="24"/>
+        </w:rPr>
+        <w:t xml:space="preserve"> </w:t>
+      </w:r>
+      <w:r>
+        <w:rPr>
+          <w:rFonts w:cs="Calibri"/>
+          <w:sz w:val="24"/>
+          <w:szCs w:val="24"/>
+        </w:rPr>
+        <w:t>&lt;&lt;Nachname&gt;&gt;</w:t>
+      </w:r>
+      <w:r>
+        <w:rPr>
+          <w:rFonts w:cs="Calibri"/>
+          <w:sz w:val="24"/>
+          <w:szCs w:val="24"/>
+        </w:rPr>
+        <w:t xml:space="preserve">, geboren am </w:t>
+      </w:r>
+      <w:r>
+        <w:rPr>
+          <w:rFonts w:cs="Calibri"/>
+          <w:sz w:val="24"/>
+          <w:szCs w:val="24"/>
+        </w:rPr>
+        <w:t>&lt;&lt;</w:t>
       </w:r>
       <w:r>
         <w:rPr>
@@ -119,47 +135,31 @@
           <w:sz w:val="24"/>
           <w:szCs w:val="24"/>
         </w:rPr>
-        <w:t>«Vorname»</w:t>
-      </w:r>
-      <w:r>
-        <w:rPr>
-          <w:rFonts w:cs="Calibri"/>
-          <w:sz w:val="24"/>
-          <w:szCs w:val="24"/>
-        </w:rPr>
-        <w:fldChar w:fldCharType="end"/>
-      </w:r>
-      <w:r>
-        <w:rPr>
-          <w:rFonts w:cs="Calibri"/>
-          <w:sz w:val="24"/>
-          <w:szCs w:val="24"/>
-        </w:rPr>
-        <w:t xml:space="preserve"> </w:t>
-      </w:r>
-      <w:r>
-        <w:rPr>
-          <w:rFonts w:cs="Calibri"/>
-          <w:sz w:val="24"/>
-          <w:szCs w:val="24"/>
-        </w:rPr>
-        <w:fldChar w:fldCharType="begin"/>
-      </w:r>
-      <w:r>
-        <w:rPr>
-          <w:rFonts w:cs="Calibri"/>
-          <w:sz w:val="24"/>
-          <w:szCs w:val="24"/>
-        </w:rPr>
-        <w:instrText xml:space="preserve"> MERGEFIELD Name </w:instrText>
-      </w:r>
-      <w:r>
-        <w:rPr>
-          <w:rFonts w:cs="Calibri"/>
-          <w:sz w:val="24"/>
-          <w:szCs w:val="24"/>
-        </w:rPr>
-        <w:fldChar w:fldCharType="separate"/>
+        <w:t>Geburtsdatum</w:t>
+      </w:r>
+      <w:r>
+        <w:rPr>
+          <w:rFonts w:cs="Calibri"/>
+          <w:sz w:val="24"/>
+          <w:szCs w:val="24"/>
+        </w:rPr>
+        <w:t>&gt;&gt;</w:t>
+      </w:r>
+      <w:r>
+        <w:rPr>
+          <w:rFonts w:cs="Calibri"/>
+          <w:sz w:val="24"/>
+          <w:szCs w:val="24"/>
+        </w:rPr>
+        <w:t xml:space="preserve"> war vom </w:t>
+      </w:r>
+      <w:r>
+        <w:rPr>
+          <w:rFonts w:cs="Calibri"/>
+          <w:sz w:val="24"/>
+          <w:szCs w:val="24"/>
+        </w:rPr>
+        <w:t>&lt;&lt;</w:t>
       </w:r>
       <w:r>
         <w:rPr>
@@ -168,47 +168,7 @@
           <w:sz w:val="24"/>
           <w:szCs w:val="24"/>
         </w:rPr>
-        <w:t>«Name»</w:t>
-      </w:r>
-      <w:r>
-        <w:rPr>
-          <w:rFonts w:cs="Calibri"/>
-          <w:sz w:val="24"/>
-          <w:szCs w:val="24"/>
-        </w:rPr>
-        <w:fldChar w:fldCharType="end"/>
-      </w:r>
-      <w:r>
-        <w:rPr>
-          <w:rFonts w:cs="Calibri"/>
-          <w:sz w:val="24"/>
-          <w:szCs w:val="24"/>
-        </w:rPr>
-        <w:t xml:space="preserve">, geboren am </w:t>
-      </w:r>
-      <w:r>
-        <w:rPr>
-          <w:rFonts w:cs="Calibri"/>
-          <w:sz w:val="24"/>
-          <w:szCs w:val="24"/>
-        </w:rPr>
-        <w:fldChar w:fldCharType="begin"/>
-      </w:r>
-      <w:r>
-        <w:rPr>
-          <w:rFonts w:cs="Calibri"/>
-          <w:sz w:val="24"/>
-          <w:szCs w:val="24"/>
-        </w:rPr>
-        <w:instrText xml:space="preserve"> MERGEFIELD Geburtsdatum </w:instrText>
-      </w:r>
-      <w:r>
-        <w:rPr>
-          <w:rFonts w:cs="Calibri"/>
-          <w:sz w:val="24"/>
-          <w:szCs w:val="24"/>
-        </w:rPr>
-        <w:fldChar w:fldCharType="separate"/>
+        <w:t>Anfangsdatum</w:t>
       </w:r>
       <w:r>
         <w:rPr>
@@ -217,47 +177,23 @@
           <w:sz w:val="24"/>
           <w:szCs w:val="24"/>
         </w:rPr>
-        <w:t>«Geburtsdatum»</w:t>
-      </w:r>
-      <w:r>
-        <w:rPr>
-          <w:rFonts w:cs="Calibri"/>
-          <w:sz w:val="24"/>
-          <w:szCs w:val="24"/>
-        </w:rPr>
-        <w:fldChar w:fldCharType="end"/>
-      </w:r>
-      <w:r>
-        <w:rPr>
-          <w:rFonts w:cs="Calibri"/>
-          <w:sz w:val="24"/>
-          <w:szCs w:val="24"/>
-        </w:rPr>
-        <w:t xml:space="preserve"> war vom </w:t>
-      </w:r>
-      <w:r>
-        <w:rPr>
-          <w:rFonts w:cs="Calibri"/>
-          <w:sz w:val="24"/>
-          <w:szCs w:val="24"/>
-        </w:rPr>
-        <w:fldChar w:fldCharType="begin"/>
-      </w:r>
-      <w:r>
-        <w:rPr>
-          <w:rFonts w:cs="Calibri"/>
-          <w:sz w:val="24"/>
-          <w:szCs w:val="24"/>
-        </w:rPr>
-        <w:instrText xml:space="preserve"> MERGEFIELD Anfangsdatum </w:instrText>
-      </w:r>
-      <w:r>
-        <w:rPr>
-          <w:rFonts w:cs="Calibri"/>
-          <w:sz w:val="24"/>
-          <w:szCs w:val="24"/>
-        </w:rPr>
-        <w:fldChar w:fldCharType="separate"/>
+        <w:t>&gt;&gt;</w:t>
+      </w:r>
+      <w:r>
+        <w:rPr>
+          <w:rFonts w:cs="Calibri"/>
+          <w:sz w:val="24"/>
+          <w:szCs w:val="24"/>
+        </w:rPr>
+        <w:t xml:space="preserve"> bis zum </w:t>
+      </w:r>
+      <w:r>
+        <w:rPr>
+          <w:rFonts w:cs="Calibri"/>
+          <w:sz w:val="24"/>
+          <w:szCs w:val="24"/>
+        </w:rPr>
+        <w:t>&lt;&lt;</w:t>
       </w:r>
       <w:r>
         <w:rPr>
@@ -266,72 +202,23 @@
           <w:sz w:val="24"/>
           <w:szCs w:val="24"/>
         </w:rPr>
-        <w:t>«Anfangsdatum»</w:t>
-      </w:r>
-      <w:r>
-        <w:rPr>
-          <w:rFonts w:cs="Calibri"/>
-          <w:sz w:val="24"/>
-          <w:szCs w:val="24"/>
-        </w:rPr>
-        <w:fldChar w:fldCharType="end"/>
-      </w:r>
-      <w:r>
-        <w:rPr>
-          <w:rFonts w:cs="Calibri"/>
-          <w:sz w:val="24"/>
-          <w:szCs w:val="24"/>
-        </w:rPr>
-        <w:t xml:space="preserve"> bis zum </w:t>
-      </w:r>
-      <w:r>
-        <w:rPr>
-          <w:rFonts w:cs="Calibri"/>
-          <w:sz w:val="24"/>
-          <w:szCs w:val="24"/>
-        </w:rPr>
-        <w:fldChar w:fldCharType="begin"/>
-      </w:r>
-      <w:r>
-        <w:rPr>
-          <w:rFonts w:cs="Calibri"/>
-          <w:sz w:val="24"/>
-          <w:szCs w:val="24"/>
-        </w:rPr>
-        <w:instrText xml:space="preserve"> MERGEFIELD Enddatum </w:instrText>
-      </w:r>
-      <w:r>
-        <w:rPr>
-          <w:rFonts w:cs="Calibri"/>
-          <w:sz w:val="24"/>
-          <w:szCs w:val="24"/>
-        </w:rPr>
-        <w:fldChar w:fldCharType="separate"/>
-      </w:r>
-      <w:r>
-        <w:rPr>
-          <w:rFonts w:cs="Calibri"/>
-          <w:noProof/>
-          <w:sz w:val="24"/>
-          <w:szCs w:val="24"/>
-        </w:rPr>
-        <w:t>«Enddatum»</w:t>
-      </w:r>
-      <w:r>
-        <w:rPr>
-          <w:rFonts w:cs="Calibri"/>
-          <w:sz w:val="24"/>
-          <w:szCs w:val="24"/>
-        </w:rPr>
-        <w:fldChar w:fldCharType="end"/>
-      </w:r>
-      <w:r>
-        <w:rPr>
-          <w:rFonts w:cs="Calibri"/>
-          <w:sz w:val="24"/>
-          <w:szCs w:val="24"/>
-        </w:rPr>
-        <w:t xml:space="preserve"> als </w:t>
+        <w:t>Enddatum</w:t>
+      </w:r>
+      <w:r>
+        <w:rPr>
+          <w:rFonts w:cs="Calibri"/>
+          <w:sz w:val="24"/>
+          <w:szCs w:val="24"/>
+        </w:rPr>
+        <w:t xml:space="preserve">&gt;&gt; </w:t>
+      </w:r>
+      <w:r>
+        <w:rPr>
+          <w:rFonts w:cs="Calibri"/>
+          <w:sz w:val="24"/>
+          <w:szCs w:val="24"/>
+        </w:rPr>
+        <w:t xml:space="preserve">als </w:t>
       </w:r>
       <w:r>
         <w:rPr>
@@ -789,145 +676,112 @@
         </w:rPr>
         <w:t xml:space="preserve"> gute Arbeit und wünschen </w:t>
       </w:r>
+      <w:r>
+        <w:rPr>
+          <w:rFonts w:cs="Calibri"/>
+          <w:sz w:val="24"/>
+          <w:szCs w:val="24"/>
+        </w:rPr>
+        <w:t>&lt;&lt;</w:t>
+      </w:r>
+      <w:r>
+        <w:rPr>
+          <w:rFonts w:cs="Calibri"/>
+          <w:sz w:val="24"/>
+          <w:szCs w:val="24"/>
+        </w:rPr>
+        <w:t>ihm</w:t>
+      </w:r>
+      <w:r>
+        <w:rPr>
+          <w:rFonts w:cs="Calibri"/>
+          <w:sz w:val="24"/>
+          <w:szCs w:val="24"/>
+        </w:rPr>
+        <w:t>/ihr&gt;&gt;</w:t>
+      </w:r>
+      <w:r>
+        <w:rPr>
+          <w:rFonts w:cs="Calibri"/>
+          <w:sz w:val="24"/>
+          <w:szCs w:val="24"/>
+        </w:rPr>
+        <w:t xml:space="preserve"> das Beste für </w:t>
+      </w:r>
+      <w:r>
+        <w:rPr>
+          <w:rFonts w:cs="Calibri"/>
+          <w:sz w:val="24"/>
+          <w:szCs w:val="24"/>
+        </w:rPr>
+        <w:t>&lt;&lt;</w:t>
+      </w:r>
+      <w:r>
+        <w:rPr>
+          <w:rFonts w:cs="Calibri"/>
+          <w:sz w:val="24"/>
+          <w:szCs w:val="24"/>
+        </w:rPr>
+        <w:t>seine</w:t>
+      </w:r>
+      <w:r>
+        <w:rPr>
+          <w:rFonts w:cs="Calibri"/>
+          <w:sz w:val="24"/>
+          <w:szCs w:val="24"/>
+        </w:rPr>
+        <w:t>/ihre&gt;&gt;</w:t>
+      </w:r>
+      <w:r>
+        <w:rPr>
+          <w:rFonts w:cs="Calibri"/>
+          <w:sz w:val="24"/>
+          <w:szCs w:val="24"/>
+        </w:rPr>
+        <w:t xml:space="preserve"> berufliche und private Zukunft. Wir würden uns freuen, </w:t>
+      </w:r>
+      <w:r>
+        <w:rPr>
+          <w:rFonts w:cs="Calibri"/>
+          <w:sz w:val="24"/>
+          <w:szCs w:val="24"/>
+        </w:rPr>
+        <w:t>&lt;&lt;</w:t>
+      </w:r>
+      <w:r>
+        <w:rPr>
+          <w:rFonts w:cs="Calibri"/>
+          <w:sz w:val="24"/>
+          <w:szCs w:val="24"/>
+        </w:rPr>
+        <w:t>Herrn</w:t>
+      </w:r>
+      <w:r>
+        <w:rPr>
+          <w:rFonts w:cs="Calibri"/>
+          <w:sz w:val="24"/>
+          <w:szCs w:val="24"/>
+        </w:rPr>
+        <w:t>/Frau&gt;&gt;</w:t>
+      </w:r>
+      <w:r>
+        <w:rPr>
+          <w:rFonts w:cs="Calibri"/>
+          <w:sz w:val="24"/>
+          <w:szCs w:val="24"/>
+        </w:rPr>
+        <w:t xml:space="preserve"> </w:t>
+      </w:r>
+      <w:r>
+        <w:rPr>
+          <w:rFonts w:cs="Calibri"/>
+          <w:sz w:val="24"/>
+          <w:szCs w:val="24"/>
+        </w:rPr>
+        <w:t>&lt;&lt;Nachname&gt;&gt;</w:t>
+      </w:r>
       <w:bookmarkStart w:id="0" w:name="_GoBack"/>
       <w:bookmarkEnd w:id="0"/>
-      <w:r>
-        <w:rPr>
-          <w:rFonts w:cs="Calibri"/>
-          <w:sz w:val="24"/>
-          <w:szCs w:val="24"/>
-        </w:rPr>
-        <w:t>&lt;&lt;</w:t>
-      </w:r>
-      <w:r>
-        <w:rPr>
-          <w:rFonts w:cs="Calibri"/>
-          <w:sz w:val="24"/>
-          <w:szCs w:val="24"/>
-        </w:rPr>
-        <w:t>ihm</w:t>
-      </w:r>
-      <w:r>
-        <w:rPr>
-          <w:rFonts w:cs="Calibri"/>
-          <w:sz w:val="24"/>
-          <w:szCs w:val="24"/>
-        </w:rPr>
-        <w:t>/ihr&gt;&gt;</w:t>
-      </w:r>
-      <w:r>
-        <w:rPr>
-          <w:rFonts w:cs="Calibri"/>
-          <w:sz w:val="24"/>
-          <w:szCs w:val="24"/>
-        </w:rPr>
-        <w:t xml:space="preserve"> das Beste für </w:t>
-      </w:r>
-      <w:r>
-        <w:rPr>
-          <w:rFonts w:cs="Calibri"/>
-          <w:sz w:val="24"/>
-          <w:szCs w:val="24"/>
-        </w:rPr>
-        <w:t>&lt;&lt;</w:t>
-      </w:r>
-      <w:r>
-        <w:rPr>
-          <w:rFonts w:cs="Calibri"/>
-          <w:sz w:val="24"/>
-          <w:szCs w:val="24"/>
-        </w:rPr>
-        <w:t>seine</w:t>
-      </w:r>
-      <w:r>
-        <w:rPr>
-          <w:rFonts w:cs="Calibri"/>
-          <w:sz w:val="24"/>
-          <w:szCs w:val="24"/>
-        </w:rPr>
-        <w:t>/ihre&gt;&gt;</w:t>
-      </w:r>
-      <w:r>
-        <w:rPr>
-          <w:rFonts w:cs="Calibri"/>
-          <w:sz w:val="24"/>
-          <w:szCs w:val="24"/>
-        </w:rPr>
-        <w:t xml:space="preserve"> berufliche und private Zukunft. Wir würden uns freuen, </w:t>
-      </w:r>
-      <w:r>
-        <w:rPr>
-          <w:rFonts w:cs="Calibri"/>
-          <w:sz w:val="24"/>
-          <w:szCs w:val="24"/>
-        </w:rPr>
-        <w:t>&lt;&lt;</w:t>
-      </w:r>
-      <w:r>
-        <w:rPr>
-          <w:rFonts w:cs="Calibri"/>
-          <w:sz w:val="24"/>
-          <w:szCs w:val="24"/>
-        </w:rPr>
-        <w:t>Herrn</w:t>
-      </w:r>
-      <w:r>
-        <w:rPr>
-          <w:rFonts w:cs="Calibri"/>
-          <w:sz w:val="24"/>
-          <w:szCs w:val="24"/>
-        </w:rPr>
-        <w:t>/Frau&gt;&gt;</w:t>
-      </w:r>
-      <w:r>
-        <w:rPr>
-          <w:rFonts w:cs="Calibri"/>
-          <w:sz w:val="24"/>
-          <w:szCs w:val="24"/>
-        </w:rPr>
-        <w:t xml:space="preserve"> </w:t>
-      </w:r>
-      <w:r>
-        <w:rPr>
-          <w:rFonts w:cs="Calibri"/>
-          <w:sz w:val="24"/>
-          <w:szCs w:val="24"/>
-        </w:rPr>
-        <w:fldChar w:fldCharType="begin"/>
-      </w:r>
-      <w:r>
-        <w:rPr>
-          <w:rFonts w:cs="Calibri"/>
-          <w:sz w:val="24"/>
-          <w:szCs w:val="24"/>
-        </w:rPr>
-        <w:instrText xml:space="preserve"> MERGEFIELD Name </w:instrText>
-      </w:r>
-      <w:r>
-        <w:rPr>
-          <w:rFonts w:cs="Calibri"/>
-          <w:sz w:val="24"/>
-          <w:szCs w:val="24"/>
-        </w:rPr>
-        <w:fldChar w:fldCharType="separate"/>
-      </w:r>
-      <w:r>
-        <w:rPr>
-          <w:rFonts w:cs="Calibri"/>
-          <w:noProof/>
-          <w:sz w:val="24"/>
-          <w:szCs w:val="24"/>
-        </w:rPr>
-        <w:t>«Name»</w:t>
-      </w:r>
-      <w:r>
-        <w:rPr>
-          <w:rFonts w:cs="Calibri"/>
-          <w:sz w:val="24"/>
-          <w:szCs w:val="24"/>
-        </w:rPr>
-        <w:fldChar w:fldCharType="end"/>
-      </w:r>
       <w:r>
         <w:rPr>
           <w:rFonts w:cs="Calibri"/>
@@ -1062,7 +916,7 @@
 </file>
 
 <file path=word/endnotes.xml><?xml version="1.0" encoding="utf-8"?>
-<w:endnotes xmlns:wpc="http://schemas.microsoft.com/office/word/2010/wordprocessingCanvas" xmlns:mc="http://schemas.openxmlformats.org/markup-compatibility/2006" xmlns:o="urn:schemas-microsoft-com:office:office" xmlns:r="http://schemas.openxmlformats.org/officeDocument/2006/relationships" xmlns:m="http://schemas.openxmlformats.org/officeDocument/2006/math" xmlns:v="urn:schemas-microsoft-com:vml" xmlns:wp14="http://schemas.microsoft.com/office/word/2010/wordprocessingDrawing" xmlns:wp="http://schemas.openxmlformats.org/drawingml/2006/wordprocessingDrawing" xmlns:w10="urn:schemas-microsoft-com:office:word" xmlns:w="http://schemas.openxmlformats.org/wordprocessingml/2006/main" xmlns:w14="http://schemas.microsoft.com/office/word/2010/wordml" xmlns:w15="http://schemas.microsoft.com/office/word/2012/wordml" xmlns:wpg="http://schemas.microsoft.com/office/word/2010/wordprocessingGroup" xmlns:wpi="http://schemas.microsoft.com/office/word/2010/wordprocessingInk" xmlns:wne="http://schemas.microsoft.com/office/word/2006/wordml" xmlns:wps="http://schemas.microsoft.com/office/word/2010/wordprocessingShape" mc:Ignorable="w14 w15 wp14">
+<w:endnotes xmlns:wpc="http://schemas.microsoft.com/office/word/2010/wordprocessingCanvas" xmlns:cx="http://schemas.microsoft.com/office/drawing/2014/chartex" xmlns:mc="http://schemas.openxmlformats.org/markup-compatibility/2006" xmlns:o="urn:schemas-microsoft-com:office:office" xmlns:r="http://schemas.openxmlformats.org/officeDocument/2006/relationships" xmlns:m="http://schemas.openxmlformats.org/officeDocument/2006/math" xmlns:v="urn:schemas-microsoft-com:vml" xmlns:wp14="http://schemas.microsoft.com/office/word/2010/wordprocessingDrawing" xmlns:wp="http://schemas.openxmlformats.org/drawingml/2006/wordprocessingDrawing" xmlns:w10="urn:schemas-microsoft-com:office:word" xmlns:w="http://schemas.openxmlformats.org/wordprocessingml/2006/main" xmlns:w14="http://schemas.microsoft.com/office/word/2010/wordml" xmlns:w15="http://schemas.microsoft.com/office/word/2012/wordml" xmlns:w16se="http://schemas.microsoft.com/office/word/2015/wordml/symex" xmlns:wpg="http://schemas.microsoft.com/office/word/2010/wordprocessingGroup" xmlns:wpi="http://schemas.microsoft.com/office/word/2010/wordprocessingInk" xmlns:wne="http://schemas.microsoft.com/office/word/2006/wordml" xmlns:wps="http://schemas.microsoft.com/office/word/2010/wordprocessingShape" mc:Ignorable="w14 w15 w16se wp14">
   <w:endnote w:type="separator" w:id="-1">
     <w:p>
       <w:r>
@@ -1081,7 +935,7 @@
 </file>
 
 <file path=word/footer1.xml><?xml version="1.0" encoding="utf-8"?>
-<w:ftr xmlns:wpc="http://schemas.microsoft.com/office/word/2010/wordprocessingCanvas" xmlns:mc="http://schemas.openxmlformats.org/markup-compatibility/2006" xmlns:o="urn:schemas-microsoft-com:office:office" xmlns:r="http://schemas.openxmlformats.org/officeDocument/2006/relationships" xmlns:m="http://schemas.openxmlformats.org/officeDocument/2006/math" xmlns:v="urn:schemas-microsoft-com:vml" xmlns:wp14="http://schemas.microsoft.com/office/word/2010/wordprocessingDrawing" xmlns:wp="http://schemas.openxmlformats.org/drawingml/2006/wordprocessingDrawing" xmlns:w10="urn:schemas-microsoft-com:office:word" xmlns:w="http://schemas.openxmlformats.org/wordprocessingml/2006/main" xmlns:w14="http://schemas.microsoft.com/office/word/2010/wordml" xmlns:w15="http://schemas.microsoft.com/office/word/2012/wordml" xmlns:wpg="http://schemas.microsoft.com/office/word/2010/wordprocessingGroup" xmlns:wpi="http://schemas.microsoft.com/office/word/2010/wordprocessingInk" xmlns:wne="http://schemas.microsoft.com/office/word/2006/wordml" xmlns:wps="http://schemas.microsoft.com/office/word/2010/wordprocessingShape" mc:Ignorable="w14 w15 wp14">
+<w:ftr xmlns:wpc="http://schemas.microsoft.com/office/word/2010/wordprocessingCanvas" xmlns:cx="http://schemas.microsoft.com/office/drawing/2014/chartex" xmlns:mc="http://schemas.openxmlformats.org/markup-compatibility/2006" xmlns:o="urn:schemas-microsoft-com:office:office" xmlns:r="http://schemas.openxmlformats.org/officeDocument/2006/relationships" xmlns:m="http://schemas.openxmlformats.org/officeDocument/2006/math" xmlns:v="urn:schemas-microsoft-com:vml" xmlns:wp14="http://schemas.microsoft.com/office/word/2010/wordprocessingDrawing" xmlns:wp="http://schemas.openxmlformats.org/drawingml/2006/wordprocessingDrawing" xmlns:w10="urn:schemas-microsoft-com:office:word" xmlns:w="http://schemas.openxmlformats.org/wordprocessingml/2006/main" xmlns:w14="http://schemas.microsoft.com/office/word/2010/wordml" xmlns:w15="http://schemas.microsoft.com/office/word/2012/wordml" xmlns:w16se="http://schemas.microsoft.com/office/word/2015/wordml/symex" xmlns:wpg="http://schemas.microsoft.com/office/word/2010/wordprocessingGroup" xmlns:wpi="http://schemas.microsoft.com/office/word/2010/wordprocessingInk" xmlns:wne="http://schemas.microsoft.com/office/word/2006/wordml" xmlns:wps="http://schemas.microsoft.com/office/word/2010/wordprocessingShape" mc:Ignorable="w14 w15 w16se wp14">
   <w:p>
     <w:pPr>
       <w:pStyle w:val="Fuzeile"/>
@@ -1091,7 +945,7 @@
 </file>
 
 <file path=word/footer2.xml><?xml version="1.0" encoding="utf-8"?>
-<w:ftr xmlns:wpc="http://schemas.microsoft.com/office/word/2010/wordprocessingCanvas" xmlns:mc="http://schemas.openxmlformats.org/markup-compatibility/2006" xmlns:o="urn:schemas-microsoft-com:office:office" xmlns:r="http://schemas.openxmlformats.org/officeDocument/2006/relationships" xmlns:m="http://schemas.openxmlformats.org/officeDocument/2006/math" xmlns:v="urn:schemas-microsoft-com:vml" xmlns:wp14="http://schemas.microsoft.com/office/word/2010/wordprocessingDrawing" xmlns:wp="http://schemas.openxmlformats.org/drawingml/2006/wordprocessingDrawing" xmlns:w10="urn:schemas-microsoft-com:office:word" xmlns:w="http://schemas.openxmlformats.org/wordprocessingml/2006/main" xmlns:w14="http://schemas.microsoft.com/office/word/2010/wordml" xmlns:w15="http://schemas.microsoft.com/office/word/2012/wordml" xmlns:wpg="http://schemas.microsoft.com/office/word/2010/wordprocessingGroup" xmlns:wpi="http://schemas.microsoft.com/office/word/2010/wordprocessingInk" xmlns:wne="http://schemas.microsoft.com/office/word/2006/wordml" xmlns:wps="http://schemas.microsoft.com/office/word/2010/wordprocessingShape" mc:Ignorable="w14 w15 wp14">
+<w:ftr xmlns:wpc="http://schemas.microsoft.com/office/word/2010/wordprocessingCanvas" xmlns:cx="http://schemas.microsoft.com/office/drawing/2014/chartex" xmlns:mc="http://schemas.openxmlformats.org/markup-compatibility/2006" xmlns:o="urn:schemas-microsoft-com:office:office" xmlns:r="http://schemas.openxmlformats.org/officeDocument/2006/relationships" xmlns:m="http://schemas.openxmlformats.org/officeDocument/2006/math" xmlns:v="urn:schemas-microsoft-com:vml" xmlns:wp14="http://schemas.microsoft.com/office/word/2010/wordprocessingDrawing" xmlns:wp="http://schemas.openxmlformats.org/drawingml/2006/wordprocessingDrawing" xmlns:w10="urn:schemas-microsoft-com:office:word" xmlns:w="http://schemas.openxmlformats.org/wordprocessingml/2006/main" xmlns:w14="http://schemas.microsoft.com/office/word/2010/wordml" xmlns:w15="http://schemas.microsoft.com/office/word/2012/wordml" xmlns:w16se="http://schemas.microsoft.com/office/word/2015/wordml/symex" xmlns:wpg="http://schemas.microsoft.com/office/word/2010/wordprocessingGroup" xmlns:wpi="http://schemas.microsoft.com/office/word/2010/wordprocessingInk" xmlns:wne="http://schemas.microsoft.com/office/word/2006/wordml" xmlns:wps="http://schemas.microsoft.com/office/word/2010/wordprocessingShape" mc:Ignorable="w14 w15 w16se wp14">
   <w:p>
     <w:pPr>
       <w:pStyle w:val="Fuzeile"/>
@@ -1104,7 +958,7 @@
 </file>
 
 <file path=word/footer3.xml><?xml version="1.0" encoding="utf-8"?>
-<w:ftr xmlns:wpc="http://schemas.microsoft.com/office/word/2010/wordprocessingCanvas" xmlns:mc="http://schemas.openxmlformats.org/markup-compatibility/2006" xmlns:o="urn:schemas-microsoft-com:office:office" xmlns:r="http://schemas.openxmlformats.org/officeDocument/2006/relationships" xmlns:m="http://schemas.openxmlformats.org/officeDocument/2006/math" xmlns:v="urn:schemas-microsoft-com:vml" xmlns:wp14="http://schemas.microsoft.com/office/word/2010/wordprocessingDrawing" xmlns:wp="http://schemas.openxmlformats.org/drawingml/2006/wordprocessingDrawing" xmlns:w10="urn:schemas-microsoft-com:office:word" xmlns:w="http://schemas.openxmlformats.org/wordprocessingml/2006/main" xmlns:w14="http://schemas.microsoft.com/office/word/2010/wordml" xmlns:w15="http://schemas.microsoft.com/office/word/2012/wordml" xmlns:wpg="http://schemas.microsoft.com/office/word/2010/wordprocessingGroup" xmlns:wpi="http://schemas.microsoft.com/office/word/2010/wordprocessingInk" xmlns:wne="http://schemas.microsoft.com/office/word/2006/wordml" xmlns:wps="http://schemas.microsoft.com/office/word/2010/wordprocessingShape" mc:Ignorable="w14 w15 wp14">
+<w:ftr xmlns:wpc="http://schemas.microsoft.com/office/word/2010/wordprocessingCanvas" xmlns:cx="http://schemas.microsoft.com/office/drawing/2014/chartex" xmlns:mc="http://schemas.openxmlformats.org/markup-compatibility/2006" xmlns:o="urn:schemas-microsoft-com:office:office" xmlns:r="http://schemas.openxmlformats.org/officeDocument/2006/relationships" xmlns:m="http://schemas.openxmlformats.org/officeDocument/2006/math" xmlns:v="urn:schemas-microsoft-com:vml" xmlns:wp14="http://schemas.microsoft.com/office/word/2010/wordprocessingDrawing" xmlns:wp="http://schemas.openxmlformats.org/drawingml/2006/wordprocessingDrawing" xmlns:w10="urn:schemas-microsoft-com:office:word" xmlns:w="http://schemas.openxmlformats.org/wordprocessingml/2006/main" xmlns:w14="http://schemas.microsoft.com/office/word/2010/wordml" xmlns:w15="http://schemas.microsoft.com/office/word/2012/wordml" xmlns:w16se="http://schemas.microsoft.com/office/word/2015/wordml/symex" xmlns:wpg="http://schemas.microsoft.com/office/word/2010/wordprocessingGroup" xmlns:wpi="http://schemas.microsoft.com/office/word/2010/wordprocessingInk" xmlns:wne="http://schemas.microsoft.com/office/word/2006/wordml" xmlns:wps="http://schemas.microsoft.com/office/word/2010/wordprocessingShape" mc:Ignorable="w14 w15 w16se wp14">
   <w:p>
     <w:pPr>
       <w:pStyle w:val="Fuzeile"/>
@@ -1114,7 +968,7 @@
 </file>
 
 <file path=word/footnotes.xml><?xml version="1.0" encoding="utf-8"?>
-<w:footnotes xmlns:wpc="http://schemas.microsoft.com/office/word/2010/wordprocessingCanvas" xmlns:mc="http://schemas.openxmlformats.org/markup-compatibility/2006" xmlns:o="urn:schemas-microsoft-com:office:office" xmlns:r="http://schemas.openxmlformats.org/officeDocument/2006/relationships" xmlns:m="http://schemas.openxmlformats.org/officeDocument/2006/math" xmlns:v="urn:schemas-microsoft-com:vml" xmlns:wp14="http://schemas.microsoft.com/office/word/2010/wordprocessingDrawing" xmlns:wp="http://schemas.openxmlformats.org/drawingml/2006/wordprocessingDrawing" xmlns:w10="urn:schemas-microsoft-com:office:word" xmlns:w="http://schemas.openxmlformats.org/wordprocessingml/2006/main" xmlns:w14="http://schemas.microsoft.com/office/word/2010/wordml" xmlns:w15="http://schemas.microsoft.com/office/word/2012/wordml" xmlns:wpg="http://schemas.microsoft.com/office/word/2010/wordprocessingGroup" xmlns:wpi="http://schemas.microsoft.com/office/word/2010/wordprocessingInk" xmlns:wne="http://schemas.microsoft.com/office/word/2006/wordml" xmlns:wps="http://schemas.microsoft.com/office/word/2010/wordprocessingShape" mc:Ignorable="w14 w15 wp14">
+<w:footnotes xmlns:wpc="http://schemas.microsoft.com/office/word/2010/wordprocessingCanvas" xmlns:cx="http://schemas.microsoft.com/office/drawing/2014/chartex" xmlns:mc="http://schemas.openxmlformats.org/markup-compatibility/2006" xmlns:o="urn:schemas-microsoft-com:office:office" xmlns:r="http://schemas.openxmlformats.org/officeDocument/2006/relationships" xmlns:m="http://schemas.openxmlformats.org/officeDocument/2006/math" xmlns:v="urn:schemas-microsoft-com:vml" xmlns:wp14="http://schemas.microsoft.com/office/word/2010/wordprocessingDrawing" xmlns:wp="http://schemas.openxmlformats.org/drawingml/2006/wordprocessingDrawing" xmlns:w10="urn:schemas-microsoft-com:office:word" xmlns:w="http://schemas.openxmlformats.org/wordprocessingml/2006/main" xmlns:w14="http://schemas.microsoft.com/office/word/2010/wordml" xmlns:w15="http://schemas.microsoft.com/office/word/2012/wordml" xmlns:w16se="http://schemas.microsoft.com/office/word/2015/wordml/symex" xmlns:wpg="http://schemas.microsoft.com/office/word/2010/wordprocessingGroup" xmlns:wpi="http://schemas.microsoft.com/office/word/2010/wordprocessingInk" xmlns:wne="http://schemas.microsoft.com/office/word/2006/wordml" xmlns:wps="http://schemas.microsoft.com/office/word/2010/wordprocessingShape" mc:Ignorable="w14 w15 w16se wp14">
   <w:footnote w:type="separator" w:id="-1">
     <w:p>
       <w:r>
@@ -1133,7 +987,7 @@
 </file>
 
 <file path=word/header1.xml><?xml version="1.0" encoding="utf-8"?>
-<w:hdr xmlns:wpc="http://schemas.microsoft.com/office/word/2010/wordprocessingCanvas" xmlns:mc="http://schemas.openxmlformats.org/markup-compatibility/2006" xmlns:o="urn:schemas-microsoft-com:office:office" xmlns:r="http://schemas.openxmlformats.org/officeDocument/2006/relationships" xmlns:m="http://schemas.openxmlformats.org/officeDocument/2006/math" xmlns:v="urn:schemas-microsoft-com:vml" xmlns:wp14="http://schemas.microsoft.com/office/word/2010/wordprocessingDrawing" xmlns:wp="http://schemas.openxmlformats.org/drawingml/2006/wordprocessingDrawing" xmlns:w10="urn:schemas-microsoft-com:office:word" xmlns:w="http://schemas.openxmlformats.org/wordprocessingml/2006/main" xmlns:w14="http://schemas.microsoft.com/office/word/2010/wordml" xmlns:w15="http://schemas.microsoft.com/office/word/2012/wordml" xmlns:wpg="http://schemas.microsoft.com/office/word/2010/wordprocessingGroup" xmlns:wpi="http://schemas.microsoft.com/office/word/2010/wordprocessingInk" xmlns:wne="http://schemas.microsoft.com/office/word/2006/wordml" xmlns:wps="http://schemas.microsoft.com/office/word/2010/wordprocessingShape" mc:Ignorable="w14 w15 wp14">
+<w:hdr xmlns:wpc="http://schemas.microsoft.com/office/word/2010/wordprocessingCanvas" xmlns:cx="http://schemas.microsoft.com/office/drawing/2014/chartex" xmlns:mc="http://schemas.openxmlformats.org/markup-compatibility/2006" xmlns:o="urn:schemas-microsoft-com:office:office" xmlns:r="http://schemas.openxmlformats.org/officeDocument/2006/relationships" xmlns:m="http://schemas.openxmlformats.org/officeDocument/2006/math" xmlns:v="urn:schemas-microsoft-com:vml" xmlns:wp14="http://schemas.microsoft.com/office/word/2010/wordprocessingDrawing" xmlns:wp="http://schemas.openxmlformats.org/drawingml/2006/wordprocessingDrawing" xmlns:w10="urn:schemas-microsoft-com:office:word" xmlns:w="http://schemas.openxmlformats.org/wordprocessingml/2006/main" xmlns:w14="http://schemas.microsoft.com/office/word/2010/wordml" xmlns:w15="http://schemas.microsoft.com/office/word/2012/wordml" xmlns:w16se="http://schemas.microsoft.com/office/word/2015/wordml/symex" xmlns:wpg="http://schemas.microsoft.com/office/word/2010/wordprocessingGroup" xmlns:wpi="http://schemas.microsoft.com/office/word/2010/wordprocessingInk" xmlns:wne="http://schemas.microsoft.com/office/word/2006/wordml" xmlns:wps="http://schemas.microsoft.com/office/word/2010/wordprocessingShape" mc:Ignorable="w14 w15 w16se wp14">
   <w:p>
     <w:pPr>
       <w:pStyle w:val="Kopfzeile"/>
@@ -1207,7 +1061,7 @@
 </file>
 
 <file path=word/header2.xml><?xml version="1.0" encoding="utf-8"?>
-<w:hdr xmlns:wpc="http://schemas.microsoft.com/office/word/2010/wordprocessingCanvas" xmlns:mc="http://schemas.openxmlformats.org/markup-compatibility/2006" xmlns:o="urn:schemas-microsoft-com:office:office" xmlns:r="http://schemas.openxmlformats.org/officeDocument/2006/relationships" xmlns:m="http://schemas.openxmlformats.org/officeDocument/2006/math" xmlns:v="urn:schemas-microsoft-com:vml" xmlns:wp14="http://schemas.microsoft.com/office/word/2010/wordprocessingDrawing" xmlns:wp="http://schemas.openxmlformats.org/drawingml/2006/wordprocessingDrawing" xmlns:w10="urn:schemas-microsoft-com:office:word" xmlns:w="http://schemas.openxmlformats.org/wordprocessingml/2006/main" xmlns:w14="http://schemas.microsoft.com/office/word/2010/wordml" xmlns:w15="http://schemas.microsoft.com/office/word/2012/wordml" xmlns:wpg="http://schemas.microsoft.com/office/word/2010/wordprocessingGroup" xmlns:wpi="http://schemas.microsoft.com/office/word/2010/wordprocessingInk" xmlns:wne="http://schemas.microsoft.com/office/word/2006/wordml" xmlns:wps="http://schemas.microsoft.com/office/word/2010/wordprocessingShape" mc:Ignorable="w14 w15 wp14">
+<w:hdr xmlns:wpc="http://schemas.microsoft.com/office/word/2010/wordprocessingCanvas" xmlns:cx="http://schemas.microsoft.com/office/drawing/2014/chartex" xmlns:mc="http://schemas.openxmlformats.org/markup-compatibility/2006" xmlns:o="urn:schemas-microsoft-com:office:office" xmlns:r="http://schemas.openxmlformats.org/officeDocument/2006/relationships" xmlns:m="http://schemas.openxmlformats.org/officeDocument/2006/math" xmlns:v="urn:schemas-microsoft-com:vml" xmlns:wp14="http://schemas.microsoft.com/office/word/2010/wordprocessingDrawing" xmlns:wp="http://schemas.openxmlformats.org/drawingml/2006/wordprocessingDrawing" xmlns:w10="urn:schemas-microsoft-com:office:word" xmlns:w="http://schemas.openxmlformats.org/wordprocessingml/2006/main" xmlns:w14="http://schemas.microsoft.com/office/word/2010/wordml" xmlns:w15="http://schemas.microsoft.com/office/word/2012/wordml" xmlns:w16se="http://schemas.microsoft.com/office/word/2015/wordml/symex" xmlns:wpg="http://schemas.microsoft.com/office/word/2010/wordprocessingGroup" xmlns:wpi="http://schemas.microsoft.com/office/word/2010/wordprocessingInk" xmlns:wne="http://schemas.microsoft.com/office/word/2006/wordml" xmlns:wps="http://schemas.microsoft.com/office/word/2010/wordprocessingShape" mc:Ignorable="w14 w15 w16se wp14">
   <w:p>
     <w:pPr>
       <w:pStyle w:val="Kopfzeile"/>
@@ -1217,7 +1071,7 @@
 </file>
 
 <file path=word/header3.xml><?xml version="1.0" encoding="utf-8"?>
-<w:hdr xmlns:wpc="http://schemas.microsoft.com/office/word/2010/wordprocessingCanvas" xmlns:mc="http://schemas.openxmlformats.org/markup-compatibility/2006" xmlns:o="urn:schemas-microsoft-com:office:office" xmlns:r="http://schemas.openxmlformats.org/officeDocument/2006/relationships" xmlns:m="http://schemas.openxmlformats.org/officeDocument/2006/math" xmlns:v="urn:schemas-microsoft-com:vml" xmlns:wp14="http://schemas.microsoft.com/office/word/2010/wordprocessingDrawing" xmlns:wp="http://schemas.openxmlformats.org/drawingml/2006/wordprocessingDrawing" xmlns:w10="urn:schemas-microsoft-com:office:word" xmlns:w="http://schemas.openxmlformats.org/wordprocessingml/2006/main" xmlns:w14="http://schemas.microsoft.com/office/word/2010/wordml" xmlns:w15="http://schemas.microsoft.com/office/word/2012/wordml" xmlns:wpg="http://schemas.microsoft.com/office/word/2010/wordprocessingGroup" xmlns:wpi="http://schemas.microsoft.com/office/word/2010/wordprocessingInk" xmlns:wne="http://schemas.microsoft.com/office/word/2006/wordml" xmlns:wps="http://schemas.microsoft.com/office/word/2010/wordprocessingShape" mc:Ignorable="w14 w15 wp14">
+<w:hdr xmlns:wpc="http://schemas.microsoft.com/office/word/2010/wordprocessingCanvas" xmlns:cx="http://schemas.microsoft.com/office/drawing/2014/chartex" xmlns:mc="http://schemas.openxmlformats.org/markup-compatibility/2006" xmlns:o="urn:schemas-microsoft-com:office:office" xmlns:r="http://schemas.openxmlformats.org/officeDocument/2006/relationships" xmlns:m="http://schemas.openxmlformats.org/officeDocument/2006/math" xmlns:v="urn:schemas-microsoft-com:vml" xmlns:wp14="http://schemas.microsoft.com/office/word/2010/wordprocessingDrawing" xmlns:wp="http://schemas.openxmlformats.org/drawingml/2006/wordprocessingDrawing" xmlns:w10="urn:schemas-microsoft-com:office:word" xmlns:w="http://schemas.openxmlformats.org/wordprocessingml/2006/main" xmlns:w14="http://schemas.microsoft.com/office/word/2010/wordml" xmlns:w15="http://schemas.microsoft.com/office/word/2012/wordml" xmlns:w16se="http://schemas.microsoft.com/office/word/2015/wordml/symex" xmlns:wpg="http://schemas.microsoft.com/office/word/2010/wordprocessingGroup" xmlns:wpi="http://schemas.microsoft.com/office/word/2010/wordprocessingInk" xmlns:wne="http://schemas.microsoft.com/office/word/2006/wordml" xmlns:wps="http://schemas.microsoft.com/office/word/2010/wordprocessingShape" mc:Ignorable="w14 w15 w16se wp14">
   <w:p>
     <w:pPr>
       <w:pStyle w:val="Kopfzeile"/>
@@ -1291,7 +1145,7 @@
 </file>
 
 <file path=word/numbering.xml><?xml version="1.0" encoding="utf-8"?>
-<w:numbering xmlns:wpc="http://schemas.microsoft.com/office/word/2010/wordprocessingCanvas" xmlns:mc="http://schemas.openxmlformats.org/markup-compatibility/2006" xmlns:o="urn:schemas-microsoft-com:office:office" xmlns:r="http://schemas.openxmlformats.org/officeDocument/2006/relationships" xmlns:m="http://schemas.openxmlformats.org/officeDocument/2006/math" xmlns:v="urn:schemas-microsoft-com:vml" xmlns:wp14="http://schemas.microsoft.com/office/word/2010/wordprocessingDrawing" xmlns:wp="http://schemas.openxmlformats.org/drawingml/2006/wordprocessingDrawing" xmlns:w10="urn:schemas-microsoft-com:office:word" xmlns:w="http://schemas.openxmlformats.org/wordprocessingml/2006/main" xmlns:w14="http://schemas.microsoft.com/office/word/2010/wordml" xmlns:w15="http://schemas.microsoft.com/office/word/2012/wordml" xmlns:wpg="http://schemas.microsoft.com/office/word/2010/wordprocessingGroup" xmlns:wpi="http://schemas.microsoft.com/office/word/2010/wordprocessingInk" xmlns:wne="http://schemas.microsoft.com/office/word/2006/wordml" xmlns:wps="http://schemas.microsoft.com/office/word/2010/wordprocessingShape" mc:Ignorable="w14 w15 wp14">
+<w:numbering xmlns:wpc="http://schemas.microsoft.com/office/word/2010/wordprocessingCanvas" xmlns:cx="http://schemas.microsoft.com/office/drawing/2014/chartex" xmlns:mc="http://schemas.openxmlformats.org/markup-compatibility/2006" xmlns:o="urn:schemas-microsoft-com:office:office" xmlns:r="http://schemas.openxmlformats.org/officeDocument/2006/relationships" xmlns:m="http://schemas.openxmlformats.org/officeDocument/2006/math" xmlns:v="urn:schemas-microsoft-com:vml" xmlns:wp14="http://schemas.microsoft.com/office/word/2010/wordprocessingDrawing" xmlns:wp="http://schemas.openxmlformats.org/drawingml/2006/wordprocessingDrawing" xmlns:w10="urn:schemas-microsoft-com:office:word" xmlns:w="http://schemas.openxmlformats.org/wordprocessingml/2006/main" xmlns:w14="http://schemas.microsoft.com/office/word/2010/wordml" xmlns:w15="http://schemas.microsoft.com/office/word/2012/wordml" xmlns:w16se="http://schemas.microsoft.com/office/word/2015/wordml/symex" xmlns:wpg="http://schemas.microsoft.com/office/word/2010/wordprocessingGroup" xmlns:wpi="http://schemas.microsoft.com/office/word/2010/wordprocessingInk" xmlns:wne="http://schemas.microsoft.com/office/word/2006/wordml" xmlns:wps="http://schemas.microsoft.com/office/word/2010/wordprocessingShape" mc:Ignorable="w14 w15 w16se wp14">
   <w:abstractNum w:abstractNumId="0" w15:restartNumberingAfterBreak="0">
     <w:nsid w:val="00000003"/>
     <w:multiLevelType w:val="singleLevel"/>
@@ -1552,7 +1406,7 @@
 </file>
 
 <file path=word/styles.xml><?xml version="1.0" encoding="utf-8"?>
-<w:styles xmlns:mc="http://schemas.openxmlformats.org/markup-compatibility/2006" xmlns:r="http://schemas.openxmlformats.org/officeDocument/2006/relationships" xmlns:w="http://schemas.openxmlformats.org/wordprocessingml/2006/main" xmlns:w14="http://schemas.microsoft.com/office/word/2010/wordml" xmlns:w15="http://schemas.microsoft.com/office/word/2012/wordml" mc:Ignorable="w14 w15">
+<w:styles xmlns:mc="http://schemas.openxmlformats.org/markup-compatibility/2006" xmlns:r="http://schemas.openxmlformats.org/officeDocument/2006/relationships" xmlns:w="http://schemas.openxmlformats.org/wordprocessingml/2006/main" xmlns:w14="http://schemas.microsoft.com/office/word/2010/wordml" xmlns:w15="http://schemas.microsoft.com/office/word/2012/wordml" xmlns:w16se="http://schemas.microsoft.com/office/word/2015/wordml/symex" mc:Ignorable="w14 w15 w16se">
   <w:docDefaults>
     <w:rPrDefault>
       <w:rPr>

</xml_diff>

<commit_message>
</<Heutiges Datum>> wird ersetzt. Geschlechtsabhängiges Wort wird nun richtig erkannt (falsches RegEx). Neue Tests
</commit_message>
<xml_diff>
--- a/Files/Vorlage.docx
+++ b/Files/Vorlage.docx
@@ -780,119 +780,86 @@
         </w:rPr>
         <w:t>&lt;&lt;Nachname&gt;&gt;</w:t>
       </w:r>
+      <w:r>
+        <w:rPr>
+          <w:rFonts w:cs="Calibri"/>
+          <w:sz w:val="24"/>
+          <w:szCs w:val="24"/>
+        </w:rPr>
+        <w:t xml:space="preserve"> in Zukunft wieder in unserem Unternehmen begrüßen zu dürfen.</w:t>
+      </w:r>
+    </w:p>
+    <w:p>
+      <w:pPr>
+        <w:spacing w:line="276" w:lineRule="auto"/>
+        <w:ind w:right="248"/>
+        <w:rPr>
+          <w:rFonts w:cs="Calibri"/>
+          <w:sz w:val="24"/>
+          <w:szCs w:val="24"/>
+        </w:rPr>
+      </w:pPr>
+    </w:p>
+    <w:p>
+      <w:pPr>
+        <w:spacing w:line="276" w:lineRule="auto"/>
+        <w:ind w:right="248"/>
+        <w:rPr>
+          <w:rFonts w:cs="Calibri"/>
+          <w:sz w:val="24"/>
+          <w:szCs w:val="24"/>
+        </w:rPr>
+      </w:pPr>
+    </w:p>
+    <w:p>
+      <w:pPr>
+        <w:spacing w:line="276" w:lineRule="auto"/>
+        <w:ind w:right="248"/>
+        <w:rPr>
+          <w:rFonts w:cs="Calibri"/>
+          <w:sz w:val="24"/>
+          <w:szCs w:val="24"/>
+        </w:rPr>
+      </w:pPr>
+    </w:p>
+    <w:p>
+      <w:pPr>
+        <w:spacing w:line="276" w:lineRule="auto"/>
+        <w:ind w:right="248"/>
+        <w:rPr>
+          <w:rFonts w:cs="Calibri"/>
+          <w:sz w:val="24"/>
+          <w:szCs w:val="24"/>
+        </w:rPr>
+      </w:pPr>
+    </w:p>
+    <w:p>
+      <w:pPr>
+        <w:ind w:right="248"/>
+        <w:rPr>
+          <w:rFonts w:cs="Calibri"/>
+          <w:sz w:val="24"/>
+          <w:szCs w:val="24"/>
+        </w:rPr>
+      </w:pPr>
+      <w:r>
+        <w:rPr>
+          <w:rFonts w:cs="Calibri"/>
+          <w:sz w:val="24"/>
+          <w:szCs w:val="24"/>
+        </w:rPr>
+        <w:t xml:space="preserve">den </w:t>
+      </w:r>
+      <w:r>
+        <w:rPr>
+          <w:rFonts w:cs="Calibri"/>
+          <w:sz w:val="24"/>
+          <w:szCs w:val="24"/>
+        </w:rPr>
+        <w:t>&lt;&lt;HeutigesDatum&gt;&gt;</w:t>
+      </w:r>
       <w:bookmarkStart w:id="0" w:name="_GoBack"/>
       <w:bookmarkEnd w:id="0"/>
-      <w:r>
-        <w:rPr>
-          <w:rFonts w:cs="Calibri"/>
-          <w:sz w:val="24"/>
-          <w:szCs w:val="24"/>
-        </w:rPr>
-        <w:t xml:space="preserve"> in Zukunft wieder in unserem Unternehmen begrüßen zu dürfen.</w:t>
-      </w:r>
-    </w:p>
-    <w:p>
-      <w:pPr>
-        <w:spacing w:line="276" w:lineRule="auto"/>
-        <w:ind w:right="248"/>
-        <w:rPr>
-          <w:rFonts w:cs="Calibri"/>
-          <w:sz w:val="24"/>
-          <w:szCs w:val="24"/>
-        </w:rPr>
-      </w:pPr>
-    </w:p>
-    <w:p>
-      <w:pPr>
-        <w:spacing w:line="276" w:lineRule="auto"/>
-        <w:ind w:right="248"/>
-        <w:rPr>
-          <w:rFonts w:cs="Calibri"/>
-          <w:sz w:val="24"/>
-          <w:szCs w:val="24"/>
-        </w:rPr>
-      </w:pPr>
-    </w:p>
-    <w:p>
-      <w:pPr>
-        <w:spacing w:line="276" w:lineRule="auto"/>
-        <w:ind w:right="248"/>
-        <w:rPr>
-          <w:rFonts w:cs="Calibri"/>
-          <w:sz w:val="24"/>
-          <w:szCs w:val="24"/>
-        </w:rPr>
-      </w:pPr>
-    </w:p>
-    <w:p>
-      <w:pPr>
-        <w:spacing w:line="276" w:lineRule="auto"/>
-        <w:ind w:right="248"/>
-        <w:rPr>
-          <w:rFonts w:cs="Calibri"/>
-          <w:sz w:val="24"/>
-          <w:szCs w:val="24"/>
-        </w:rPr>
-      </w:pPr>
-    </w:p>
-    <w:p>
-      <w:pPr>
-        <w:ind w:right="248"/>
-        <w:rPr>
-          <w:rFonts w:cs="Calibri"/>
-          <w:sz w:val="24"/>
-          <w:szCs w:val="24"/>
-        </w:rPr>
-      </w:pPr>
-      <w:r>
-        <w:rPr>
-          <w:rFonts w:cs="Calibri"/>
-          <w:sz w:val="24"/>
-          <w:szCs w:val="24"/>
-        </w:rPr>
-        <w:t xml:space="preserve">den </w:t>
-      </w:r>
-      <w:r>
-        <w:rPr>
-          <w:rFonts w:cs="Calibri"/>
-          <w:sz w:val="24"/>
-          <w:szCs w:val="24"/>
-        </w:rPr>
-        <w:fldChar w:fldCharType="begin"/>
-      </w:r>
-      <w:r>
-        <w:rPr>
-          <w:rFonts w:cs="Calibri"/>
-          <w:sz w:val="24"/>
-          <w:szCs w:val="24"/>
-        </w:rPr>
-        <w:instrText xml:space="preserve"> MERGEFIELD HeutigesDatum </w:instrText>
-      </w:r>
-      <w:r>
-        <w:rPr>
-          <w:rFonts w:cs="Calibri"/>
-          <w:sz w:val="24"/>
-          <w:szCs w:val="24"/>
-        </w:rPr>
-        <w:fldChar w:fldCharType="separate"/>
-      </w:r>
-      <w:r>
-        <w:rPr>
-          <w:rFonts w:cs="Calibri"/>
-          <w:noProof/>
-          <w:sz w:val="24"/>
-          <w:szCs w:val="24"/>
-        </w:rPr>
-        <w:t>«HeutigesDatum»</w:t>
-      </w:r>
-      <w:r>
-        <w:rPr>
-          <w:rFonts w:cs="Calibri"/>
-          <w:sz w:val="24"/>
-          <w:szCs w:val="24"/>
-        </w:rPr>
-        <w:fldChar w:fldCharType="end"/>
-      </w:r>
     </w:p>
     <w:p/>
     <w:p/>

</xml_diff>

<commit_message>
bugfixes and ui changes
</commit_message>
<xml_diff>
--- a/Files/Vorlage.docx
+++ b/Files/Vorlage.docx
@@ -1,6 +1,6 @@
 
 <file path=word/document.xml><?xml version="1.0" encoding="utf-8"?>
-<w:document xmlns:wpc="http://schemas.microsoft.com/office/word/2010/wordprocessingCanvas" xmlns:cx="http://schemas.microsoft.com/office/drawing/2014/chartex" xmlns:mc="http://schemas.openxmlformats.org/markup-compatibility/2006" xmlns:o="urn:schemas-microsoft-com:office:office" xmlns:r="http://schemas.openxmlformats.org/officeDocument/2006/relationships" xmlns:m="http://schemas.openxmlformats.org/officeDocument/2006/math" xmlns:v="urn:schemas-microsoft-com:vml" xmlns:wp14="http://schemas.microsoft.com/office/word/2010/wordprocessingDrawing" xmlns:wp="http://schemas.openxmlformats.org/drawingml/2006/wordprocessingDrawing" xmlns:w10="urn:schemas-microsoft-com:office:word" xmlns:w="http://schemas.openxmlformats.org/wordprocessingml/2006/main" xmlns:w14="http://schemas.microsoft.com/office/word/2010/wordml" xmlns:w15="http://schemas.microsoft.com/office/word/2012/wordml" xmlns:w16se="http://schemas.microsoft.com/office/word/2015/wordml/symex" xmlns:wpg="http://schemas.microsoft.com/office/word/2010/wordprocessingGroup" xmlns:wpi="http://schemas.microsoft.com/office/word/2010/wordprocessingInk" xmlns:wne="http://schemas.microsoft.com/office/word/2006/wordml" xmlns:wps="http://schemas.microsoft.com/office/word/2010/wordprocessingShape" mc:Ignorable="w14 w15 w16se wp14">
+<w:document xmlns:wpc="http://schemas.microsoft.com/office/word/2010/wordprocessingCanvas" xmlns:mc="http://schemas.openxmlformats.org/markup-compatibility/2006" xmlns:o="urn:schemas-microsoft-com:office:office" xmlns:r="http://schemas.openxmlformats.org/officeDocument/2006/relationships" xmlns:m="http://schemas.openxmlformats.org/officeDocument/2006/math" xmlns:v="urn:schemas-microsoft-com:vml" xmlns:wp14="http://schemas.microsoft.com/office/word/2010/wordprocessingDrawing" xmlns:wp="http://schemas.openxmlformats.org/drawingml/2006/wordprocessingDrawing" xmlns:w10="urn:schemas-microsoft-com:office:word" xmlns:w="http://schemas.openxmlformats.org/wordprocessingml/2006/main" xmlns:w14="http://schemas.microsoft.com/office/word/2010/wordml" xmlns:w15="http://schemas.microsoft.com/office/word/2012/wordml" xmlns:wpg="http://schemas.microsoft.com/office/word/2010/wordprocessingGroup" xmlns:wpi="http://schemas.microsoft.com/office/word/2010/wordprocessingInk" xmlns:wne="http://schemas.microsoft.com/office/word/2006/wordml" xmlns:wps="http://schemas.microsoft.com/office/word/2010/wordprocessingShape" mc:Ignorable="w14 w15 wp14">
   <w:body>
     <w:p>
       <w:pPr>
@@ -94,7 +94,40 @@
           <w:sz w:val="24"/>
           <w:szCs w:val="24"/>
         </w:rPr>
-        <w:t>&lt;&lt;Vorname&gt;&gt;</w:t>
+        <w:fldChar w:fldCharType="begin"/>
+      </w:r>
+      <w:r>
+        <w:rPr>
+          <w:rFonts w:cs="Calibri"/>
+          <w:sz w:val="24"/>
+          <w:szCs w:val="24"/>
+        </w:rPr>
+        <w:instrText xml:space="preserve"> MERGEFIELD Vorname </w:instrText>
+      </w:r>
+      <w:r>
+        <w:rPr>
+          <w:rFonts w:cs="Calibri"/>
+          <w:sz w:val="24"/>
+          <w:szCs w:val="24"/>
+        </w:rPr>
+        <w:fldChar w:fldCharType="separate"/>
+      </w:r>
+      <w:r>
+        <w:rPr>
+          <w:rFonts w:cs="Calibri"/>
+          <w:noProof/>
+          <w:sz w:val="24"/>
+          <w:szCs w:val="24"/>
+        </w:rPr>
+        <w:t>«Vorname»</w:t>
+      </w:r>
+      <w:r>
+        <w:rPr>
+          <w:rFonts w:cs="Calibri"/>
+          <w:sz w:val="24"/>
+          <w:szCs w:val="24"/>
+        </w:rPr>
+        <w:fldChar w:fldCharType="end"/>
       </w:r>
       <w:r>
         <w:rPr>
@@ -110,7 +143,40 @@
           <w:sz w:val="24"/>
           <w:szCs w:val="24"/>
         </w:rPr>
-        <w:t>&lt;&lt;Nachname&gt;&gt;</w:t>
+        <w:fldChar w:fldCharType="begin"/>
+      </w:r>
+      <w:r>
+        <w:rPr>
+          <w:rFonts w:cs="Calibri"/>
+          <w:sz w:val="24"/>
+          <w:szCs w:val="24"/>
+        </w:rPr>
+        <w:instrText xml:space="preserve"> MERGEFIELD Name </w:instrText>
+      </w:r>
+      <w:r>
+        <w:rPr>
+          <w:rFonts w:cs="Calibri"/>
+          <w:sz w:val="24"/>
+          <w:szCs w:val="24"/>
+        </w:rPr>
+        <w:fldChar w:fldCharType="separate"/>
+      </w:r>
+      <w:r>
+        <w:rPr>
+          <w:rFonts w:cs="Calibri"/>
+          <w:noProof/>
+          <w:sz w:val="24"/>
+          <w:szCs w:val="24"/>
+        </w:rPr>
+        <w:t>«Name»</w:t>
+      </w:r>
+      <w:r>
+        <w:rPr>
+          <w:rFonts w:cs="Calibri"/>
+          <w:sz w:val="24"/>
+          <w:szCs w:val="24"/>
+        </w:rPr>
+        <w:fldChar w:fldCharType="end"/>
       </w:r>
       <w:r>
         <w:rPr>
@@ -126,7 +192,23 @@
           <w:sz w:val="24"/>
           <w:szCs w:val="24"/>
         </w:rPr>
-        <w:t>&lt;&lt;</w:t>
+        <w:fldChar w:fldCharType="begin"/>
+      </w:r>
+      <w:r>
+        <w:rPr>
+          <w:rFonts w:cs="Calibri"/>
+          <w:sz w:val="24"/>
+          <w:szCs w:val="24"/>
+        </w:rPr>
+        <w:instrText xml:space="preserve"> MERGEFIELD Geburtsdatum </w:instrText>
+      </w:r>
+      <w:r>
+        <w:rPr>
+          <w:rFonts w:cs="Calibri"/>
+          <w:sz w:val="24"/>
+          <w:szCs w:val="24"/>
+        </w:rPr>
+        <w:fldChar w:fldCharType="separate"/>
       </w:r>
       <w:r>
         <w:rPr>
@@ -135,15 +217,15 @@
           <w:sz w:val="24"/>
           <w:szCs w:val="24"/>
         </w:rPr>
-        <w:t>Geburtsdatum</w:t>
-      </w:r>
-      <w:r>
-        <w:rPr>
-          <w:rFonts w:cs="Calibri"/>
-          <w:sz w:val="24"/>
-          <w:szCs w:val="24"/>
-        </w:rPr>
-        <w:t>&gt;&gt;</w:t>
+        <w:t>«Geburtsdatum»</w:t>
+      </w:r>
+      <w:r>
+        <w:rPr>
+          <w:rFonts w:cs="Calibri"/>
+          <w:sz w:val="24"/>
+          <w:szCs w:val="24"/>
+        </w:rPr>
+        <w:fldChar w:fldCharType="end"/>
       </w:r>
       <w:r>
         <w:rPr>
@@ -159,7 +241,23 @@
           <w:sz w:val="24"/>
           <w:szCs w:val="24"/>
         </w:rPr>
-        <w:t>&lt;&lt;</w:t>
+        <w:fldChar w:fldCharType="begin"/>
+      </w:r>
+      <w:r>
+        <w:rPr>
+          <w:rFonts w:cs="Calibri"/>
+          <w:sz w:val="24"/>
+          <w:szCs w:val="24"/>
+        </w:rPr>
+        <w:instrText xml:space="preserve"> MERGEFIELD Anfangsdatum </w:instrText>
+      </w:r>
+      <w:r>
+        <w:rPr>
+          <w:rFonts w:cs="Calibri"/>
+          <w:sz w:val="24"/>
+          <w:szCs w:val="24"/>
+        </w:rPr>
+        <w:fldChar w:fldCharType="separate"/>
       </w:r>
       <w:r>
         <w:rPr>
@@ -168,7 +266,47 @@
           <w:sz w:val="24"/>
           <w:szCs w:val="24"/>
         </w:rPr>
-        <w:t>Anfangsdatum</w:t>
+        <w:t>«Anfangsdatum»</w:t>
+      </w:r>
+      <w:r>
+        <w:rPr>
+          <w:rFonts w:cs="Calibri"/>
+          <w:sz w:val="24"/>
+          <w:szCs w:val="24"/>
+        </w:rPr>
+        <w:fldChar w:fldCharType="end"/>
+      </w:r>
+      <w:r>
+        <w:rPr>
+          <w:rFonts w:cs="Calibri"/>
+          <w:sz w:val="24"/>
+          <w:szCs w:val="24"/>
+        </w:rPr>
+        <w:t xml:space="preserve"> bis zum </w:t>
+      </w:r>
+      <w:r>
+        <w:rPr>
+          <w:rFonts w:cs="Calibri"/>
+          <w:sz w:val="24"/>
+          <w:szCs w:val="24"/>
+        </w:rPr>
+        <w:fldChar w:fldCharType="begin"/>
+      </w:r>
+      <w:r>
+        <w:rPr>
+          <w:rFonts w:cs="Calibri"/>
+          <w:sz w:val="24"/>
+          <w:szCs w:val="24"/>
+        </w:rPr>
+        <w:instrText xml:space="preserve"> MERGEFIELD Enddatum </w:instrText>
+      </w:r>
+      <w:r>
+        <w:rPr>
+          <w:rFonts w:cs="Calibri"/>
+          <w:sz w:val="24"/>
+          <w:szCs w:val="24"/>
+        </w:rPr>
+        <w:fldChar w:fldCharType="separate"/>
       </w:r>
       <w:r>
         <w:rPr>
@@ -177,48 +315,23 @@
           <w:sz w:val="24"/>
           <w:szCs w:val="24"/>
         </w:rPr>
-        <w:t>&gt;&gt;</w:t>
-      </w:r>
-      <w:r>
-        <w:rPr>
-          <w:rFonts w:cs="Calibri"/>
-          <w:sz w:val="24"/>
-          <w:szCs w:val="24"/>
-        </w:rPr>
-        <w:t xml:space="preserve"> bis zum </w:t>
-      </w:r>
-      <w:r>
-        <w:rPr>
-          <w:rFonts w:cs="Calibri"/>
-          <w:sz w:val="24"/>
-          <w:szCs w:val="24"/>
-        </w:rPr>
-        <w:t>&lt;&lt;</w:t>
-      </w:r>
-      <w:r>
-        <w:rPr>
-          <w:rFonts w:cs="Calibri"/>
-          <w:noProof/>
-          <w:sz w:val="24"/>
-          <w:szCs w:val="24"/>
-        </w:rPr>
-        <w:t>Enddatum</w:t>
-      </w:r>
-      <w:r>
-        <w:rPr>
-          <w:rFonts w:cs="Calibri"/>
-          <w:sz w:val="24"/>
-          <w:szCs w:val="24"/>
-        </w:rPr>
-        <w:t xml:space="preserve">&gt;&gt; </w:t>
-      </w:r>
-      <w:r>
-        <w:rPr>
-          <w:rFonts w:cs="Calibri"/>
-          <w:sz w:val="24"/>
-          <w:szCs w:val="24"/>
-        </w:rPr>
-        <w:t xml:space="preserve">als </w:t>
+        <w:t>«Enddatum»</w:t>
+      </w:r>
+      <w:r>
+        <w:rPr>
+          <w:rFonts w:cs="Calibri"/>
+          <w:sz w:val="24"/>
+          <w:szCs w:val="24"/>
+        </w:rPr>
+        <w:fldChar w:fldCharType="end"/>
+      </w:r>
+      <w:r>
+        <w:rPr>
+          <w:rFonts w:cs="Calibri"/>
+          <w:sz w:val="24"/>
+          <w:szCs w:val="24"/>
+        </w:rPr>
+        <w:t xml:space="preserve"> als </w:t>
       </w:r>
       <w:r>
         <w:rPr>
@@ -676,6 +789,8 @@
         </w:rPr>
         <w:t xml:space="preserve"> gute Arbeit und wünschen </w:t>
       </w:r>
+      <w:bookmarkStart w:id="0" w:name="_GoBack"/>
+      <w:bookmarkEnd w:id="0"/>
       <w:r>
         <w:rPr>
           <w:rFonts w:cs="Calibri"/>
@@ -778,7 +893,40 @@
           <w:sz w:val="24"/>
           <w:szCs w:val="24"/>
         </w:rPr>
-        <w:t>&lt;&lt;Nachname&gt;&gt;</w:t>
+        <w:fldChar w:fldCharType="begin"/>
+      </w:r>
+      <w:r>
+        <w:rPr>
+          <w:rFonts w:cs="Calibri"/>
+          <w:sz w:val="24"/>
+          <w:szCs w:val="24"/>
+        </w:rPr>
+        <w:instrText xml:space="preserve"> MERGEFIELD Name </w:instrText>
+      </w:r>
+      <w:r>
+        <w:rPr>
+          <w:rFonts w:cs="Calibri"/>
+          <w:sz w:val="24"/>
+          <w:szCs w:val="24"/>
+        </w:rPr>
+        <w:fldChar w:fldCharType="separate"/>
+      </w:r>
+      <w:r>
+        <w:rPr>
+          <w:rFonts w:cs="Calibri"/>
+          <w:noProof/>
+          <w:sz w:val="24"/>
+          <w:szCs w:val="24"/>
+        </w:rPr>
+        <w:t>«Name»</w:t>
+      </w:r>
+      <w:r>
+        <w:rPr>
+          <w:rFonts w:cs="Calibri"/>
+          <w:sz w:val="24"/>
+          <w:szCs w:val="24"/>
+        </w:rPr>
+        <w:fldChar w:fldCharType="end"/>
       </w:r>
       <w:r>
         <w:rPr>
@@ -856,10 +1004,41 @@
           <w:sz w:val="24"/>
           <w:szCs w:val="24"/>
         </w:rPr>
-        <w:t>&lt;&lt;HeutigesDatum&gt;&gt;</w:t>
-      </w:r>
-      <w:bookmarkStart w:id="0" w:name="_GoBack"/>
-      <w:bookmarkEnd w:id="0"/>
+        <w:fldChar w:fldCharType="begin"/>
+      </w:r>
+      <w:r>
+        <w:rPr>
+          <w:rFonts w:cs="Calibri"/>
+          <w:sz w:val="24"/>
+          <w:szCs w:val="24"/>
+        </w:rPr>
+        <w:instrText xml:space="preserve"> MERGEFIELD HeutigesDatum </w:instrText>
+      </w:r>
+      <w:r>
+        <w:rPr>
+          <w:rFonts w:cs="Calibri"/>
+          <w:sz w:val="24"/>
+          <w:szCs w:val="24"/>
+        </w:rPr>
+        <w:fldChar w:fldCharType="separate"/>
+      </w:r>
+      <w:r>
+        <w:rPr>
+          <w:rFonts w:cs="Calibri"/>
+          <w:noProof/>
+          <w:sz w:val="24"/>
+          <w:szCs w:val="24"/>
+        </w:rPr>
+        <w:t>«HeutigesDatum»</w:t>
+      </w:r>
+      <w:r>
+        <w:rPr>
+          <w:rFonts w:cs="Calibri"/>
+          <w:sz w:val="24"/>
+          <w:szCs w:val="24"/>
+        </w:rPr>
+        <w:fldChar w:fldCharType="end"/>
+      </w:r>
     </w:p>
     <w:p/>
     <w:p/>
@@ -883,7 +1062,7 @@
 </file>
 
 <file path=word/endnotes.xml><?xml version="1.0" encoding="utf-8"?>
-<w:endnotes xmlns:wpc="http://schemas.microsoft.com/office/word/2010/wordprocessingCanvas" xmlns:cx="http://schemas.microsoft.com/office/drawing/2014/chartex" xmlns:mc="http://schemas.openxmlformats.org/markup-compatibility/2006" xmlns:o="urn:schemas-microsoft-com:office:office" xmlns:r="http://schemas.openxmlformats.org/officeDocument/2006/relationships" xmlns:m="http://schemas.openxmlformats.org/officeDocument/2006/math" xmlns:v="urn:schemas-microsoft-com:vml" xmlns:wp14="http://schemas.microsoft.com/office/word/2010/wordprocessingDrawing" xmlns:wp="http://schemas.openxmlformats.org/drawingml/2006/wordprocessingDrawing" xmlns:w10="urn:schemas-microsoft-com:office:word" xmlns:w="http://schemas.openxmlformats.org/wordprocessingml/2006/main" xmlns:w14="http://schemas.microsoft.com/office/word/2010/wordml" xmlns:w15="http://schemas.microsoft.com/office/word/2012/wordml" xmlns:w16se="http://schemas.microsoft.com/office/word/2015/wordml/symex" xmlns:wpg="http://schemas.microsoft.com/office/word/2010/wordprocessingGroup" xmlns:wpi="http://schemas.microsoft.com/office/word/2010/wordprocessingInk" xmlns:wne="http://schemas.microsoft.com/office/word/2006/wordml" xmlns:wps="http://schemas.microsoft.com/office/word/2010/wordprocessingShape" mc:Ignorable="w14 w15 w16se wp14">
+<w:endnotes xmlns:wpc="http://schemas.microsoft.com/office/word/2010/wordprocessingCanvas" xmlns:mc="http://schemas.openxmlformats.org/markup-compatibility/2006" xmlns:o="urn:schemas-microsoft-com:office:office" xmlns:r="http://schemas.openxmlformats.org/officeDocument/2006/relationships" xmlns:m="http://schemas.openxmlformats.org/officeDocument/2006/math" xmlns:v="urn:schemas-microsoft-com:vml" xmlns:wp14="http://schemas.microsoft.com/office/word/2010/wordprocessingDrawing" xmlns:wp="http://schemas.openxmlformats.org/drawingml/2006/wordprocessingDrawing" xmlns:w10="urn:schemas-microsoft-com:office:word" xmlns:w="http://schemas.openxmlformats.org/wordprocessingml/2006/main" xmlns:w14="http://schemas.microsoft.com/office/word/2010/wordml" xmlns:w15="http://schemas.microsoft.com/office/word/2012/wordml" xmlns:wpg="http://schemas.microsoft.com/office/word/2010/wordprocessingGroup" xmlns:wpi="http://schemas.microsoft.com/office/word/2010/wordprocessingInk" xmlns:wne="http://schemas.microsoft.com/office/word/2006/wordml" xmlns:wps="http://schemas.microsoft.com/office/word/2010/wordprocessingShape" mc:Ignorable="w14 w15 wp14">
   <w:endnote w:type="separator" w:id="-1">
     <w:p>
       <w:r>
@@ -902,7 +1081,7 @@
 </file>
 
 <file path=word/footer1.xml><?xml version="1.0" encoding="utf-8"?>
-<w:ftr xmlns:wpc="http://schemas.microsoft.com/office/word/2010/wordprocessingCanvas" xmlns:cx="http://schemas.microsoft.com/office/drawing/2014/chartex" xmlns:mc="http://schemas.openxmlformats.org/markup-compatibility/2006" xmlns:o="urn:schemas-microsoft-com:office:office" xmlns:r="http://schemas.openxmlformats.org/officeDocument/2006/relationships" xmlns:m="http://schemas.openxmlformats.org/officeDocument/2006/math" xmlns:v="urn:schemas-microsoft-com:vml" xmlns:wp14="http://schemas.microsoft.com/office/word/2010/wordprocessingDrawing" xmlns:wp="http://schemas.openxmlformats.org/drawingml/2006/wordprocessingDrawing" xmlns:w10="urn:schemas-microsoft-com:office:word" xmlns:w="http://schemas.openxmlformats.org/wordprocessingml/2006/main" xmlns:w14="http://schemas.microsoft.com/office/word/2010/wordml" xmlns:w15="http://schemas.microsoft.com/office/word/2012/wordml" xmlns:w16se="http://schemas.microsoft.com/office/word/2015/wordml/symex" xmlns:wpg="http://schemas.microsoft.com/office/word/2010/wordprocessingGroup" xmlns:wpi="http://schemas.microsoft.com/office/word/2010/wordprocessingInk" xmlns:wne="http://schemas.microsoft.com/office/word/2006/wordml" xmlns:wps="http://schemas.microsoft.com/office/word/2010/wordprocessingShape" mc:Ignorable="w14 w15 w16se wp14">
+<w:ftr xmlns:wpc="http://schemas.microsoft.com/office/word/2010/wordprocessingCanvas" xmlns:mc="http://schemas.openxmlformats.org/markup-compatibility/2006" xmlns:o="urn:schemas-microsoft-com:office:office" xmlns:r="http://schemas.openxmlformats.org/officeDocument/2006/relationships" xmlns:m="http://schemas.openxmlformats.org/officeDocument/2006/math" xmlns:v="urn:schemas-microsoft-com:vml" xmlns:wp14="http://schemas.microsoft.com/office/word/2010/wordprocessingDrawing" xmlns:wp="http://schemas.openxmlformats.org/drawingml/2006/wordprocessingDrawing" xmlns:w10="urn:schemas-microsoft-com:office:word" xmlns:w="http://schemas.openxmlformats.org/wordprocessingml/2006/main" xmlns:w14="http://schemas.microsoft.com/office/word/2010/wordml" xmlns:w15="http://schemas.microsoft.com/office/word/2012/wordml" xmlns:wpg="http://schemas.microsoft.com/office/word/2010/wordprocessingGroup" xmlns:wpi="http://schemas.microsoft.com/office/word/2010/wordprocessingInk" xmlns:wne="http://schemas.microsoft.com/office/word/2006/wordml" xmlns:wps="http://schemas.microsoft.com/office/word/2010/wordprocessingShape" mc:Ignorable="w14 w15 wp14">
   <w:p>
     <w:pPr>
       <w:pStyle w:val="Fuzeile"/>
@@ -912,7 +1091,7 @@
 </file>
 
 <file path=word/footer2.xml><?xml version="1.0" encoding="utf-8"?>
-<w:ftr xmlns:wpc="http://schemas.microsoft.com/office/word/2010/wordprocessingCanvas" xmlns:cx="http://schemas.microsoft.com/office/drawing/2014/chartex" xmlns:mc="http://schemas.openxmlformats.org/markup-compatibility/2006" xmlns:o="urn:schemas-microsoft-com:office:office" xmlns:r="http://schemas.openxmlformats.org/officeDocument/2006/relationships" xmlns:m="http://schemas.openxmlformats.org/officeDocument/2006/math" xmlns:v="urn:schemas-microsoft-com:vml" xmlns:wp14="http://schemas.microsoft.com/office/word/2010/wordprocessingDrawing" xmlns:wp="http://schemas.openxmlformats.org/drawingml/2006/wordprocessingDrawing" xmlns:w10="urn:schemas-microsoft-com:office:word" xmlns:w="http://schemas.openxmlformats.org/wordprocessingml/2006/main" xmlns:w14="http://schemas.microsoft.com/office/word/2010/wordml" xmlns:w15="http://schemas.microsoft.com/office/word/2012/wordml" xmlns:w16se="http://schemas.microsoft.com/office/word/2015/wordml/symex" xmlns:wpg="http://schemas.microsoft.com/office/word/2010/wordprocessingGroup" xmlns:wpi="http://schemas.microsoft.com/office/word/2010/wordprocessingInk" xmlns:wne="http://schemas.microsoft.com/office/word/2006/wordml" xmlns:wps="http://schemas.microsoft.com/office/word/2010/wordprocessingShape" mc:Ignorable="w14 w15 w16se wp14">
+<w:ftr xmlns:wpc="http://schemas.microsoft.com/office/word/2010/wordprocessingCanvas" xmlns:mc="http://schemas.openxmlformats.org/markup-compatibility/2006" xmlns:o="urn:schemas-microsoft-com:office:office" xmlns:r="http://schemas.openxmlformats.org/officeDocument/2006/relationships" xmlns:m="http://schemas.openxmlformats.org/officeDocument/2006/math" xmlns:v="urn:schemas-microsoft-com:vml" xmlns:wp14="http://schemas.microsoft.com/office/word/2010/wordprocessingDrawing" xmlns:wp="http://schemas.openxmlformats.org/drawingml/2006/wordprocessingDrawing" xmlns:w10="urn:schemas-microsoft-com:office:word" xmlns:w="http://schemas.openxmlformats.org/wordprocessingml/2006/main" xmlns:w14="http://schemas.microsoft.com/office/word/2010/wordml" xmlns:w15="http://schemas.microsoft.com/office/word/2012/wordml" xmlns:wpg="http://schemas.microsoft.com/office/word/2010/wordprocessingGroup" xmlns:wpi="http://schemas.microsoft.com/office/word/2010/wordprocessingInk" xmlns:wne="http://schemas.microsoft.com/office/word/2006/wordml" xmlns:wps="http://schemas.microsoft.com/office/word/2010/wordprocessingShape" mc:Ignorable="w14 w15 wp14">
   <w:p>
     <w:pPr>
       <w:pStyle w:val="Fuzeile"/>
@@ -925,7 +1104,7 @@
 </file>
 
 <file path=word/footer3.xml><?xml version="1.0" encoding="utf-8"?>
-<w:ftr xmlns:wpc="http://schemas.microsoft.com/office/word/2010/wordprocessingCanvas" xmlns:cx="http://schemas.microsoft.com/office/drawing/2014/chartex" xmlns:mc="http://schemas.openxmlformats.org/markup-compatibility/2006" xmlns:o="urn:schemas-microsoft-com:office:office" xmlns:r="http://schemas.openxmlformats.org/officeDocument/2006/relationships" xmlns:m="http://schemas.openxmlformats.org/officeDocument/2006/math" xmlns:v="urn:schemas-microsoft-com:vml" xmlns:wp14="http://schemas.microsoft.com/office/word/2010/wordprocessingDrawing" xmlns:wp="http://schemas.openxmlformats.org/drawingml/2006/wordprocessingDrawing" xmlns:w10="urn:schemas-microsoft-com:office:word" xmlns:w="http://schemas.openxmlformats.org/wordprocessingml/2006/main" xmlns:w14="http://schemas.microsoft.com/office/word/2010/wordml" xmlns:w15="http://schemas.microsoft.com/office/word/2012/wordml" xmlns:w16se="http://schemas.microsoft.com/office/word/2015/wordml/symex" xmlns:wpg="http://schemas.microsoft.com/office/word/2010/wordprocessingGroup" xmlns:wpi="http://schemas.microsoft.com/office/word/2010/wordprocessingInk" xmlns:wne="http://schemas.microsoft.com/office/word/2006/wordml" xmlns:wps="http://schemas.microsoft.com/office/word/2010/wordprocessingShape" mc:Ignorable="w14 w15 w16se wp14">
+<w:ftr xmlns:wpc="http://schemas.microsoft.com/office/word/2010/wordprocessingCanvas" xmlns:mc="http://schemas.openxmlformats.org/markup-compatibility/2006" xmlns:o="urn:schemas-microsoft-com:office:office" xmlns:r="http://schemas.openxmlformats.org/officeDocument/2006/relationships" xmlns:m="http://schemas.openxmlformats.org/officeDocument/2006/math" xmlns:v="urn:schemas-microsoft-com:vml" xmlns:wp14="http://schemas.microsoft.com/office/word/2010/wordprocessingDrawing" xmlns:wp="http://schemas.openxmlformats.org/drawingml/2006/wordprocessingDrawing" xmlns:w10="urn:schemas-microsoft-com:office:word" xmlns:w="http://schemas.openxmlformats.org/wordprocessingml/2006/main" xmlns:w14="http://schemas.microsoft.com/office/word/2010/wordml" xmlns:w15="http://schemas.microsoft.com/office/word/2012/wordml" xmlns:wpg="http://schemas.microsoft.com/office/word/2010/wordprocessingGroup" xmlns:wpi="http://schemas.microsoft.com/office/word/2010/wordprocessingInk" xmlns:wne="http://schemas.microsoft.com/office/word/2006/wordml" xmlns:wps="http://schemas.microsoft.com/office/word/2010/wordprocessingShape" mc:Ignorable="w14 w15 wp14">
   <w:p>
     <w:pPr>
       <w:pStyle w:val="Fuzeile"/>
@@ -935,7 +1114,7 @@
 </file>
 
 <file path=word/footnotes.xml><?xml version="1.0" encoding="utf-8"?>
-<w:footnotes xmlns:wpc="http://schemas.microsoft.com/office/word/2010/wordprocessingCanvas" xmlns:cx="http://schemas.microsoft.com/office/drawing/2014/chartex" xmlns:mc="http://schemas.openxmlformats.org/markup-compatibility/2006" xmlns:o="urn:schemas-microsoft-com:office:office" xmlns:r="http://schemas.openxmlformats.org/officeDocument/2006/relationships" xmlns:m="http://schemas.openxmlformats.org/officeDocument/2006/math" xmlns:v="urn:schemas-microsoft-com:vml" xmlns:wp14="http://schemas.microsoft.com/office/word/2010/wordprocessingDrawing" xmlns:wp="http://schemas.openxmlformats.org/drawingml/2006/wordprocessingDrawing" xmlns:w10="urn:schemas-microsoft-com:office:word" xmlns:w="http://schemas.openxmlformats.org/wordprocessingml/2006/main" xmlns:w14="http://schemas.microsoft.com/office/word/2010/wordml" xmlns:w15="http://schemas.microsoft.com/office/word/2012/wordml" xmlns:w16se="http://schemas.microsoft.com/office/word/2015/wordml/symex" xmlns:wpg="http://schemas.microsoft.com/office/word/2010/wordprocessingGroup" xmlns:wpi="http://schemas.microsoft.com/office/word/2010/wordprocessingInk" xmlns:wne="http://schemas.microsoft.com/office/word/2006/wordml" xmlns:wps="http://schemas.microsoft.com/office/word/2010/wordprocessingShape" mc:Ignorable="w14 w15 w16se wp14">
+<w:footnotes xmlns:wpc="http://schemas.microsoft.com/office/word/2010/wordprocessingCanvas" xmlns:mc="http://schemas.openxmlformats.org/markup-compatibility/2006" xmlns:o="urn:schemas-microsoft-com:office:office" xmlns:r="http://schemas.openxmlformats.org/officeDocument/2006/relationships" xmlns:m="http://schemas.openxmlformats.org/officeDocument/2006/math" xmlns:v="urn:schemas-microsoft-com:vml" xmlns:wp14="http://schemas.microsoft.com/office/word/2010/wordprocessingDrawing" xmlns:wp="http://schemas.openxmlformats.org/drawingml/2006/wordprocessingDrawing" xmlns:w10="urn:schemas-microsoft-com:office:word" xmlns:w="http://schemas.openxmlformats.org/wordprocessingml/2006/main" xmlns:w14="http://schemas.microsoft.com/office/word/2010/wordml" xmlns:w15="http://schemas.microsoft.com/office/word/2012/wordml" xmlns:wpg="http://schemas.microsoft.com/office/word/2010/wordprocessingGroup" xmlns:wpi="http://schemas.microsoft.com/office/word/2010/wordprocessingInk" xmlns:wne="http://schemas.microsoft.com/office/word/2006/wordml" xmlns:wps="http://schemas.microsoft.com/office/word/2010/wordprocessingShape" mc:Ignorable="w14 w15 wp14">
   <w:footnote w:type="separator" w:id="-1">
     <w:p>
       <w:r>
@@ -954,7 +1133,7 @@
 </file>
 
 <file path=word/header1.xml><?xml version="1.0" encoding="utf-8"?>
-<w:hdr xmlns:wpc="http://schemas.microsoft.com/office/word/2010/wordprocessingCanvas" xmlns:cx="http://schemas.microsoft.com/office/drawing/2014/chartex" xmlns:mc="http://schemas.openxmlformats.org/markup-compatibility/2006" xmlns:o="urn:schemas-microsoft-com:office:office" xmlns:r="http://schemas.openxmlformats.org/officeDocument/2006/relationships" xmlns:m="http://schemas.openxmlformats.org/officeDocument/2006/math" xmlns:v="urn:schemas-microsoft-com:vml" xmlns:wp14="http://schemas.microsoft.com/office/word/2010/wordprocessingDrawing" xmlns:wp="http://schemas.openxmlformats.org/drawingml/2006/wordprocessingDrawing" xmlns:w10="urn:schemas-microsoft-com:office:word" xmlns:w="http://schemas.openxmlformats.org/wordprocessingml/2006/main" xmlns:w14="http://schemas.microsoft.com/office/word/2010/wordml" xmlns:w15="http://schemas.microsoft.com/office/word/2012/wordml" xmlns:w16se="http://schemas.microsoft.com/office/word/2015/wordml/symex" xmlns:wpg="http://schemas.microsoft.com/office/word/2010/wordprocessingGroup" xmlns:wpi="http://schemas.microsoft.com/office/word/2010/wordprocessingInk" xmlns:wne="http://schemas.microsoft.com/office/word/2006/wordml" xmlns:wps="http://schemas.microsoft.com/office/word/2010/wordprocessingShape" mc:Ignorable="w14 w15 w16se wp14">
+<w:hdr xmlns:wpc="http://schemas.microsoft.com/office/word/2010/wordprocessingCanvas" xmlns:mc="http://schemas.openxmlformats.org/markup-compatibility/2006" xmlns:o="urn:schemas-microsoft-com:office:office" xmlns:r="http://schemas.openxmlformats.org/officeDocument/2006/relationships" xmlns:m="http://schemas.openxmlformats.org/officeDocument/2006/math" xmlns:v="urn:schemas-microsoft-com:vml" xmlns:wp14="http://schemas.microsoft.com/office/word/2010/wordprocessingDrawing" xmlns:wp="http://schemas.openxmlformats.org/drawingml/2006/wordprocessingDrawing" xmlns:w10="urn:schemas-microsoft-com:office:word" xmlns:w="http://schemas.openxmlformats.org/wordprocessingml/2006/main" xmlns:w14="http://schemas.microsoft.com/office/word/2010/wordml" xmlns:w15="http://schemas.microsoft.com/office/word/2012/wordml" xmlns:wpg="http://schemas.microsoft.com/office/word/2010/wordprocessingGroup" xmlns:wpi="http://schemas.microsoft.com/office/word/2010/wordprocessingInk" xmlns:wne="http://schemas.microsoft.com/office/word/2006/wordml" xmlns:wps="http://schemas.microsoft.com/office/word/2010/wordprocessingShape" mc:Ignorable="w14 w15 wp14">
   <w:p>
     <w:pPr>
       <w:pStyle w:val="Kopfzeile"/>
@@ -1028,7 +1207,7 @@
 </file>
 
 <file path=word/header2.xml><?xml version="1.0" encoding="utf-8"?>
-<w:hdr xmlns:wpc="http://schemas.microsoft.com/office/word/2010/wordprocessingCanvas" xmlns:cx="http://schemas.microsoft.com/office/drawing/2014/chartex" xmlns:mc="http://schemas.openxmlformats.org/markup-compatibility/2006" xmlns:o="urn:schemas-microsoft-com:office:office" xmlns:r="http://schemas.openxmlformats.org/officeDocument/2006/relationships" xmlns:m="http://schemas.openxmlformats.org/officeDocument/2006/math" xmlns:v="urn:schemas-microsoft-com:vml" xmlns:wp14="http://schemas.microsoft.com/office/word/2010/wordprocessingDrawing" xmlns:wp="http://schemas.openxmlformats.org/drawingml/2006/wordprocessingDrawing" xmlns:w10="urn:schemas-microsoft-com:office:word" xmlns:w="http://schemas.openxmlformats.org/wordprocessingml/2006/main" xmlns:w14="http://schemas.microsoft.com/office/word/2010/wordml" xmlns:w15="http://schemas.microsoft.com/office/word/2012/wordml" xmlns:w16se="http://schemas.microsoft.com/office/word/2015/wordml/symex" xmlns:wpg="http://schemas.microsoft.com/office/word/2010/wordprocessingGroup" xmlns:wpi="http://schemas.microsoft.com/office/word/2010/wordprocessingInk" xmlns:wne="http://schemas.microsoft.com/office/word/2006/wordml" xmlns:wps="http://schemas.microsoft.com/office/word/2010/wordprocessingShape" mc:Ignorable="w14 w15 w16se wp14">
+<w:hdr xmlns:wpc="http://schemas.microsoft.com/office/word/2010/wordprocessingCanvas" xmlns:mc="http://schemas.openxmlformats.org/markup-compatibility/2006" xmlns:o="urn:schemas-microsoft-com:office:office" xmlns:r="http://schemas.openxmlformats.org/officeDocument/2006/relationships" xmlns:m="http://schemas.openxmlformats.org/officeDocument/2006/math" xmlns:v="urn:schemas-microsoft-com:vml" xmlns:wp14="http://schemas.microsoft.com/office/word/2010/wordprocessingDrawing" xmlns:wp="http://schemas.openxmlformats.org/drawingml/2006/wordprocessingDrawing" xmlns:w10="urn:schemas-microsoft-com:office:word" xmlns:w="http://schemas.openxmlformats.org/wordprocessingml/2006/main" xmlns:w14="http://schemas.microsoft.com/office/word/2010/wordml" xmlns:w15="http://schemas.microsoft.com/office/word/2012/wordml" xmlns:wpg="http://schemas.microsoft.com/office/word/2010/wordprocessingGroup" xmlns:wpi="http://schemas.microsoft.com/office/word/2010/wordprocessingInk" xmlns:wne="http://schemas.microsoft.com/office/word/2006/wordml" xmlns:wps="http://schemas.microsoft.com/office/word/2010/wordprocessingShape" mc:Ignorable="w14 w15 wp14">
   <w:p>
     <w:pPr>
       <w:pStyle w:val="Kopfzeile"/>
@@ -1038,7 +1217,7 @@
 </file>
 
 <file path=word/header3.xml><?xml version="1.0" encoding="utf-8"?>
-<w:hdr xmlns:wpc="http://schemas.microsoft.com/office/word/2010/wordprocessingCanvas" xmlns:cx="http://schemas.microsoft.com/office/drawing/2014/chartex" xmlns:mc="http://schemas.openxmlformats.org/markup-compatibility/2006" xmlns:o="urn:schemas-microsoft-com:office:office" xmlns:r="http://schemas.openxmlformats.org/officeDocument/2006/relationships" xmlns:m="http://schemas.openxmlformats.org/officeDocument/2006/math" xmlns:v="urn:schemas-microsoft-com:vml" xmlns:wp14="http://schemas.microsoft.com/office/word/2010/wordprocessingDrawing" xmlns:wp="http://schemas.openxmlformats.org/drawingml/2006/wordprocessingDrawing" xmlns:w10="urn:schemas-microsoft-com:office:word" xmlns:w="http://schemas.openxmlformats.org/wordprocessingml/2006/main" xmlns:w14="http://schemas.microsoft.com/office/word/2010/wordml" xmlns:w15="http://schemas.microsoft.com/office/word/2012/wordml" xmlns:w16se="http://schemas.microsoft.com/office/word/2015/wordml/symex" xmlns:wpg="http://schemas.microsoft.com/office/word/2010/wordprocessingGroup" xmlns:wpi="http://schemas.microsoft.com/office/word/2010/wordprocessingInk" xmlns:wne="http://schemas.microsoft.com/office/word/2006/wordml" xmlns:wps="http://schemas.microsoft.com/office/word/2010/wordprocessingShape" mc:Ignorable="w14 w15 w16se wp14">
+<w:hdr xmlns:wpc="http://schemas.microsoft.com/office/word/2010/wordprocessingCanvas" xmlns:mc="http://schemas.openxmlformats.org/markup-compatibility/2006" xmlns:o="urn:schemas-microsoft-com:office:office" xmlns:r="http://schemas.openxmlformats.org/officeDocument/2006/relationships" xmlns:m="http://schemas.openxmlformats.org/officeDocument/2006/math" xmlns:v="urn:schemas-microsoft-com:vml" xmlns:wp14="http://schemas.microsoft.com/office/word/2010/wordprocessingDrawing" xmlns:wp="http://schemas.openxmlformats.org/drawingml/2006/wordprocessingDrawing" xmlns:w10="urn:schemas-microsoft-com:office:word" xmlns:w="http://schemas.openxmlformats.org/wordprocessingml/2006/main" xmlns:w14="http://schemas.microsoft.com/office/word/2010/wordml" xmlns:w15="http://schemas.microsoft.com/office/word/2012/wordml" xmlns:wpg="http://schemas.microsoft.com/office/word/2010/wordprocessingGroup" xmlns:wpi="http://schemas.microsoft.com/office/word/2010/wordprocessingInk" xmlns:wne="http://schemas.microsoft.com/office/word/2006/wordml" xmlns:wps="http://schemas.microsoft.com/office/word/2010/wordprocessingShape" mc:Ignorable="w14 w15 wp14">
   <w:p>
     <w:pPr>
       <w:pStyle w:val="Kopfzeile"/>
@@ -1112,7 +1291,7 @@
 </file>
 
 <file path=word/numbering.xml><?xml version="1.0" encoding="utf-8"?>
-<w:numbering xmlns:wpc="http://schemas.microsoft.com/office/word/2010/wordprocessingCanvas" xmlns:cx="http://schemas.microsoft.com/office/drawing/2014/chartex" xmlns:mc="http://schemas.openxmlformats.org/markup-compatibility/2006" xmlns:o="urn:schemas-microsoft-com:office:office" xmlns:r="http://schemas.openxmlformats.org/officeDocument/2006/relationships" xmlns:m="http://schemas.openxmlformats.org/officeDocument/2006/math" xmlns:v="urn:schemas-microsoft-com:vml" xmlns:wp14="http://schemas.microsoft.com/office/word/2010/wordprocessingDrawing" xmlns:wp="http://schemas.openxmlformats.org/drawingml/2006/wordprocessingDrawing" xmlns:w10="urn:schemas-microsoft-com:office:word" xmlns:w="http://schemas.openxmlformats.org/wordprocessingml/2006/main" xmlns:w14="http://schemas.microsoft.com/office/word/2010/wordml" xmlns:w15="http://schemas.microsoft.com/office/word/2012/wordml" xmlns:w16se="http://schemas.microsoft.com/office/word/2015/wordml/symex" xmlns:wpg="http://schemas.microsoft.com/office/word/2010/wordprocessingGroup" xmlns:wpi="http://schemas.microsoft.com/office/word/2010/wordprocessingInk" xmlns:wne="http://schemas.microsoft.com/office/word/2006/wordml" xmlns:wps="http://schemas.microsoft.com/office/word/2010/wordprocessingShape" mc:Ignorable="w14 w15 w16se wp14">
+<w:numbering xmlns:wpc="http://schemas.microsoft.com/office/word/2010/wordprocessingCanvas" xmlns:mc="http://schemas.openxmlformats.org/markup-compatibility/2006" xmlns:o="urn:schemas-microsoft-com:office:office" xmlns:r="http://schemas.openxmlformats.org/officeDocument/2006/relationships" xmlns:m="http://schemas.openxmlformats.org/officeDocument/2006/math" xmlns:v="urn:schemas-microsoft-com:vml" xmlns:wp14="http://schemas.microsoft.com/office/word/2010/wordprocessingDrawing" xmlns:wp="http://schemas.openxmlformats.org/drawingml/2006/wordprocessingDrawing" xmlns:w10="urn:schemas-microsoft-com:office:word" xmlns:w="http://schemas.openxmlformats.org/wordprocessingml/2006/main" xmlns:w14="http://schemas.microsoft.com/office/word/2010/wordml" xmlns:w15="http://schemas.microsoft.com/office/word/2012/wordml" xmlns:wpg="http://schemas.microsoft.com/office/word/2010/wordprocessingGroup" xmlns:wpi="http://schemas.microsoft.com/office/word/2010/wordprocessingInk" xmlns:wne="http://schemas.microsoft.com/office/word/2006/wordml" xmlns:wps="http://schemas.microsoft.com/office/word/2010/wordprocessingShape" mc:Ignorable="w14 w15 wp14">
   <w:abstractNum w:abstractNumId="0" w15:restartNumberingAfterBreak="0">
     <w:nsid w:val="00000003"/>
     <w:multiLevelType w:val="singleLevel"/>
@@ -1373,7 +1552,7 @@
 </file>
 
 <file path=word/styles.xml><?xml version="1.0" encoding="utf-8"?>
-<w:styles xmlns:mc="http://schemas.openxmlformats.org/markup-compatibility/2006" xmlns:r="http://schemas.openxmlformats.org/officeDocument/2006/relationships" xmlns:w="http://schemas.openxmlformats.org/wordprocessingml/2006/main" xmlns:w14="http://schemas.microsoft.com/office/word/2010/wordml" xmlns:w15="http://schemas.microsoft.com/office/word/2012/wordml" xmlns:w16se="http://schemas.microsoft.com/office/word/2015/wordml/symex" mc:Ignorable="w14 w15 w16se">
+<w:styles xmlns:mc="http://schemas.openxmlformats.org/markup-compatibility/2006" xmlns:r="http://schemas.openxmlformats.org/officeDocument/2006/relationships" xmlns:w="http://schemas.openxmlformats.org/wordprocessingml/2006/main" xmlns:w14="http://schemas.microsoft.com/office/word/2010/wordml" xmlns:w15="http://schemas.microsoft.com/office/word/2012/wordml" mc:Ignorable="w14 w15">
   <w:docDefaults>
     <w:rPrDefault>
       <w:rPr>

</xml_diff>

<commit_message>
Jamos und Marvins Pull Request. Merge hat nicht funktioniert, daher geht die History flöten
</commit_message>
<xml_diff>
--- a/Files/Vorlage.docx
+++ b/Files/Vorlage.docx
@@ -1,6 +1,6 @@
 
 <file path=word/document.xml><?xml version="1.0" encoding="utf-8"?>
-<w:document xmlns:wpc="http://schemas.microsoft.com/office/word/2010/wordprocessingCanvas" xmlns:cx="http://schemas.microsoft.com/office/drawing/2014/chartex" xmlns:mc="http://schemas.openxmlformats.org/markup-compatibility/2006" xmlns:o="urn:schemas-microsoft-com:office:office" xmlns:r="http://schemas.openxmlformats.org/officeDocument/2006/relationships" xmlns:m="http://schemas.openxmlformats.org/officeDocument/2006/math" xmlns:v="urn:schemas-microsoft-com:vml" xmlns:wp14="http://schemas.microsoft.com/office/word/2010/wordprocessingDrawing" xmlns:wp="http://schemas.openxmlformats.org/drawingml/2006/wordprocessingDrawing" xmlns:w10="urn:schemas-microsoft-com:office:word" xmlns:w="http://schemas.openxmlformats.org/wordprocessingml/2006/main" xmlns:w14="http://schemas.microsoft.com/office/word/2010/wordml" xmlns:w15="http://schemas.microsoft.com/office/word/2012/wordml" xmlns:w16se="http://schemas.microsoft.com/office/word/2015/wordml/symex" xmlns:wpg="http://schemas.microsoft.com/office/word/2010/wordprocessingGroup" xmlns:wpi="http://schemas.microsoft.com/office/word/2010/wordprocessingInk" xmlns:wne="http://schemas.microsoft.com/office/word/2006/wordml" xmlns:wps="http://schemas.microsoft.com/office/word/2010/wordprocessingShape" mc:Ignorable="w14 w15 w16se wp14">
+<w:document xmlns:wpc="http://schemas.microsoft.com/office/word/2010/wordprocessingCanvas" xmlns:mc="http://schemas.openxmlformats.org/markup-compatibility/2006" xmlns:o="urn:schemas-microsoft-com:office:office" xmlns:r="http://schemas.openxmlformats.org/officeDocument/2006/relationships" xmlns:m="http://schemas.openxmlformats.org/officeDocument/2006/math" xmlns:v="urn:schemas-microsoft-com:vml" xmlns:wp14="http://schemas.microsoft.com/office/word/2010/wordprocessingDrawing" xmlns:wp="http://schemas.openxmlformats.org/drawingml/2006/wordprocessingDrawing" xmlns:w10="urn:schemas-microsoft-com:office:word" xmlns:w="http://schemas.openxmlformats.org/wordprocessingml/2006/main" xmlns:w14="http://schemas.microsoft.com/office/word/2010/wordml" xmlns:w15="http://schemas.microsoft.com/office/word/2012/wordml" xmlns:wpg="http://schemas.microsoft.com/office/word/2010/wordprocessingGroup" xmlns:wpi="http://schemas.microsoft.com/office/word/2010/wordprocessingInk" xmlns:wne="http://schemas.microsoft.com/office/word/2006/wordml" xmlns:wps="http://schemas.microsoft.com/office/word/2010/wordprocessingShape" mc:Ignorable="w14 w15 wp14">
   <w:body>
     <w:p>
       <w:pPr>
@@ -51,329 +51,433 @@
       <w:pPr>
         <w:suppressAutoHyphens/>
         <w:rPr>
-          <w:rFonts w:ascii="Calibri" w:hAnsi="Calibri" w:cs="Calibri"/>
-          <w:sz w:val="22"/>
-          <w:szCs w:val="22"/>
-        </w:rPr>
-      </w:pPr>
-      <w:r>
-        <w:rPr>
-          <w:rFonts w:ascii="Calibri" w:hAnsi="Calibri" w:cs="Calibri"/>
-          <w:sz w:val="22"/>
-          <w:szCs w:val="22"/>
-        </w:rPr>
-        <w:t xml:space="preserve">Herr </w:t>
-      </w:r>
-      <w:r>
-        <w:rPr>
-          <w:rFonts w:ascii="Calibri" w:hAnsi="Calibri" w:cs="Calibri"/>
-          <w:sz w:val="22"/>
-          <w:szCs w:val="22"/>
+          <w:rFonts w:cs="Calibri"/>
+          <w:sz w:val="24"/>
+          <w:szCs w:val="24"/>
+        </w:rPr>
+      </w:pPr>
+      <w:r>
+        <w:rPr>
+          <w:rFonts w:cs="Calibri"/>
+          <w:sz w:val="24"/>
+          <w:szCs w:val="24"/>
+        </w:rPr>
+        <w:t>&lt;&lt;</w:t>
+      </w:r>
+      <w:r>
+        <w:rPr>
+          <w:rFonts w:cs="Calibri"/>
+          <w:sz w:val="24"/>
+          <w:szCs w:val="24"/>
+        </w:rPr>
+        <w:t>Herr</w:t>
+      </w:r>
+      <w:r>
+        <w:rPr>
+          <w:rFonts w:cs="Calibri"/>
+          <w:sz w:val="24"/>
+          <w:szCs w:val="24"/>
+        </w:rPr>
+        <w:t>/Frau&gt;&gt;</w:t>
+      </w:r>
+      <w:r>
+        <w:rPr>
+          <w:rFonts w:cs="Calibri"/>
+          <w:sz w:val="24"/>
+          <w:szCs w:val="24"/>
+        </w:rPr>
+        <w:t xml:space="preserve"> </w:t>
+      </w:r>
+      <w:r>
+        <w:rPr>
+          <w:rFonts w:cs="Calibri"/>
+          <w:sz w:val="24"/>
+          <w:szCs w:val="24"/>
         </w:rPr>
         <w:fldChar w:fldCharType="begin"/>
       </w:r>
       <w:r>
         <w:rPr>
-          <w:rFonts w:ascii="Calibri" w:hAnsi="Calibri" w:cs="Calibri"/>
-          <w:sz w:val="22"/>
-          <w:szCs w:val="22"/>
+          <w:rFonts w:cs="Calibri"/>
+          <w:sz w:val="24"/>
+          <w:szCs w:val="24"/>
         </w:rPr>
         <w:instrText xml:space="preserve"> MERGEFIELD Vorname </w:instrText>
       </w:r>
       <w:r>
         <w:rPr>
-          <w:rFonts w:ascii="Calibri" w:hAnsi="Calibri" w:cs="Calibri"/>
-          <w:sz w:val="22"/>
-          <w:szCs w:val="22"/>
+          <w:rFonts w:cs="Calibri"/>
+          <w:sz w:val="24"/>
+          <w:szCs w:val="24"/>
         </w:rPr>
         <w:fldChar w:fldCharType="separate"/>
       </w:r>
       <w:r>
         <w:rPr>
-          <w:rFonts w:ascii="Calibri" w:hAnsi="Calibri" w:cs="Calibri"/>
+          <w:rFonts w:cs="Calibri"/>
           <w:noProof/>
-          <w:sz w:val="22"/>
-          <w:szCs w:val="22"/>
+          <w:sz w:val="24"/>
+          <w:szCs w:val="24"/>
         </w:rPr>
         <w:t>«Vorname»</w:t>
       </w:r>
       <w:r>
         <w:rPr>
-          <w:rFonts w:ascii="Calibri" w:hAnsi="Calibri" w:cs="Calibri"/>
-          <w:sz w:val="22"/>
-          <w:szCs w:val="22"/>
+          <w:rFonts w:cs="Calibri"/>
+          <w:sz w:val="24"/>
+          <w:szCs w:val="24"/>
         </w:rPr>
         <w:fldChar w:fldCharType="end"/>
       </w:r>
       <w:r>
         <w:rPr>
-          <w:rFonts w:ascii="Calibri" w:hAnsi="Calibri" w:cs="Calibri"/>
-          <w:sz w:val="22"/>
-          <w:szCs w:val="22"/>
+          <w:rFonts w:cs="Calibri"/>
+          <w:sz w:val="24"/>
+          <w:szCs w:val="24"/>
         </w:rPr>
         <w:t xml:space="preserve"> </w:t>
       </w:r>
       <w:r>
         <w:rPr>
-          <w:rFonts w:ascii="Calibri" w:hAnsi="Calibri" w:cs="Calibri"/>
-          <w:sz w:val="22"/>
-          <w:szCs w:val="22"/>
+          <w:rFonts w:cs="Calibri"/>
+          <w:sz w:val="24"/>
+          <w:szCs w:val="24"/>
         </w:rPr>
         <w:fldChar w:fldCharType="begin"/>
       </w:r>
       <w:r>
         <w:rPr>
-          <w:rFonts w:ascii="Calibri" w:hAnsi="Calibri" w:cs="Calibri"/>
-          <w:sz w:val="22"/>
-          <w:szCs w:val="22"/>
+          <w:rFonts w:cs="Calibri"/>
+          <w:sz w:val="24"/>
+          <w:szCs w:val="24"/>
         </w:rPr>
         <w:instrText xml:space="preserve"> MERGEFIELD Name </w:instrText>
       </w:r>
       <w:r>
         <w:rPr>
-          <w:rFonts w:ascii="Calibri" w:hAnsi="Calibri" w:cs="Calibri"/>
-          <w:sz w:val="22"/>
-          <w:szCs w:val="22"/>
+          <w:rFonts w:cs="Calibri"/>
+          <w:sz w:val="24"/>
+          <w:szCs w:val="24"/>
         </w:rPr>
         <w:fldChar w:fldCharType="separate"/>
       </w:r>
       <w:r>
         <w:rPr>
-          <w:rFonts w:ascii="Calibri" w:hAnsi="Calibri" w:cs="Calibri"/>
+          <w:rFonts w:cs="Calibri"/>
           <w:noProof/>
-          <w:sz w:val="22"/>
-          <w:szCs w:val="22"/>
+          <w:sz w:val="24"/>
+          <w:szCs w:val="24"/>
         </w:rPr>
         <w:t>«Name»</w:t>
       </w:r>
       <w:r>
         <w:rPr>
-          <w:rFonts w:ascii="Calibri" w:hAnsi="Calibri" w:cs="Calibri"/>
-          <w:sz w:val="22"/>
-          <w:szCs w:val="22"/>
+          <w:rFonts w:cs="Calibri"/>
+          <w:sz w:val="24"/>
+          <w:szCs w:val="24"/>
         </w:rPr>
         <w:fldChar w:fldCharType="end"/>
       </w:r>
       <w:r>
         <w:rPr>
-          <w:rFonts w:ascii="Calibri" w:hAnsi="Calibri" w:cs="Calibri"/>
-          <w:sz w:val="22"/>
-          <w:szCs w:val="22"/>
+          <w:rFonts w:cs="Calibri"/>
+          <w:sz w:val="24"/>
+          <w:szCs w:val="24"/>
         </w:rPr>
         <w:t xml:space="preserve">, geboren am </w:t>
       </w:r>
       <w:r>
         <w:rPr>
-          <w:rFonts w:ascii="Calibri" w:hAnsi="Calibri" w:cs="Calibri"/>
-          <w:sz w:val="22"/>
-          <w:szCs w:val="22"/>
+          <w:rFonts w:cs="Calibri"/>
+          <w:sz w:val="24"/>
+          <w:szCs w:val="24"/>
         </w:rPr>
         <w:fldChar w:fldCharType="begin"/>
       </w:r>
       <w:r>
         <w:rPr>
-          <w:rFonts w:ascii="Calibri" w:hAnsi="Calibri" w:cs="Calibri"/>
-          <w:sz w:val="22"/>
-          <w:szCs w:val="22"/>
+          <w:rFonts w:cs="Calibri"/>
+          <w:sz w:val="24"/>
+          <w:szCs w:val="24"/>
         </w:rPr>
         <w:instrText xml:space="preserve"> MERGEFIELD Geburtsdatum </w:instrText>
       </w:r>
       <w:r>
         <w:rPr>
-          <w:rFonts w:ascii="Calibri" w:hAnsi="Calibri" w:cs="Calibri"/>
-          <w:sz w:val="22"/>
-          <w:szCs w:val="22"/>
+          <w:rFonts w:cs="Calibri"/>
+          <w:sz w:val="24"/>
+          <w:szCs w:val="24"/>
         </w:rPr>
         <w:fldChar w:fldCharType="separate"/>
       </w:r>
       <w:r>
         <w:rPr>
-          <w:rFonts w:ascii="Calibri" w:hAnsi="Calibri" w:cs="Calibri"/>
+          <w:rFonts w:cs="Calibri"/>
           <w:noProof/>
-          <w:sz w:val="22"/>
-          <w:szCs w:val="22"/>
+          <w:sz w:val="24"/>
+          <w:szCs w:val="24"/>
         </w:rPr>
         <w:t>«Geburtsdatum»</w:t>
       </w:r>
       <w:r>
         <w:rPr>
-          <w:rFonts w:ascii="Calibri" w:hAnsi="Calibri" w:cs="Calibri"/>
-          <w:sz w:val="22"/>
-          <w:szCs w:val="22"/>
+          <w:rFonts w:cs="Calibri"/>
+          <w:sz w:val="24"/>
+          <w:szCs w:val="24"/>
         </w:rPr>
         <w:fldChar w:fldCharType="end"/>
       </w:r>
       <w:r>
         <w:rPr>
-          <w:rFonts w:ascii="Calibri" w:hAnsi="Calibri" w:cs="Calibri"/>
-          <w:sz w:val="22"/>
-          <w:szCs w:val="22"/>
+          <w:rFonts w:cs="Calibri"/>
+          <w:sz w:val="24"/>
+          <w:szCs w:val="24"/>
         </w:rPr>
         <w:t xml:space="preserve"> war vom </w:t>
       </w:r>
       <w:r>
         <w:rPr>
-          <w:rFonts w:ascii="Calibri" w:hAnsi="Calibri" w:cs="Calibri"/>
-          <w:sz w:val="22"/>
-          <w:szCs w:val="22"/>
+          <w:rFonts w:cs="Calibri"/>
+          <w:sz w:val="24"/>
+          <w:szCs w:val="24"/>
         </w:rPr>
         <w:fldChar w:fldCharType="begin"/>
       </w:r>
       <w:r>
         <w:rPr>
-          <w:rFonts w:ascii="Calibri" w:hAnsi="Calibri" w:cs="Calibri"/>
-          <w:sz w:val="22"/>
-          <w:szCs w:val="22"/>
+          <w:rFonts w:cs="Calibri"/>
+          <w:sz w:val="24"/>
+          <w:szCs w:val="24"/>
         </w:rPr>
         <w:instrText xml:space="preserve"> MERGEFIELD Anfangsdatum </w:instrText>
       </w:r>
       <w:r>
         <w:rPr>
-          <w:rFonts w:ascii="Calibri" w:hAnsi="Calibri" w:cs="Calibri"/>
-          <w:sz w:val="22"/>
-          <w:szCs w:val="22"/>
+          <w:rFonts w:cs="Calibri"/>
+          <w:sz w:val="24"/>
+          <w:szCs w:val="24"/>
         </w:rPr>
         <w:fldChar w:fldCharType="separate"/>
       </w:r>
       <w:r>
         <w:rPr>
-          <w:rFonts w:ascii="Calibri" w:hAnsi="Calibri" w:cs="Calibri"/>
+          <w:rFonts w:cs="Calibri"/>
           <w:noProof/>
-          <w:sz w:val="22"/>
-          <w:szCs w:val="22"/>
+          <w:sz w:val="24"/>
+          <w:szCs w:val="24"/>
         </w:rPr>
         <w:t>«Anfangsdatum»</w:t>
       </w:r>
       <w:r>
         <w:rPr>
-          <w:rFonts w:ascii="Calibri" w:hAnsi="Calibri" w:cs="Calibri"/>
-          <w:sz w:val="22"/>
-          <w:szCs w:val="22"/>
+          <w:rFonts w:cs="Calibri"/>
+          <w:sz w:val="24"/>
+          <w:szCs w:val="24"/>
         </w:rPr>
         <w:fldChar w:fldCharType="end"/>
       </w:r>
       <w:r>
         <w:rPr>
-          <w:rFonts w:ascii="Calibri" w:hAnsi="Calibri" w:cs="Calibri"/>
-          <w:sz w:val="22"/>
-          <w:szCs w:val="22"/>
+          <w:rFonts w:cs="Calibri"/>
+          <w:sz w:val="24"/>
+          <w:szCs w:val="24"/>
         </w:rPr>
         <w:t xml:space="preserve"> bis zum </w:t>
       </w:r>
       <w:r>
         <w:rPr>
-          <w:rFonts w:ascii="Calibri" w:hAnsi="Calibri" w:cs="Calibri"/>
-          <w:sz w:val="22"/>
-          <w:szCs w:val="22"/>
+          <w:rFonts w:cs="Calibri"/>
+          <w:sz w:val="24"/>
+          <w:szCs w:val="24"/>
         </w:rPr>
         <w:fldChar w:fldCharType="begin"/>
       </w:r>
       <w:r>
         <w:rPr>
-          <w:rFonts w:ascii="Calibri" w:hAnsi="Calibri" w:cs="Calibri"/>
-          <w:sz w:val="22"/>
-          <w:szCs w:val="22"/>
+          <w:rFonts w:cs="Calibri"/>
+          <w:sz w:val="24"/>
+          <w:szCs w:val="24"/>
         </w:rPr>
         <w:instrText xml:space="preserve"> MERGEFIELD Enddatum </w:instrText>
       </w:r>
       <w:r>
         <w:rPr>
-          <w:rFonts w:ascii="Calibri" w:hAnsi="Calibri" w:cs="Calibri"/>
-          <w:sz w:val="22"/>
-          <w:szCs w:val="22"/>
+          <w:rFonts w:cs="Calibri"/>
+          <w:sz w:val="24"/>
+          <w:szCs w:val="24"/>
         </w:rPr>
         <w:fldChar w:fldCharType="separate"/>
       </w:r>
       <w:r>
         <w:rPr>
-          <w:rFonts w:ascii="Calibri" w:hAnsi="Calibri" w:cs="Calibri"/>
+          <w:rFonts w:cs="Calibri"/>
           <w:noProof/>
-          <w:sz w:val="22"/>
-          <w:szCs w:val="22"/>
+          <w:sz w:val="24"/>
+          <w:szCs w:val="24"/>
         </w:rPr>
         <w:t>«Enddatum»</w:t>
       </w:r>
       <w:r>
         <w:rPr>
-          <w:rFonts w:ascii="Calibri" w:hAnsi="Calibri" w:cs="Calibri"/>
-          <w:sz w:val="22"/>
-          <w:szCs w:val="22"/>
+          <w:rFonts w:cs="Calibri"/>
+          <w:sz w:val="24"/>
+          <w:szCs w:val="24"/>
         </w:rPr>
         <w:fldChar w:fldCharType="end"/>
       </w:r>
       <w:r>
         <w:rPr>
-          <w:rFonts w:ascii="Calibri" w:hAnsi="Calibri" w:cs="Calibri"/>
-          <w:sz w:val="22"/>
-          <w:szCs w:val="22"/>
-        </w:rPr>
-        <w:t xml:space="preserve"> als Praktikant für uns tätig.</w:t>
-      </w:r>
-    </w:p>
-    <w:p>
-      <w:pPr>
-        <w:rPr>
-          <w:rFonts w:ascii="Calibri" w:hAnsi="Calibri" w:cs="Calibri"/>
-          <w:sz w:val="22"/>
-          <w:szCs w:val="22"/>
-        </w:rPr>
-      </w:pPr>
-    </w:p>
-    <w:p>
-      <w:pPr>
-        <w:rPr>
-          <w:rFonts w:ascii="Calibri" w:hAnsi="Calibri" w:cs="Calibri"/>
-          <w:sz w:val="22"/>
-          <w:szCs w:val="22"/>
-        </w:rPr>
-      </w:pPr>
-      <w:r>
-        <w:rPr>
-          <w:rFonts w:ascii="Calibri" w:hAnsi="Calibri" w:cs="Calibri"/>
-          <w:sz w:val="22"/>
-          <w:szCs w:val="22"/>
+          <w:rFonts w:cs="Calibri"/>
+          <w:sz w:val="24"/>
+          <w:szCs w:val="24"/>
+        </w:rPr>
+        <w:t xml:space="preserve"> als </w:t>
+      </w:r>
+      <w:r>
+        <w:rPr>
+          <w:rFonts w:cs="Calibri"/>
+          <w:sz w:val="24"/>
+          <w:szCs w:val="24"/>
+        </w:rPr>
+        <w:t>&lt;&lt;</w:t>
+      </w:r>
+      <w:r>
+        <w:rPr>
+          <w:rFonts w:cs="Calibri"/>
+          <w:sz w:val="24"/>
+          <w:szCs w:val="24"/>
+        </w:rPr>
+        <w:t>Praktikant</w:t>
+      </w:r>
+      <w:r>
+        <w:rPr>
+          <w:rFonts w:cs="Calibri"/>
+          <w:sz w:val="24"/>
+          <w:szCs w:val="24"/>
+        </w:rPr>
+        <w:t>/Praktikantin</w:t>
+      </w:r>
+      <w:r>
+        <w:rPr>
+          <w:rFonts w:cs="Calibri"/>
+          <w:sz w:val="24"/>
+          <w:szCs w:val="24"/>
+        </w:rPr>
+        <w:t>&gt;</w:t>
+      </w:r>
+      <w:r>
+        <w:rPr>
+          <w:rFonts w:cs="Calibri"/>
+          <w:sz w:val="24"/>
+          <w:szCs w:val="24"/>
+        </w:rPr>
+        <w:t>&gt;</w:t>
+      </w:r>
+      <w:r>
+        <w:rPr>
+          <w:rFonts w:cs="Calibri"/>
+          <w:sz w:val="24"/>
+          <w:szCs w:val="24"/>
+        </w:rPr>
+        <w:t xml:space="preserve"> für uns tätig.</w:t>
+      </w:r>
+    </w:p>
+    <w:p>
+      <w:pPr>
+        <w:rPr>
+          <w:rFonts w:cs="Calibri"/>
+          <w:sz w:val="24"/>
+          <w:szCs w:val="24"/>
+        </w:rPr>
+      </w:pPr>
+    </w:p>
+    <w:p>
+      <w:pPr>
+        <w:rPr>
+          <w:rFonts w:cs="Calibri"/>
+          <w:sz w:val="24"/>
+          <w:szCs w:val="24"/>
+        </w:rPr>
+      </w:pPr>
+      <w:r>
+        <w:rPr>
+          <w:rFonts w:cs="Calibri"/>
+          <w:sz w:val="24"/>
+          <w:szCs w:val="24"/>
         </w:rPr>
         <w:t xml:space="preserve">Während </w:t>
       </w:r>
       <w:r>
         <w:rPr>
-          <w:rFonts w:ascii="Calibri" w:hAnsi="Calibri" w:cs="Calibri"/>
-          <w:sz w:val="22"/>
-          <w:szCs w:val="22"/>
-        </w:rPr>
-        <w:t xml:space="preserve">seiner Tätigkeit </w:t>
-      </w:r>
-      <w:r>
-        <w:rPr>
-          <w:rFonts w:ascii="Calibri" w:hAnsi="Calibri" w:cs="Calibri"/>
-          <w:sz w:val="22"/>
-          <w:szCs w:val="22"/>
-        </w:rPr>
-        <w:t xml:space="preserve">wurde </w:t>
-      </w:r>
-      <w:r>
-        <w:rPr>
-          <w:rFonts w:ascii="Calibri" w:hAnsi="Calibri" w:cs="Calibri"/>
-          <w:sz w:val="22"/>
-          <w:szCs w:val="22"/>
-        </w:rPr>
-        <w:t>er m</w:t>
-      </w:r>
-      <w:r>
-        <w:rPr>
-          <w:rFonts w:ascii="Calibri" w:hAnsi="Calibri" w:cs="Calibri"/>
-          <w:sz w:val="22"/>
-          <w:szCs w:val="22"/>
-        </w:rPr>
-        <w:t>it folgenden Aufgaben betraut:</w:t>
-      </w:r>
-    </w:p>
-    <w:p>
-      <w:pPr>
-        <w:rPr>
-          <w:rFonts w:ascii="Calibri" w:hAnsi="Calibri" w:cs="Calibri"/>
-          <w:sz w:val="22"/>
-          <w:szCs w:val="22"/>
+          <w:rFonts w:cs="Calibri"/>
+          <w:sz w:val="24"/>
+          <w:szCs w:val="24"/>
+        </w:rPr>
+        <w:t>&lt;&lt;</w:t>
+      </w:r>
+      <w:r>
+        <w:rPr>
+          <w:rFonts w:cs="Calibri"/>
+          <w:sz w:val="24"/>
+          <w:szCs w:val="24"/>
+        </w:rPr>
+        <w:t>seiner</w:t>
+      </w:r>
+      <w:r>
+        <w:rPr>
+          <w:rFonts w:cs="Calibri"/>
+          <w:sz w:val="24"/>
+          <w:szCs w:val="24"/>
+        </w:rPr>
+        <w:t>/ihrer&gt;&gt;</w:t>
+      </w:r>
+      <w:r>
+        <w:rPr>
+          <w:rFonts w:cs="Calibri"/>
+          <w:sz w:val="24"/>
+          <w:szCs w:val="24"/>
+        </w:rPr>
+        <w:t xml:space="preserve"> Tätigkeit wurde </w:t>
+      </w:r>
+      <w:r>
+        <w:rPr>
+          <w:rFonts w:cs="Calibri"/>
+          <w:sz w:val="24"/>
+          <w:szCs w:val="24"/>
+        </w:rPr>
+        <w:t>&lt;&lt;</w:t>
+      </w:r>
+      <w:r>
+        <w:rPr>
+          <w:rFonts w:cs="Calibri"/>
+          <w:sz w:val="24"/>
+          <w:szCs w:val="24"/>
+        </w:rPr>
+        <w:t>er</w:t>
+      </w:r>
+      <w:r>
+        <w:rPr>
+          <w:rFonts w:cs="Calibri"/>
+          <w:sz w:val="24"/>
+          <w:szCs w:val="24"/>
+        </w:rPr>
+        <w:t>/sie&gt;&gt;</w:t>
+      </w:r>
+      <w:r>
+        <w:rPr>
+          <w:rFonts w:cs="Calibri"/>
+          <w:sz w:val="24"/>
+          <w:szCs w:val="24"/>
+        </w:rPr>
+        <w:t xml:space="preserve"> mit folgenden Aufgaben betraut:</w:t>
+      </w:r>
+    </w:p>
+    <w:p>
+      <w:pPr>
+        <w:rPr>
+          <w:rFonts w:cs="Calibri"/>
+          <w:sz w:val="24"/>
+          <w:szCs w:val="24"/>
         </w:rPr>
       </w:pPr>
     </w:p>
@@ -387,23 +491,31 @@
         <w:spacing w:after="200" w:line="276" w:lineRule="auto"/>
         <w:rPr>
           <w:rFonts w:cs="Calibri"/>
-        </w:rPr>
-      </w:pPr>
-      <w:r>
-        <w:rPr>
-          <w:rFonts w:cs="Calibri"/>
+          <w:sz w:val="24"/>
+          <w:szCs w:val="24"/>
+        </w:rPr>
+      </w:pPr>
+      <w:r>
+        <w:rPr>
+          <w:rFonts w:cs="Calibri"/>
+          <w:sz w:val="24"/>
+          <w:szCs w:val="24"/>
         </w:rPr>
         <w:fldChar w:fldCharType="begin"/>
       </w:r>
       <w:r>
         <w:rPr>
           <w:rFonts w:cs="Calibri"/>
+          <w:sz w:val="24"/>
+          <w:szCs w:val="24"/>
         </w:rPr>
         <w:instrText xml:space="preserve"> MERGEFIELD Aufgaben </w:instrText>
       </w:r>
       <w:r>
         <w:rPr>
           <w:rFonts w:cs="Calibri"/>
+          <w:sz w:val="24"/>
+          <w:szCs w:val="24"/>
         </w:rPr>
         <w:fldChar w:fldCharType="separate"/>
       </w:r>
@@ -411,12 +523,16 @@
         <w:rPr>
           <w:rFonts w:cs="Calibri"/>
           <w:noProof/>
+          <w:sz w:val="24"/>
+          <w:szCs w:val="24"/>
         </w:rPr>
         <w:t>«Aufgaben»</w:t>
       </w:r>
       <w:r>
         <w:rPr>
           <w:rFonts w:cs="Calibri"/>
+          <w:sz w:val="24"/>
+          <w:szCs w:val="24"/>
         </w:rPr>
         <w:fldChar w:fldCharType="end"/>
       </w:r>
@@ -425,9 +541,9 @@
       <w:pPr>
         <w:rPr>
           <w:rStyle w:val="postbody"/>
-          <w:rFonts w:ascii="Calibri" w:hAnsi="Calibri" w:cs="Calibri"/>
-          <w:sz w:val="22"/>
-          <w:szCs w:val="22"/>
+          <w:rFonts w:cs="Calibri"/>
+          <w:sz w:val="24"/>
+          <w:szCs w:val="24"/>
         </w:rPr>
       </w:pPr>
     </w:p>
@@ -435,27 +551,54 @@
       <w:pPr>
         <w:rPr>
           <w:rStyle w:val="postbody"/>
-          <w:rFonts w:ascii="Calibri" w:hAnsi="Calibri" w:cs="Calibri"/>
-          <w:sz w:val="22"/>
-          <w:szCs w:val="22"/>
-        </w:rPr>
-      </w:pPr>
-      <w:bookmarkStart w:id="0" w:name="_GoBack"/>
-      <w:bookmarkEnd w:id="0"/>
+          <w:rFonts w:cs="Calibri"/>
+          <w:sz w:val="24"/>
+          <w:szCs w:val="24"/>
+        </w:rPr>
+      </w:pPr>
       <w:r>
         <w:rPr>
           <w:rStyle w:val="postbody"/>
-          <w:rFonts w:ascii="Calibri" w:hAnsi="Calibri" w:cs="Calibri"/>
-          <w:sz w:val="22"/>
-          <w:szCs w:val="22"/>
-        </w:rPr>
-        <w:t>Er hat die Gelegenheit erfolgreich genutzt, in folgenden Bereichen praktische Erfahrungen zu sammeln:</w:t>
-      </w:r>
-    </w:p>
-    <w:p>
-      <w:pPr>
-        <w:rPr>
-          <w:rFonts w:ascii="Calibri" w:hAnsi="Calibri" w:cs="Calibri"/>
+          <w:rFonts w:cs="Calibri"/>
+          <w:sz w:val="24"/>
+          <w:szCs w:val="24"/>
+        </w:rPr>
+        <w:t>&lt;&lt;</w:t>
+      </w:r>
+      <w:r>
+        <w:rPr>
+          <w:rStyle w:val="postbody"/>
+          <w:rFonts w:cs="Calibri"/>
+          <w:sz w:val="24"/>
+          <w:szCs w:val="24"/>
+        </w:rPr>
+        <w:t>Er</w:t>
+      </w:r>
+      <w:r>
+        <w:rPr>
+          <w:rStyle w:val="postbody"/>
+          <w:rFonts w:cs="Calibri"/>
+          <w:sz w:val="24"/>
+          <w:szCs w:val="24"/>
+        </w:rPr>
+        <w:t>/Sie&gt;&gt;</w:t>
+      </w:r>
+      <w:r>
+        <w:rPr>
+          <w:rStyle w:val="postbody"/>
+          <w:rFonts w:cs="Calibri"/>
+          <w:sz w:val="24"/>
+          <w:szCs w:val="24"/>
+        </w:rPr>
+        <w:t xml:space="preserve"> hat die Gelegenheit erfolgreich genutzt, in folgenden Bereichen praktische Erfahrungen zu sammeln:</w:t>
+      </w:r>
+    </w:p>
+    <w:p>
+      <w:pPr>
+        <w:rPr>
+          <w:rFonts w:cs="Calibri"/>
+          <w:sz w:val="24"/>
+          <w:szCs w:val="24"/>
         </w:rPr>
       </w:pPr>
     </w:p>
@@ -468,23 +611,31 @@
         </w:numPr>
         <w:rPr>
           <w:rFonts w:cs="Calibri"/>
-        </w:rPr>
-      </w:pPr>
-      <w:r>
-        <w:rPr>
-          <w:rFonts w:cs="Calibri"/>
+          <w:sz w:val="24"/>
+          <w:szCs w:val="24"/>
+        </w:rPr>
+      </w:pPr>
+      <w:r>
+        <w:rPr>
+          <w:rFonts w:cs="Calibri"/>
+          <w:sz w:val="24"/>
+          <w:szCs w:val="24"/>
         </w:rPr>
         <w:fldChar w:fldCharType="begin"/>
       </w:r>
       <w:r>
         <w:rPr>
           <w:rFonts w:cs="Calibri"/>
+          <w:sz w:val="24"/>
+          <w:szCs w:val="24"/>
         </w:rPr>
         <w:instrText xml:space="preserve"> MERGEFIELD PraktischeErfahrung </w:instrText>
       </w:r>
       <w:r>
         <w:rPr>
           <w:rFonts w:cs="Calibri"/>
+          <w:sz w:val="24"/>
+          <w:szCs w:val="24"/>
         </w:rPr>
         <w:fldChar w:fldCharType="separate"/>
       </w:r>
@@ -492,12 +643,16 @@
         <w:rPr>
           <w:rFonts w:cs="Calibri"/>
           <w:noProof/>
+          <w:sz w:val="24"/>
+          <w:szCs w:val="24"/>
         </w:rPr>
         <w:t>«PraktischeErfahrung»</w:t>
       </w:r>
       <w:r>
         <w:rPr>
           <w:rFonts w:cs="Calibri"/>
+          <w:sz w:val="24"/>
+          <w:szCs w:val="24"/>
         </w:rPr>
         <w:fldChar w:fldCharType="end"/>
       </w:r>
@@ -508,6 +663,8 @@
         <w:ind w:left="0"/>
         <w:rPr>
           <w:rFonts w:cs="Calibri"/>
+          <w:sz w:val="24"/>
+          <w:szCs w:val="24"/>
         </w:rPr>
       </w:pPr>
     </w:p>
@@ -517,6 +674,8 @@
         <w:ind w:left="0"/>
         <w:rPr>
           <w:rFonts w:cs="Calibri"/>
+          <w:sz w:val="24"/>
+          <w:szCs w:val="24"/>
         </w:rPr>
       </w:pPr>
     </w:p>
@@ -524,49 +683,49 @@
       <w:pPr>
         <w:spacing w:line="276" w:lineRule="auto"/>
         <w:rPr>
-          <w:rFonts w:ascii="Calibri" w:hAnsi="Calibri" w:cs="Calibri"/>
-          <w:sz w:val="22"/>
-          <w:szCs w:val="22"/>
-        </w:rPr>
-      </w:pPr>
-      <w:r>
-        <w:rPr>
-          <w:rFonts w:ascii="Calibri" w:hAnsi="Calibri" w:cs="Calibri"/>
-          <w:sz w:val="22"/>
-          <w:szCs w:val="22"/>
+          <w:rFonts w:cs="Calibri"/>
+          <w:sz w:val="24"/>
+          <w:szCs w:val="24"/>
+        </w:rPr>
+      </w:pPr>
+      <w:r>
+        <w:rPr>
+          <w:rFonts w:cs="Calibri"/>
+          <w:sz w:val="24"/>
+          <w:szCs w:val="24"/>
         </w:rPr>
         <w:fldChar w:fldCharType="begin"/>
       </w:r>
       <w:r>
         <w:rPr>
-          <w:rFonts w:ascii="Calibri" w:hAnsi="Calibri" w:cs="Calibri"/>
-          <w:sz w:val="22"/>
-          <w:szCs w:val="22"/>
+          <w:rFonts w:cs="Calibri"/>
+          <w:sz w:val="24"/>
+          <w:szCs w:val="24"/>
         </w:rPr>
         <w:instrText xml:space="preserve"> MERGEFIELD Benotung </w:instrText>
       </w:r>
       <w:r>
         <w:rPr>
-          <w:rFonts w:ascii="Calibri" w:hAnsi="Calibri" w:cs="Calibri"/>
-          <w:sz w:val="22"/>
-          <w:szCs w:val="22"/>
+          <w:rFonts w:cs="Calibri"/>
+          <w:sz w:val="24"/>
+          <w:szCs w:val="24"/>
         </w:rPr>
         <w:fldChar w:fldCharType="separate"/>
       </w:r>
       <w:r>
         <w:rPr>
-          <w:rFonts w:ascii="Calibri" w:hAnsi="Calibri" w:cs="Calibri"/>
+          <w:rFonts w:cs="Calibri"/>
           <w:noProof/>
-          <w:sz w:val="22"/>
-          <w:szCs w:val="22"/>
+          <w:sz w:val="24"/>
+          <w:szCs w:val="24"/>
         </w:rPr>
         <w:t>«Benotung»</w:t>
       </w:r>
       <w:r>
         <w:rPr>
-          <w:rFonts w:ascii="Calibri" w:hAnsi="Calibri" w:cs="Calibri"/>
-          <w:sz w:val="22"/>
-          <w:szCs w:val="22"/>
+          <w:rFonts w:cs="Calibri"/>
+          <w:sz w:val="24"/>
+          <w:szCs w:val="24"/>
         </w:rPr>
         <w:fldChar w:fldCharType="end"/>
       </w:r>
@@ -575,9 +734,9 @@
       <w:pPr>
         <w:spacing w:line="276" w:lineRule="auto"/>
         <w:rPr>
-          <w:rFonts w:ascii="Calibri" w:hAnsi="Calibri" w:cs="Calibri"/>
-          <w:sz w:val="22"/>
-          <w:szCs w:val="22"/>
+          <w:rFonts w:cs="Calibri"/>
+          <w:sz w:val="24"/>
+          <w:szCs w:val="24"/>
         </w:rPr>
       </w:pPr>
     </w:p>
@@ -585,531 +744,197 @@
       <w:pPr>
         <w:spacing w:line="276" w:lineRule="auto"/>
         <w:rPr>
-          <w:rFonts w:ascii="Calibri" w:hAnsi="Calibri" w:cs="Calibri"/>
-          <w:sz w:val="22"/>
-          <w:szCs w:val="22"/>
-        </w:rPr>
-      </w:pPr>
-      <w:r>
-        <w:rPr>
-          <w:rFonts w:ascii="Calibri" w:hAnsi="Calibri" w:cs="Calibri"/>
-          <w:sz w:val="22"/>
-          <w:szCs w:val="22"/>
-        </w:rPr>
-        <w:t>Wir</w:t>
-      </w:r>
-      <w:r>
-        <w:rPr>
-          <w:rFonts w:ascii="Calibri" w:hAnsi="Calibri" w:cs="Calibri"/>
-          <w:sz w:val="22"/>
-          <w:szCs w:val="22"/>
+          <w:rFonts w:cs="Calibri"/>
+          <w:sz w:val="24"/>
+          <w:szCs w:val="24"/>
+        </w:rPr>
+      </w:pPr>
+      <w:r>
+        <w:rPr>
+          <w:rFonts w:cs="Calibri"/>
+          <w:sz w:val="24"/>
+          <w:szCs w:val="24"/>
+        </w:rPr>
+        <w:t xml:space="preserve">Wir bedanken uns für </w:t>
+      </w:r>
+      <w:r>
+        <w:rPr>
+          <w:rFonts w:cs="Calibri"/>
+          <w:sz w:val="24"/>
+          <w:szCs w:val="24"/>
+        </w:rPr>
+        <w:t>&lt;&lt;</w:t>
+      </w:r>
+      <w:r>
+        <w:rPr>
+          <w:rFonts w:cs="Calibri"/>
+          <w:sz w:val="24"/>
+          <w:szCs w:val="24"/>
+        </w:rPr>
+        <w:t>seine</w:t>
+      </w:r>
+      <w:r>
+        <w:rPr>
+          <w:rFonts w:cs="Calibri"/>
+          <w:sz w:val="24"/>
+          <w:szCs w:val="24"/>
+        </w:rPr>
+        <w:t>/ihre&gt;&gt;</w:t>
+      </w:r>
+      <w:r>
+        <w:rPr>
+          <w:rFonts w:cs="Calibri"/>
+          <w:sz w:val="24"/>
+          <w:szCs w:val="24"/>
+        </w:rPr>
+        <w:t xml:space="preserve"> gute Arbeit und wünschen </w:t>
+      </w:r>
+      <w:bookmarkStart w:id="0" w:name="_GoBack"/>
+      <w:bookmarkEnd w:id="0"/>
+      <w:r>
+        <w:rPr>
+          <w:rFonts w:cs="Calibri"/>
+          <w:sz w:val="24"/>
+          <w:szCs w:val="24"/>
+        </w:rPr>
+        <w:t>&lt;&lt;</w:t>
+      </w:r>
+      <w:r>
+        <w:rPr>
+          <w:rFonts w:cs="Calibri"/>
+          <w:sz w:val="24"/>
+          <w:szCs w:val="24"/>
+        </w:rPr>
+        <w:t>ihm</w:t>
+      </w:r>
+      <w:r>
+        <w:rPr>
+          <w:rFonts w:cs="Calibri"/>
+          <w:sz w:val="24"/>
+          <w:szCs w:val="24"/>
+        </w:rPr>
+        <w:t>/ihr&gt;&gt;</w:t>
+      </w:r>
+      <w:r>
+        <w:rPr>
+          <w:rFonts w:cs="Calibri"/>
+          <w:sz w:val="24"/>
+          <w:szCs w:val="24"/>
+        </w:rPr>
+        <w:t xml:space="preserve"> das Beste für </w:t>
+      </w:r>
+      <w:r>
+        <w:rPr>
+          <w:rFonts w:cs="Calibri"/>
+          <w:sz w:val="24"/>
+          <w:szCs w:val="24"/>
+        </w:rPr>
+        <w:t>&lt;&lt;</w:t>
+      </w:r>
+      <w:r>
+        <w:rPr>
+          <w:rFonts w:cs="Calibri"/>
+          <w:sz w:val="24"/>
+          <w:szCs w:val="24"/>
+        </w:rPr>
+        <w:t>seine</w:t>
+      </w:r>
+      <w:r>
+        <w:rPr>
+          <w:rFonts w:cs="Calibri"/>
+          <w:sz w:val="24"/>
+          <w:szCs w:val="24"/>
+        </w:rPr>
+        <w:t>/ihre&gt;&gt;</w:t>
+      </w:r>
+      <w:r>
+        <w:rPr>
+          <w:rFonts w:cs="Calibri"/>
+          <w:sz w:val="24"/>
+          <w:szCs w:val="24"/>
+        </w:rPr>
+        <w:t xml:space="preserve"> berufliche und private Zukunft. Wir würden uns freuen, </w:t>
+      </w:r>
+      <w:r>
+        <w:rPr>
+          <w:rFonts w:cs="Calibri"/>
+          <w:sz w:val="24"/>
+          <w:szCs w:val="24"/>
+        </w:rPr>
+        <w:t>&lt;&lt;</w:t>
+      </w:r>
+      <w:r>
+        <w:rPr>
+          <w:rFonts w:cs="Calibri"/>
+          <w:sz w:val="24"/>
+          <w:szCs w:val="24"/>
+        </w:rPr>
+        <w:t>Herrn</w:t>
+      </w:r>
+      <w:r>
+        <w:rPr>
+          <w:rFonts w:cs="Calibri"/>
+          <w:sz w:val="24"/>
+          <w:szCs w:val="24"/>
+        </w:rPr>
+        <w:t>/Frau&gt;&gt;</w:t>
+      </w:r>
+      <w:r>
+        <w:rPr>
+          <w:rFonts w:cs="Calibri"/>
+          <w:sz w:val="24"/>
+          <w:szCs w:val="24"/>
         </w:rPr>
         <w:t xml:space="preserve"> </w:t>
       </w:r>
       <w:r>
         <w:rPr>
-          <w:rFonts w:ascii="Calibri" w:hAnsi="Calibri" w:cs="Calibri"/>
-          <w:sz w:val="22"/>
-          <w:szCs w:val="22"/>
-        </w:rPr>
-        <w:t>bedanken</w:t>
-      </w:r>
-      <w:r>
-        <w:rPr>
-          <w:rFonts w:ascii="Calibri" w:hAnsi="Calibri" w:cs="Calibri"/>
-          <w:sz w:val="22"/>
-          <w:szCs w:val="22"/>
-        </w:rPr>
-        <w:t xml:space="preserve"> </w:t>
-      </w:r>
-      <w:r>
-        <w:rPr>
-          <w:rFonts w:ascii="Calibri" w:hAnsi="Calibri" w:cs="Calibri"/>
-          <w:sz w:val="22"/>
-          <w:szCs w:val="22"/>
-        </w:rPr>
-        <w:t>uns</w:t>
-      </w:r>
-      <w:r>
-        <w:rPr>
-          <w:rFonts w:ascii="Calibri" w:hAnsi="Calibri" w:cs="Calibri"/>
-          <w:sz w:val="22"/>
-          <w:szCs w:val="22"/>
-        </w:rPr>
-        <w:t xml:space="preserve"> </w:t>
-      </w:r>
-      <w:r>
-        <w:rPr>
-          <w:rFonts w:ascii="Calibri" w:hAnsi="Calibri" w:cs="Calibri"/>
-          <w:sz w:val="22"/>
-          <w:szCs w:val="22"/>
-        </w:rPr>
-        <w:t>für</w:t>
-      </w:r>
-      <w:r>
-        <w:rPr>
-          <w:rFonts w:ascii="Calibri" w:hAnsi="Calibri" w:cs="Calibri"/>
-          <w:sz w:val="22"/>
-          <w:szCs w:val="22"/>
-        </w:rPr>
-        <w:t xml:space="preserve"> </w:t>
-      </w:r>
-      <w:r>
-        <w:rPr>
-          <w:rFonts w:ascii="Calibri" w:hAnsi="Calibri" w:cs="Calibri"/>
-          <w:sz w:val="22"/>
-          <w:szCs w:val="22"/>
-        </w:rPr>
-        <w:t>seine</w:t>
-      </w:r>
-      <w:r>
-        <w:rPr>
-          <w:rFonts w:ascii="Calibri" w:hAnsi="Calibri" w:cs="Calibri"/>
-          <w:sz w:val="22"/>
-          <w:szCs w:val="22"/>
-        </w:rPr>
-        <w:t xml:space="preserve"> gute </w:t>
-      </w:r>
-      <w:r>
-        <w:rPr>
-          <w:rFonts w:ascii="Calibri" w:hAnsi="Calibri" w:cs="Calibri"/>
-          <w:sz w:val="22"/>
-          <w:szCs w:val="22"/>
-        </w:rPr>
-        <w:t>Arbeit</w:t>
-      </w:r>
-      <w:r>
-        <w:rPr>
-          <w:rFonts w:ascii="Calibri" w:hAnsi="Calibri" w:cs="Calibri"/>
-          <w:sz w:val="22"/>
-          <w:szCs w:val="22"/>
-        </w:rPr>
-        <w:t xml:space="preserve"> </w:t>
-      </w:r>
-      <w:r>
-        <w:rPr>
-          <w:rFonts w:ascii="Calibri" w:hAnsi="Calibri" w:cs="Calibri"/>
-          <w:sz w:val="22"/>
-          <w:szCs w:val="22"/>
-        </w:rPr>
-        <w:t>und</w:t>
-      </w:r>
-      <w:r>
-        <w:rPr>
-          <w:rFonts w:ascii="Calibri" w:hAnsi="Calibri" w:cs="Calibri"/>
-          <w:sz w:val="22"/>
-          <w:szCs w:val="22"/>
-        </w:rPr>
-        <w:t xml:space="preserve"> </w:t>
-      </w:r>
-      <w:r>
-        <w:rPr>
-          <w:rFonts w:ascii="Calibri" w:hAnsi="Calibri" w:cs="Calibri"/>
-          <w:sz w:val="22"/>
-          <w:szCs w:val="22"/>
-        </w:rPr>
-        <w:t>wünschen</w:t>
-      </w:r>
-      <w:r>
-        <w:rPr>
-          <w:rFonts w:ascii="Calibri" w:hAnsi="Calibri" w:cs="Calibri"/>
-          <w:sz w:val="22"/>
-          <w:szCs w:val="22"/>
-        </w:rPr>
-        <w:t xml:space="preserve"> </w:t>
-      </w:r>
-      <w:r>
-        <w:rPr>
-          <w:rFonts w:ascii="Calibri" w:hAnsi="Calibri" w:cs="Calibri"/>
-          <w:sz w:val="22"/>
-          <w:szCs w:val="22"/>
-        </w:rPr>
-        <w:t>ihm</w:t>
-      </w:r>
-      <w:r>
-        <w:rPr>
-          <w:rFonts w:ascii="Calibri" w:hAnsi="Calibri" w:cs="Calibri"/>
-          <w:sz w:val="22"/>
-          <w:szCs w:val="22"/>
-        </w:rPr>
-        <w:t xml:space="preserve"> </w:t>
-      </w:r>
-      <w:r>
-        <w:rPr>
-          <w:rFonts w:ascii="Calibri" w:hAnsi="Calibri" w:cs="Calibri"/>
-          <w:sz w:val="22"/>
-          <w:szCs w:val="22"/>
-        </w:rPr>
-        <w:t>das</w:t>
-      </w:r>
-      <w:r>
-        <w:rPr>
-          <w:rFonts w:ascii="Calibri" w:hAnsi="Calibri" w:cs="Calibri"/>
-          <w:sz w:val="22"/>
-          <w:szCs w:val="22"/>
-        </w:rPr>
-        <w:t xml:space="preserve"> </w:t>
-      </w:r>
-      <w:r>
-        <w:rPr>
-          <w:rFonts w:ascii="Calibri" w:hAnsi="Calibri" w:cs="Calibri"/>
-          <w:sz w:val="22"/>
-          <w:szCs w:val="22"/>
-        </w:rPr>
-        <w:t>Beste</w:t>
-      </w:r>
-      <w:r>
-        <w:rPr>
-          <w:rFonts w:ascii="Calibri" w:hAnsi="Calibri" w:cs="Calibri"/>
-          <w:sz w:val="22"/>
-          <w:szCs w:val="22"/>
-        </w:rPr>
-        <w:t xml:space="preserve"> </w:t>
-      </w:r>
-      <w:r>
-        <w:rPr>
-          <w:rFonts w:ascii="Calibri" w:hAnsi="Calibri" w:cs="Calibri"/>
-          <w:sz w:val="22"/>
-          <w:szCs w:val="22"/>
-        </w:rPr>
-        <w:t>für</w:t>
-      </w:r>
-      <w:r>
-        <w:rPr>
-          <w:rFonts w:ascii="Calibri" w:hAnsi="Calibri" w:cs="Calibri"/>
-          <w:sz w:val="22"/>
-          <w:szCs w:val="22"/>
-        </w:rPr>
-        <w:t xml:space="preserve"> </w:t>
-      </w:r>
-      <w:r>
-        <w:rPr>
-          <w:rFonts w:ascii="Calibri" w:hAnsi="Calibri" w:cs="Calibri"/>
-          <w:sz w:val="22"/>
-          <w:szCs w:val="22"/>
-        </w:rPr>
-        <w:t>seine</w:t>
-      </w:r>
-      <w:r>
-        <w:rPr>
-          <w:rFonts w:ascii="Calibri" w:hAnsi="Calibri" w:cs="Calibri"/>
-          <w:sz w:val="22"/>
-          <w:szCs w:val="22"/>
-        </w:rPr>
-        <w:t xml:space="preserve"> </w:t>
-      </w:r>
-      <w:r>
-        <w:rPr>
-          <w:rFonts w:ascii="Calibri" w:hAnsi="Calibri" w:cs="Calibri"/>
-          <w:sz w:val="22"/>
-          <w:szCs w:val="22"/>
-        </w:rPr>
-        <w:t>berufliche</w:t>
-      </w:r>
-      <w:r>
-        <w:rPr>
-          <w:rFonts w:ascii="Calibri" w:hAnsi="Calibri" w:cs="Calibri"/>
-          <w:sz w:val="22"/>
-          <w:szCs w:val="22"/>
-        </w:rPr>
-        <w:t xml:space="preserve"> </w:t>
-      </w:r>
-      <w:r>
-        <w:rPr>
-          <w:rFonts w:ascii="Calibri" w:hAnsi="Calibri" w:cs="Calibri"/>
-          <w:sz w:val="22"/>
-          <w:szCs w:val="22"/>
-        </w:rPr>
-        <w:t>und</w:t>
-      </w:r>
-      <w:r>
-        <w:rPr>
-          <w:rFonts w:ascii="Calibri" w:hAnsi="Calibri" w:cs="Calibri"/>
-          <w:sz w:val="22"/>
-          <w:szCs w:val="22"/>
-        </w:rPr>
-        <w:t xml:space="preserve"> </w:t>
-      </w:r>
-      <w:r>
-        <w:rPr>
-          <w:rFonts w:ascii="Calibri" w:hAnsi="Calibri" w:cs="Calibri"/>
-          <w:sz w:val="22"/>
-          <w:szCs w:val="22"/>
-        </w:rPr>
-        <w:t>private</w:t>
-      </w:r>
-      <w:r>
-        <w:rPr>
-          <w:rFonts w:ascii="Calibri" w:hAnsi="Calibri" w:cs="Calibri"/>
-          <w:sz w:val="22"/>
-          <w:szCs w:val="22"/>
-        </w:rPr>
-        <w:t xml:space="preserve"> </w:t>
-      </w:r>
-      <w:r>
-        <w:rPr>
-          <w:rFonts w:ascii="Calibri" w:hAnsi="Calibri" w:cs="Calibri"/>
-          <w:sz w:val="22"/>
-          <w:szCs w:val="22"/>
-        </w:rPr>
-        <w:t>Zukunft.</w:t>
-      </w:r>
-      <w:r>
-        <w:rPr>
-          <w:rFonts w:ascii="Calibri" w:hAnsi="Calibri" w:cs="Calibri"/>
-          <w:sz w:val="22"/>
-          <w:szCs w:val="22"/>
-        </w:rPr>
-        <w:t xml:space="preserve"> </w:t>
-      </w:r>
-      <w:r>
-        <w:rPr>
-          <w:rFonts w:ascii="Calibri" w:hAnsi="Calibri" w:cs="Calibri"/>
-          <w:sz w:val="22"/>
-          <w:szCs w:val="22"/>
-        </w:rPr>
-        <w:t>Wir</w:t>
-      </w:r>
-      <w:r>
-        <w:rPr>
-          <w:rFonts w:ascii="Calibri" w:hAnsi="Calibri" w:cs="Calibri"/>
-          <w:sz w:val="22"/>
-          <w:szCs w:val="22"/>
-        </w:rPr>
-        <w:t xml:space="preserve"> </w:t>
-      </w:r>
-      <w:r>
-        <w:rPr>
-          <w:rFonts w:ascii="Calibri" w:hAnsi="Calibri" w:cs="Calibri"/>
-          <w:sz w:val="22"/>
-          <w:szCs w:val="22"/>
-        </w:rPr>
-        <w:t>würden</w:t>
-      </w:r>
-      <w:r>
-        <w:rPr>
-          <w:rFonts w:ascii="Calibri" w:hAnsi="Calibri" w:cs="Calibri"/>
-          <w:sz w:val="22"/>
-          <w:szCs w:val="22"/>
-        </w:rPr>
-        <w:t xml:space="preserve"> </w:t>
-      </w:r>
-      <w:r>
-        <w:rPr>
-          <w:rFonts w:ascii="Calibri" w:hAnsi="Calibri" w:cs="Calibri"/>
-          <w:sz w:val="22"/>
-          <w:szCs w:val="22"/>
-        </w:rPr>
-        <w:t>uns</w:t>
-      </w:r>
-      <w:r>
-        <w:rPr>
-          <w:rFonts w:ascii="Calibri" w:hAnsi="Calibri" w:cs="Calibri"/>
-          <w:sz w:val="22"/>
-          <w:szCs w:val="22"/>
-        </w:rPr>
-        <w:t xml:space="preserve"> </w:t>
-      </w:r>
-      <w:r>
-        <w:rPr>
-          <w:rFonts w:ascii="Calibri" w:hAnsi="Calibri" w:cs="Calibri"/>
-          <w:sz w:val="22"/>
-          <w:szCs w:val="22"/>
-        </w:rPr>
-        <w:t>freuen,</w:t>
-      </w:r>
-      <w:r>
-        <w:rPr>
-          <w:rFonts w:ascii="Calibri" w:hAnsi="Calibri" w:cs="Calibri"/>
-          <w:sz w:val="22"/>
-          <w:szCs w:val="22"/>
-        </w:rPr>
-        <w:t xml:space="preserve"> Herrn </w:t>
-      </w:r>
-      <w:r>
-        <w:rPr>
-          <w:rFonts w:ascii="Calibri" w:hAnsi="Calibri" w:cs="Calibri"/>
-          <w:sz w:val="22"/>
-          <w:szCs w:val="22"/>
+          <w:rFonts w:cs="Calibri"/>
+          <w:sz w:val="24"/>
+          <w:szCs w:val="24"/>
         </w:rPr>
         <w:fldChar w:fldCharType="begin"/>
       </w:r>
       <w:r>
         <w:rPr>
-          <w:rFonts w:ascii="Calibri" w:hAnsi="Calibri" w:cs="Calibri"/>
-          <w:sz w:val="22"/>
-          <w:szCs w:val="22"/>
+          <w:rFonts w:cs="Calibri"/>
+          <w:sz w:val="24"/>
+          <w:szCs w:val="24"/>
         </w:rPr>
         <w:instrText xml:space="preserve"> MERGEFIELD Name </w:instrText>
       </w:r>
       <w:r>
         <w:rPr>
-          <w:rFonts w:ascii="Calibri" w:hAnsi="Calibri" w:cs="Calibri"/>
-          <w:sz w:val="22"/>
-          <w:szCs w:val="22"/>
+          <w:rFonts w:cs="Calibri"/>
+          <w:sz w:val="24"/>
+          <w:szCs w:val="24"/>
         </w:rPr>
         <w:fldChar w:fldCharType="separate"/>
       </w:r>
       <w:r>
         <w:rPr>
-          <w:rFonts w:ascii="Calibri" w:hAnsi="Calibri" w:cs="Calibri"/>
+          <w:rFonts w:cs="Calibri"/>
           <w:noProof/>
-          <w:sz w:val="22"/>
-          <w:szCs w:val="22"/>
+          <w:sz w:val="24"/>
+          <w:szCs w:val="24"/>
         </w:rPr>
         <w:t>«Name»</w:t>
       </w:r>
       <w:r>
         <w:rPr>
-          <w:rFonts w:ascii="Calibri" w:hAnsi="Calibri" w:cs="Calibri"/>
-          <w:sz w:val="22"/>
-          <w:szCs w:val="22"/>
+          <w:rFonts w:cs="Calibri"/>
+          <w:sz w:val="24"/>
+          <w:szCs w:val="24"/>
         </w:rPr>
         <w:fldChar w:fldCharType="end"/>
       </w:r>
       <w:r>
         <w:rPr>
-          <w:rFonts w:ascii="Calibri" w:hAnsi="Calibri" w:cs="Calibri"/>
-          <w:sz w:val="22"/>
-          <w:szCs w:val="22"/>
-        </w:rPr>
-        <w:t xml:space="preserve"> </w:t>
-      </w:r>
-      <w:r>
-        <w:rPr>
-          <w:rFonts w:ascii="Calibri" w:hAnsi="Calibri" w:cs="Calibri"/>
-          <w:sz w:val="22"/>
-          <w:szCs w:val="22"/>
-        </w:rPr>
-        <w:t>in</w:t>
-      </w:r>
-      <w:r>
-        <w:rPr>
-          <w:rFonts w:ascii="Calibri" w:hAnsi="Calibri" w:cs="Calibri"/>
-          <w:sz w:val="22"/>
-          <w:szCs w:val="22"/>
-        </w:rPr>
-        <w:t xml:space="preserve"> </w:t>
-      </w:r>
-      <w:r>
-        <w:rPr>
-          <w:rFonts w:ascii="Calibri" w:hAnsi="Calibri" w:cs="Calibri"/>
-          <w:sz w:val="22"/>
-          <w:szCs w:val="22"/>
-        </w:rPr>
-        <w:t>Zukunft</w:t>
-      </w:r>
-      <w:r>
-        <w:rPr>
-          <w:rFonts w:ascii="Calibri" w:hAnsi="Calibri" w:cs="Calibri"/>
-          <w:sz w:val="22"/>
-          <w:szCs w:val="22"/>
-        </w:rPr>
-        <w:t xml:space="preserve"> </w:t>
-      </w:r>
-      <w:r>
-        <w:rPr>
-          <w:rFonts w:ascii="Calibri" w:hAnsi="Calibri" w:cs="Calibri"/>
-          <w:sz w:val="22"/>
-          <w:szCs w:val="22"/>
-        </w:rPr>
-        <w:t>wieder</w:t>
-      </w:r>
-      <w:r>
-        <w:rPr>
-          <w:rFonts w:ascii="Calibri" w:hAnsi="Calibri" w:cs="Calibri"/>
-          <w:sz w:val="22"/>
-          <w:szCs w:val="22"/>
-        </w:rPr>
-        <w:t xml:space="preserve"> </w:t>
-      </w:r>
-      <w:r>
-        <w:rPr>
-          <w:rFonts w:ascii="Calibri" w:hAnsi="Calibri" w:cs="Calibri"/>
-          <w:sz w:val="22"/>
-          <w:szCs w:val="22"/>
-        </w:rPr>
-        <w:t>in</w:t>
-      </w:r>
-      <w:r>
-        <w:rPr>
-          <w:rFonts w:ascii="Calibri" w:hAnsi="Calibri" w:cs="Calibri"/>
-          <w:sz w:val="22"/>
-          <w:szCs w:val="22"/>
-        </w:rPr>
-        <w:t xml:space="preserve"> </w:t>
-      </w:r>
-      <w:r>
-        <w:rPr>
-          <w:rFonts w:ascii="Calibri" w:hAnsi="Calibri" w:cs="Calibri"/>
-          <w:sz w:val="22"/>
-          <w:szCs w:val="22"/>
-        </w:rPr>
-        <w:t>unserem</w:t>
-      </w:r>
-      <w:r>
-        <w:rPr>
-          <w:rFonts w:ascii="Calibri" w:hAnsi="Calibri" w:cs="Calibri"/>
-          <w:sz w:val="22"/>
-          <w:szCs w:val="22"/>
-        </w:rPr>
-        <w:t xml:space="preserve"> </w:t>
-      </w:r>
-      <w:r>
-        <w:rPr>
-          <w:rFonts w:ascii="Calibri" w:hAnsi="Calibri" w:cs="Calibri"/>
-          <w:sz w:val="22"/>
-          <w:szCs w:val="22"/>
-        </w:rPr>
-        <w:t>Unternehmen</w:t>
-      </w:r>
-      <w:r>
-        <w:rPr>
-          <w:rFonts w:ascii="Calibri" w:hAnsi="Calibri" w:cs="Calibri"/>
-          <w:sz w:val="22"/>
-          <w:szCs w:val="22"/>
-        </w:rPr>
-        <w:t xml:space="preserve"> </w:t>
-      </w:r>
-      <w:r>
-        <w:rPr>
-          <w:rFonts w:ascii="Calibri" w:hAnsi="Calibri" w:cs="Calibri"/>
-          <w:sz w:val="22"/>
-          <w:szCs w:val="22"/>
-        </w:rPr>
-        <w:t>begrüßen</w:t>
-      </w:r>
-      <w:r>
-        <w:rPr>
-          <w:rFonts w:ascii="Calibri" w:hAnsi="Calibri" w:cs="Calibri"/>
-          <w:sz w:val="22"/>
-          <w:szCs w:val="22"/>
-        </w:rPr>
-        <w:t xml:space="preserve"> </w:t>
-      </w:r>
-      <w:r>
-        <w:rPr>
-          <w:rFonts w:ascii="Calibri" w:hAnsi="Calibri" w:cs="Calibri"/>
-          <w:sz w:val="22"/>
-          <w:szCs w:val="22"/>
-        </w:rPr>
-        <w:t>zu</w:t>
-      </w:r>
-      <w:r>
-        <w:rPr>
-          <w:rFonts w:ascii="Calibri" w:hAnsi="Calibri" w:cs="Calibri"/>
-          <w:sz w:val="22"/>
-          <w:szCs w:val="22"/>
-        </w:rPr>
-        <w:t xml:space="preserve"> </w:t>
-      </w:r>
-      <w:r>
-        <w:rPr>
-          <w:rFonts w:ascii="Calibri" w:hAnsi="Calibri" w:cs="Calibri"/>
-          <w:sz w:val="22"/>
-          <w:szCs w:val="22"/>
-        </w:rPr>
-        <w:t>dürfen.</w:t>
+          <w:rFonts w:cs="Calibri"/>
+          <w:sz w:val="24"/>
+          <w:szCs w:val="24"/>
+        </w:rPr>
+        <w:t xml:space="preserve"> in Zukunft wieder in unserem Unternehmen begrüßen zu dürfen.</w:t>
       </w:r>
     </w:p>
     <w:p>
@@ -1117,9 +942,9 @@
         <w:spacing w:line="276" w:lineRule="auto"/>
         <w:ind w:right="248"/>
         <w:rPr>
-          <w:rFonts w:ascii="Calibri" w:hAnsi="Calibri" w:cs="Calibri"/>
-          <w:sz w:val="22"/>
-          <w:szCs w:val="22"/>
+          <w:rFonts w:cs="Calibri"/>
+          <w:sz w:val="24"/>
+          <w:szCs w:val="24"/>
         </w:rPr>
       </w:pPr>
     </w:p>
@@ -1128,9 +953,9 @@
         <w:spacing w:line="276" w:lineRule="auto"/>
         <w:ind w:right="248"/>
         <w:rPr>
-          <w:rFonts w:ascii="Calibri" w:hAnsi="Calibri" w:cs="Calibri"/>
-          <w:sz w:val="22"/>
-          <w:szCs w:val="22"/>
+          <w:rFonts w:cs="Calibri"/>
+          <w:sz w:val="24"/>
+          <w:szCs w:val="24"/>
         </w:rPr>
       </w:pPr>
     </w:p>
@@ -1139,9 +964,9 @@
         <w:spacing w:line="276" w:lineRule="auto"/>
         <w:ind w:right="248"/>
         <w:rPr>
-          <w:rFonts w:ascii="Calibri" w:hAnsi="Calibri" w:cs="Calibri"/>
-          <w:sz w:val="22"/>
-          <w:szCs w:val="22"/>
+          <w:rFonts w:cs="Calibri"/>
+          <w:sz w:val="24"/>
+          <w:szCs w:val="24"/>
         </w:rPr>
       </w:pPr>
     </w:p>
@@ -1150,9 +975,9 @@
         <w:spacing w:line="276" w:lineRule="auto"/>
         <w:ind w:right="248"/>
         <w:rPr>
-          <w:rFonts w:ascii="Calibri" w:hAnsi="Calibri" w:cs="Calibri"/>
-          <w:sz w:val="22"/>
-          <w:szCs w:val="22"/>
+          <w:rFonts w:cs="Calibri"/>
+          <w:sz w:val="24"/>
+          <w:szCs w:val="24"/>
         </w:rPr>
       </w:pPr>
     </w:p>
@@ -1160,57 +985,57 @@
       <w:pPr>
         <w:ind w:right="248"/>
         <w:rPr>
-          <w:rFonts w:ascii="Calibri" w:hAnsi="Calibri" w:cs="Calibri"/>
-          <w:sz w:val="22"/>
-          <w:szCs w:val="22"/>
-        </w:rPr>
-      </w:pPr>
-      <w:r>
-        <w:rPr>
-          <w:rFonts w:ascii="Calibri" w:hAnsi="Calibri" w:cs="Calibri"/>
-          <w:sz w:val="22"/>
-          <w:szCs w:val="22"/>
+          <w:rFonts w:cs="Calibri"/>
+          <w:sz w:val="24"/>
+          <w:szCs w:val="24"/>
+        </w:rPr>
+      </w:pPr>
+      <w:r>
+        <w:rPr>
+          <w:rFonts w:cs="Calibri"/>
+          <w:sz w:val="24"/>
+          <w:szCs w:val="24"/>
         </w:rPr>
         <w:t xml:space="preserve">den </w:t>
       </w:r>
       <w:r>
         <w:rPr>
-          <w:rFonts w:ascii="Calibri" w:hAnsi="Calibri" w:cs="Calibri"/>
-          <w:sz w:val="22"/>
-          <w:szCs w:val="22"/>
+          <w:rFonts w:cs="Calibri"/>
+          <w:sz w:val="24"/>
+          <w:szCs w:val="24"/>
         </w:rPr>
         <w:fldChar w:fldCharType="begin"/>
       </w:r>
       <w:r>
         <w:rPr>
-          <w:rFonts w:ascii="Calibri" w:hAnsi="Calibri" w:cs="Calibri"/>
-          <w:sz w:val="22"/>
-          <w:szCs w:val="22"/>
+          <w:rFonts w:cs="Calibri"/>
+          <w:sz w:val="24"/>
+          <w:szCs w:val="24"/>
         </w:rPr>
         <w:instrText xml:space="preserve"> MERGEFIELD HeutigesDatum </w:instrText>
       </w:r>
       <w:r>
         <w:rPr>
-          <w:rFonts w:ascii="Calibri" w:hAnsi="Calibri" w:cs="Calibri"/>
-          <w:sz w:val="22"/>
-          <w:szCs w:val="22"/>
+          <w:rFonts w:cs="Calibri"/>
+          <w:sz w:val="24"/>
+          <w:szCs w:val="24"/>
         </w:rPr>
         <w:fldChar w:fldCharType="separate"/>
       </w:r>
       <w:r>
         <w:rPr>
-          <w:rFonts w:ascii="Calibri" w:hAnsi="Calibri" w:cs="Calibri"/>
+          <w:rFonts w:cs="Calibri"/>
           <w:noProof/>
-          <w:sz w:val="22"/>
-          <w:szCs w:val="22"/>
+          <w:sz w:val="24"/>
+          <w:szCs w:val="24"/>
         </w:rPr>
         <w:t>«HeutigesDatum»</w:t>
       </w:r>
       <w:r>
         <w:rPr>
-          <w:rFonts w:ascii="Calibri" w:hAnsi="Calibri" w:cs="Calibri"/>
-          <w:sz w:val="22"/>
-          <w:szCs w:val="22"/>
+          <w:rFonts w:cs="Calibri"/>
+          <w:sz w:val="24"/>
+          <w:szCs w:val="24"/>
         </w:rPr>
         <w:fldChar w:fldCharType="end"/>
       </w:r>
@@ -1237,7 +1062,7 @@
 </file>
 
 <file path=word/endnotes.xml><?xml version="1.0" encoding="utf-8"?>
-<w:endnotes xmlns:wpc="http://schemas.microsoft.com/office/word/2010/wordprocessingCanvas" xmlns:cx="http://schemas.microsoft.com/office/drawing/2014/chartex" xmlns:mc="http://schemas.openxmlformats.org/markup-compatibility/2006" xmlns:o="urn:schemas-microsoft-com:office:office" xmlns:r="http://schemas.openxmlformats.org/officeDocument/2006/relationships" xmlns:m="http://schemas.openxmlformats.org/officeDocument/2006/math" xmlns:v="urn:schemas-microsoft-com:vml" xmlns:wp14="http://schemas.microsoft.com/office/word/2010/wordprocessingDrawing" xmlns:wp="http://schemas.openxmlformats.org/drawingml/2006/wordprocessingDrawing" xmlns:w10="urn:schemas-microsoft-com:office:word" xmlns:w="http://schemas.openxmlformats.org/wordprocessingml/2006/main" xmlns:w14="http://schemas.microsoft.com/office/word/2010/wordml" xmlns:w15="http://schemas.microsoft.com/office/word/2012/wordml" xmlns:w16se="http://schemas.microsoft.com/office/word/2015/wordml/symex" xmlns:wpg="http://schemas.microsoft.com/office/word/2010/wordprocessingGroup" xmlns:wpi="http://schemas.microsoft.com/office/word/2010/wordprocessingInk" xmlns:wne="http://schemas.microsoft.com/office/word/2006/wordml" xmlns:wps="http://schemas.microsoft.com/office/word/2010/wordprocessingShape" mc:Ignorable="w14 w15 w16se wp14">
+<w:endnotes xmlns:wpc="http://schemas.microsoft.com/office/word/2010/wordprocessingCanvas" xmlns:mc="http://schemas.openxmlformats.org/markup-compatibility/2006" xmlns:o="urn:schemas-microsoft-com:office:office" xmlns:r="http://schemas.openxmlformats.org/officeDocument/2006/relationships" xmlns:m="http://schemas.openxmlformats.org/officeDocument/2006/math" xmlns:v="urn:schemas-microsoft-com:vml" xmlns:wp14="http://schemas.microsoft.com/office/word/2010/wordprocessingDrawing" xmlns:wp="http://schemas.openxmlformats.org/drawingml/2006/wordprocessingDrawing" xmlns:w10="urn:schemas-microsoft-com:office:word" xmlns:w="http://schemas.openxmlformats.org/wordprocessingml/2006/main" xmlns:w14="http://schemas.microsoft.com/office/word/2010/wordml" xmlns:w15="http://schemas.microsoft.com/office/word/2012/wordml" xmlns:wpg="http://schemas.microsoft.com/office/word/2010/wordprocessingGroup" xmlns:wpi="http://schemas.microsoft.com/office/word/2010/wordprocessingInk" xmlns:wne="http://schemas.microsoft.com/office/word/2006/wordml" xmlns:wps="http://schemas.microsoft.com/office/word/2010/wordprocessingShape" mc:Ignorable="w14 w15 wp14">
   <w:endnote w:type="separator" w:id="-1">
     <w:p>
       <w:r>
@@ -1256,7 +1081,7 @@
 </file>
 
 <file path=word/footer1.xml><?xml version="1.0" encoding="utf-8"?>
-<w:ftr xmlns:wpc="http://schemas.microsoft.com/office/word/2010/wordprocessingCanvas" xmlns:cx="http://schemas.microsoft.com/office/drawing/2014/chartex" xmlns:mc="http://schemas.openxmlformats.org/markup-compatibility/2006" xmlns:o="urn:schemas-microsoft-com:office:office" xmlns:r="http://schemas.openxmlformats.org/officeDocument/2006/relationships" xmlns:m="http://schemas.openxmlformats.org/officeDocument/2006/math" xmlns:v="urn:schemas-microsoft-com:vml" xmlns:wp14="http://schemas.microsoft.com/office/word/2010/wordprocessingDrawing" xmlns:wp="http://schemas.openxmlformats.org/drawingml/2006/wordprocessingDrawing" xmlns:w10="urn:schemas-microsoft-com:office:word" xmlns:w="http://schemas.openxmlformats.org/wordprocessingml/2006/main" xmlns:w14="http://schemas.microsoft.com/office/word/2010/wordml" xmlns:w15="http://schemas.microsoft.com/office/word/2012/wordml" xmlns:w16se="http://schemas.microsoft.com/office/word/2015/wordml/symex" xmlns:wpg="http://schemas.microsoft.com/office/word/2010/wordprocessingGroup" xmlns:wpi="http://schemas.microsoft.com/office/word/2010/wordprocessingInk" xmlns:wne="http://schemas.microsoft.com/office/word/2006/wordml" xmlns:wps="http://schemas.microsoft.com/office/word/2010/wordprocessingShape" mc:Ignorable="w14 w15 w16se wp14">
+<w:ftr xmlns:wpc="http://schemas.microsoft.com/office/word/2010/wordprocessingCanvas" xmlns:mc="http://schemas.openxmlformats.org/markup-compatibility/2006" xmlns:o="urn:schemas-microsoft-com:office:office" xmlns:r="http://schemas.openxmlformats.org/officeDocument/2006/relationships" xmlns:m="http://schemas.openxmlformats.org/officeDocument/2006/math" xmlns:v="urn:schemas-microsoft-com:vml" xmlns:wp14="http://schemas.microsoft.com/office/word/2010/wordprocessingDrawing" xmlns:wp="http://schemas.openxmlformats.org/drawingml/2006/wordprocessingDrawing" xmlns:w10="urn:schemas-microsoft-com:office:word" xmlns:w="http://schemas.openxmlformats.org/wordprocessingml/2006/main" xmlns:w14="http://schemas.microsoft.com/office/word/2010/wordml" xmlns:w15="http://schemas.microsoft.com/office/word/2012/wordml" xmlns:wpg="http://schemas.microsoft.com/office/word/2010/wordprocessingGroup" xmlns:wpi="http://schemas.microsoft.com/office/word/2010/wordprocessingInk" xmlns:wne="http://schemas.microsoft.com/office/word/2006/wordml" xmlns:wps="http://schemas.microsoft.com/office/word/2010/wordprocessingShape" mc:Ignorable="w14 w15 wp14">
   <w:p>
     <w:pPr>
       <w:pStyle w:val="Fuzeile"/>
@@ -1266,7 +1091,7 @@
 </file>
 
 <file path=word/footer2.xml><?xml version="1.0" encoding="utf-8"?>
-<w:ftr xmlns:wpc="http://schemas.microsoft.com/office/word/2010/wordprocessingCanvas" xmlns:cx="http://schemas.microsoft.com/office/drawing/2014/chartex" xmlns:mc="http://schemas.openxmlformats.org/markup-compatibility/2006" xmlns:o="urn:schemas-microsoft-com:office:office" xmlns:r="http://schemas.openxmlformats.org/officeDocument/2006/relationships" xmlns:m="http://schemas.openxmlformats.org/officeDocument/2006/math" xmlns:v="urn:schemas-microsoft-com:vml" xmlns:wp14="http://schemas.microsoft.com/office/word/2010/wordprocessingDrawing" xmlns:wp="http://schemas.openxmlformats.org/drawingml/2006/wordprocessingDrawing" xmlns:w10="urn:schemas-microsoft-com:office:word" xmlns:w="http://schemas.openxmlformats.org/wordprocessingml/2006/main" xmlns:w14="http://schemas.microsoft.com/office/word/2010/wordml" xmlns:w15="http://schemas.microsoft.com/office/word/2012/wordml" xmlns:w16se="http://schemas.microsoft.com/office/word/2015/wordml/symex" xmlns:wpg="http://schemas.microsoft.com/office/word/2010/wordprocessingGroup" xmlns:wpi="http://schemas.microsoft.com/office/word/2010/wordprocessingInk" xmlns:wne="http://schemas.microsoft.com/office/word/2006/wordml" xmlns:wps="http://schemas.microsoft.com/office/word/2010/wordprocessingShape" mc:Ignorable="w14 w15 w16se wp14">
+<w:ftr xmlns:wpc="http://schemas.microsoft.com/office/word/2010/wordprocessingCanvas" xmlns:mc="http://schemas.openxmlformats.org/markup-compatibility/2006" xmlns:o="urn:schemas-microsoft-com:office:office" xmlns:r="http://schemas.openxmlformats.org/officeDocument/2006/relationships" xmlns:m="http://schemas.openxmlformats.org/officeDocument/2006/math" xmlns:v="urn:schemas-microsoft-com:vml" xmlns:wp14="http://schemas.microsoft.com/office/word/2010/wordprocessingDrawing" xmlns:wp="http://schemas.openxmlformats.org/drawingml/2006/wordprocessingDrawing" xmlns:w10="urn:schemas-microsoft-com:office:word" xmlns:w="http://schemas.openxmlformats.org/wordprocessingml/2006/main" xmlns:w14="http://schemas.microsoft.com/office/word/2010/wordml" xmlns:w15="http://schemas.microsoft.com/office/word/2012/wordml" xmlns:wpg="http://schemas.microsoft.com/office/word/2010/wordprocessingGroup" xmlns:wpi="http://schemas.microsoft.com/office/word/2010/wordprocessingInk" xmlns:wne="http://schemas.microsoft.com/office/word/2006/wordml" xmlns:wps="http://schemas.microsoft.com/office/word/2010/wordprocessingShape" mc:Ignorable="w14 w15 wp14">
   <w:p>
     <w:pPr>
       <w:pStyle w:val="Fuzeile"/>
@@ -1279,7 +1104,7 @@
 </file>
 
 <file path=word/footer3.xml><?xml version="1.0" encoding="utf-8"?>
-<w:ftr xmlns:wpc="http://schemas.microsoft.com/office/word/2010/wordprocessingCanvas" xmlns:cx="http://schemas.microsoft.com/office/drawing/2014/chartex" xmlns:mc="http://schemas.openxmlformats.org/markup-compatibility/2006" xmlns:o="urn:schemas-microsoft-com:office:office" xmlns:r="http://schemas.openxmlformats.org/officeDocument/2006/relationships" xmlns:m="http://schemas.openxmlformats.org/officeDocument/2006/math" xmlns:v="urn:schemas-microsoft-com:vml" xmlns:wp14="http://schemas.microsoft.com/office/word/2010/wordprocessingDrawing" xmlns:wp="http://schemas.openxmlformats.org/drawingml/2006/wordprocessingDrawing" xmlns:w10="urn:schemas-microsoft-com:office:word" xmlns:w="http://schemas.openxmlformats.org/wordprocessingml/2006/main" xmlns:w14="http://schemas.microsoft.com/office/word/2010/wordml" xmlns:w15="http://schemas.microsoft.com/office/word/2012/wordml" xmlns:w16se="http://schemas.microsoft.com/office/word/2015/wordml/symex" xmlns:wpg="http://schemas.microsoft.com/office/word/2010/wordprocessingGroup" xmlns:wpi="http://schemas.microsoft.com/office/word/2010/wordprocessingInk" xmlns:wne="http://schemas.microsoft.com/office/word/2006/wordml" xmlns:wps="http://schemas.microsoft.com/office/word/2010/wordprocessingShape" mc:Ignorable="w14 w15 w16se wp14">
+<w:ftr xmlns:wpc="http://schemas.microsoft.com/office/word/2010/wordprocessingCanvas" xmlns:mc="http://schemas.openxmlformats.org/markup-compatibility/2006" xmlns:o="urn:schemas-microsoft-com:office:office" xmlns:r="http://schemas.openxmlformats.org/officeDocument/2006/relationships" xmlns:m="http://schemas.openxmlformats.org/officeDocument/2006/math" xmlns:v="urn:schemas-microsoft-com:vml" xmlns:wp14="http://schemas.microsoft.com/office/word/2010/wordprocessingDrawing" xmlns:wp="http://schemas.openxmlformats.org/drawingml/2006/wordprocessingDrawing" xmlns:w10="urn:schemas-microsoft-com:office:word" xmlns:w="http://schemas.openxmlformats.org/wordprocessingml/2006/main" xmlns:w14="http://schemas.microsoft.com/office/word/2010/wordml" xmlns:w15="http://schemas.microsoft.com/office/word/2012/wordml" xmlns:wpg="http://schemas.microsoft.com/office/word/2010/wordprocessingGroup" xmlns:wpi="http://schemas.microsoft.com/office/word/2010/wordprocessingInk" xmlns:wne="http://schemas.microsoft.com/office/word/2006/wordml" xmlns:wps="http://schemas.microsoft.com/office/word/2010/wordprocessingShape" mc:Ignorable="w14 w15 wp14">
   <w:p>
     <w:pPr>
       <w:pStyle w:val="Fuzeile"/>
@@ -1289,7 +1114,7 @@
 </file>
 
 <file path=word/footnotes.xml><?xml version="1.0" encoding="utf-8"?>
-<w:footnotes xmlns:wpc="http://schemas.microsoft.com/office/word/2010/wordprocessingCanvas" xmlns:cx="http://schemas.microsoft.com/office/drawing/2014/chartex" xmlns:mc="http://schemas.openxmlformats.org/markup-compatibility/2006" xmlns:o="urn:schemas-microsoft-com:office:office" xmlns:r="http://schemas.openxmlformats.org/officeDocument/2006/relationships" xmlns:m="http://schemas.openxmlformats.org/officeDocument/2006/math" xmlns:v="urn:schemas-microsoft-com:vml" xmlns:wp14="http://schemas.microsoft.com/office/word/2010/wordprocessingDrawing" xmlns:wp="http://schemas.openxmlformats.org/drawingml/2006/wordprocessingDrawing" xmlns:w10="urn:schemas-microsoft-com:office:word" xmlns:w="http://schemas.openxmlformats.org/wordprocessingml/2006/main" xmlns:w14="http://schemas.microsoft.com/office/word/2010/wordml" xmlns:w15="http://schemas.microsoft.com/office/word/2012/wordml" xmlns:w16se="http://schemas.microsoft.com/office/word/2015/wordml/symex" xmlns:wpg="http://schemas.microsoft.com/office/word/2010/wordprocessingGroup" xmlns:wpi="http://schemas.microsoft.com/office/word/2010/wordprocessingInk" xmlns:wne="http://schemas.microsoft.com/office/word/2006/wordml" xmlns:wps="http://schemas.microsoft.com/office/word/2010/wordprocessingShape" mc:Ignorable="w14 w15 w16se wp14">
+<w:footnotes xmlns:wpc="http://schemas.microsoft.com/office/word/2010/wordprocessingCanvas" xmlns:mc="http://schemas.openxmlformats.org/markup-compatibility/2006" xmlns:o="urn:schemas-microsoft-com:office:office" xmlns:r="http://schemas.openxmlformats.org/officeDocument/2006/relationships" xmlns:m="http://schemas.openxmlformats.org/officeDocument/2006/math" xmlns:v="urn:schemas-microsoft-com:vml" xmlns:wp14="http://schemas.microsoft.com/office/word/2010/wordprocessingDrawing" xmlns:wp="http://schemas.openxmlformats.org/drawingml/2006/wordprocessingDrawing" xmlns:w10="urn:schemas-microsoft-com:office:word" xmlns:w="http://schemas.openxmlformats.org/wordprocessingml/2006/main" xmlns:w14="http://schemas.microsoft.com/office/word/2010/wordml" xmlns:w15="http://schemas.microsoft.com/office/word/2012/wordml" xmlns:wpg="http://schemas.microsoft.com/office/word/2010/wordprocessingGroup" xmlns:wpi="http://schemas.microsoft.com/office/word/2010/wordprocessingInk" xmlns:wne="http://schemas.microsoft.com/office/word/2006/wordml" xmlns:wps="http://schemas.microsoft.com/office/word/2010/wordprocessingShape" mc:Ignorable="w14 w15 wp14">
   <w:footnote w:type="separator" w:id="-1">
     <w:p>
       <w:r>
@@ -1308,7 +1133,7 @@
 </file>
 
 <file path=word/header1.xml><?xml version="1.0" encoding="utf-8"?>
-<w:hdr xmlns:wpc="http://schemas.microsoft.com/office/word/2010/wordprocessingCanvas" xmlns:cx="http://schemas.microsoft.com/office/drawing/2014/chartex" xmlns:mc="http://schemas.openxmlformats.org/markup-compatibility/2006" xmlns:o="urn:schemas-microsoft-com:office:office" xmlns:r="http://schemas.openxmlformats.org/officeDocument/2006/relationships" xmlns:m="http://schemas.openxmlformats.org/officeDocument/2006/math" xmlns:v="urn:schemas-microsoft-com:vml" xmlns:wp14="http://schemas.microsoft.com/office/word/2010/wordprocessingDrawing" xmlns:wp="http://schemas.openxmlformats.org/drawingml/2006/wordprocessingDrawing" xmlns:w10="urn:schemas-microsoft-com:office:word" xmlns:w="http://schemas.openxmlformats.org/wordprocessingml/2006/main" xmlns:w14="http://schemas.microsoft.com/office/word/2010/wordml" xmlns:w15="http://schemas.microsoft.com/office/word/2012/wordml" xmlns:w16se="http://schemas.microsoft.com/office/word/2015/wordml/symex" xmlns:wpg="http://schemas.microsoft.com/office/word/2010/wordprocessingGroup" xmlns:wpi="http://schemas.microsoft.com/office/word/2010/wordprocessingInk" xmlns:wne="http://schemas.microsoft.com/office/word/2006/wordml" xmlns:wps="http://schemas.microsoft.com/office/word/2010/wordprocessingShape" mc:Ignorable="w14 w15 w16se wp14">
+<w:hdr xmlns:wpc="http://schemas.microsoft.com/office/word/2010/wordprocessingCanvas" xmlns:mc="http://schemas.openxmlformats.org/markup-compatibility/2006" xmlns:o="urn:schemas-microsoft-com:office:office" xmlns:r="http://schemas.openxmlformats.org/officeDocument/2006/relationships" xmlns:m="http://schemas.openxmlformats.org/officeDocument/2006/math" xmlns:v="urn:schemas-microsoft-com:vml" xmlns:wp14="http://schemas.microsoft.com/office/word/2010/wordprocessingDrawing" xmlns:wp="http://schemas.openxmlformats.org/drawingml/2006/wordprocessingDrawing" xmlns:w10="urn:schemas-microsoft-com:office:word" xmlns:w="http://schemas.openxmlformats.org/wordprocessingml/2006/main" xmlns:w14="http://schemas.microsoft.com/office/word/2010/wordml" xmlns:w15="http://schemas.microsoft.com/office/word/2012/wordml" xmlns:wpg="http://schemas.microsoft.com/office/word/2010/wordprocessingGroup" xmlns:wpi="http://schemas.microsoft.com/office/word/2010/wordprocessingInk" xmlns:wne="http://schemas.microsoft.com/office/word/2006/wordml" xmlns:wps="http://schemas.microsoft.com/office/word/2010/wordprocessingShape" mc:Ignorable="w14 w15 wp14">
   <w:p>
     <w:pPr>
       <w:pStyle w:val="Kopfzeile"/>
@@ -1382,7 +1207,7 @@
 </file>
 
 <file path=word/header2.xml><?xml version="1.0" encoding="utf-8"?>
-<w:hdr xmlns:wpc="http://schemas.microsoft.com/office/word/2010/wordprocessingCanvas" xmlns:cx="http://schemas.microsoft.com/office/drawing/2014/chartex" xmlns:mc="http://schemas.openxmlformats.org/markup-compatibility/2006" xmlns:o="urn:schemas-microsoft-com:office:office" xmlns:r="http://schemas.openxmlformats.org/officeDocument/2006/relationships" xmlns:m="http://schemas.openxmlformats.org/officeDocument/2006/math" xmlns:v="urn:schemas-microsoft-com:vml" xmlns:wp14="http://schemas.microsoft.com/office/word/2010/wordprocessingDrawing" xmlns:wp="http://schemas.openxmlformats.org/drawingml/2006/wordprocessingDrawing" xmlns:w10="urn:schemas-microsoft-com:office:word" xmlns:w="http://schemas.openxmlformats.org/wordprocessingml/2006/main" xmlns:w14="http://schemas.microsoft.com/office/word/2010/wordml" xmlns:w15="http://schemas.microsoft.com/office/word/2012/wordml" xmlns:w16se="http://schemas.microsoft.com/office/word/2015/wordml/symex" xmlns:wpg="http://schemas.microsoft.com/office/word/2010/wordprocessingGroup" xmlns:wpi="http://schemas.microsoft.com/office/word/2010/wordprocessingInk" xmlns:wne="http://schemas.microsoft.com/office/word/2006/wordml" xmlns:wps="http://schemas.microsoft.com/office/word/2010/wordprocessingShape" mc:Ignorable="w14 w15 w16se wp14">
+<w:hdr xmlns:wpc="http://schemas.microsoft.com/office/word/2010/wordprocessingCanvas" xmlns:mc="http://schemas.openxmlformats.org/markup-compatibility/2006" xmlns:o="urn:schemas-microsoft-com:office:office" xmlns:r="http://schemas.openxmlformats.org/officeDocument/2006/relationships" xmlns:m="http://schemas.openxmlformats.org/officeDocument/2006/math" xmlns:v="urn:schemas-microsoft-com:vml" xmlns:wp14="http://schemas.microsoft.com/office/word/2010/wordprocessingDrawing" xmlns:wp="http://schemas.openxmlformats.org/drawingml/2006/wordprocessingDrawing" xmlns:w10="urn:schemas-microsoft-com:office:word" xmlns:w="http://schemas.openxmlformats.org/wordprocessingml/2006/main" xmlns:w14="http://schemas.microsoft.com/office/word/2010/wordml" xmlns:w15="http://schemas.microsoft.com/office/word/2012/wordml" xmlns:wpg="http://schemas.microsoft.com/office/word/2010/wordprocessingGroup" xmlns:wpi="http://schemas.microsoft.com/office/word/2010/wordprocessingInk" xmlns:wne="http://schemas.microsoft.com/office/word/2006/wordml" xmlns:wps="http://schemas.microsoft.com/office/word/2010/wordprocessingShape" mc:Ignorable="w14 w15 wp14">
   <w:p>
     <w:pPr>
       <w:pStyle w:val="Kopfzeile"/>
@@ -1392,7 +1217,7 @@
 </file>
 
 <file path=word/header3.xml><?xml version="1.0" encoding="utf-8"?>
-<w:hdr xmlns:wpc="http://schemas.microsoft.com/office/word/2010/wordprocessingCanvas" xmlns:cx="http://schemas.microsoft.com/office/drawing/2014/chartex" xmlns:mc="http://schemas.openxmlformats.org/markup-compatibility/2006" xmlns:o="urn:schemas-microsoft-com:office:office" xmlns:r="http://schemas.openxmlformats.org/officeDocument/2006/relationships" xmlns:m="http://schemas.openxmlformats.org/officeDocument/2006/math" xmlns:v="urn:schemas-microsoft-com:vml" xmlns:wp14="http://schemas.microsoft.com/office/word/2010/wordprocessingDrawing" xmlns:wp="http://schemas.openxmlformats.org/drawingml/2006/wordprocessingDrawing" xmlns:w10="urn:schemas-microsoft-com:office:word" xmlns:w="http://schemas.openxmlformats.org/wordprocessingml/2006/main" xmlns:w14="http://schemas.microsoft.com/office/word/2010/wordml" xmlns:w15="http://schemas.microsoft.com/office/word/2012/wordml" xmlns:w16se="http://schemas.microsoft.com/office/word/2015/wordml/symex" xmlns:wpg="http://schemas.microsoft.com/office/word/2010/wordprocessingGroup" xmlns:wpi="http://schemas.microsoft.com/office/word/2010/wordprocessingInk" xmlns:wne="http://schemas.microsoft.com/office/word/2006/wordml" xmlns:wps="http://schemas.microsoft.com/office/word/2010/wordprocessingShape" mc:Ignorable="w14 w15 w16se wp14">
+<w:hdr xmlns:wpc="http://schemas.microsoft.com/office/word/2010/wordprocessingCanvas" xmlns:mc="http://schemas.openxmlformats.org/markup-compatibility/2006" xmlns:o="urn:schemas-microsoft-com:office:office" xmlns:r="http://schemas.openxmlformats.org/officeDocument/2006/relationships" xmlns:m="http://schemas.openxmlformats.org/officeDocument/2006/math" xmlns:v="urn:schemas-microsoft-com:vml" xmlns:wp14="http://schemas.microsoft.com/office/word/2010/wordprocessingDrawing" xmlns:wp="http://schemas.openxmlformats.org/drawingml/2006/wordprocessingDrawing" xmlns:w10="urn:schemas-microsoft-com:office:word" xmlns:w="http://schemas.openxmlformats.org/wordprocessingml/2006/main" xmlns:w14="http://schemas.microsoft.com/office/word/2010/wordml" xmlns:w15="http://schemas.microsoft.com/office/word/2012/wordml" xmlns:wpg="http://schemas.microsoft.com/office/word/2010/wordprocessingGroup" xmlns:wpi="http://schemas.microsoft.com/office/word/2010/wordprocessingInk" xmlns:wne="http://schemas.microsoft.com/office/word/2006/wordml" xmlns:wps="http://schemas.microsoft.com/office/word/2010/wordprocessingShape" mc:Ignorable="w14 w15 wp14">
   <w:p>
     <w:pPr>
       <w:pStyle w:val="Kopfzeile"/>
@@ -1466,7 +1291,7 @@
 </file>
 
 <file path=word/numbering.xml><?xml version="1.0" encoding="utf-8"?>
-<w:numbering xmlns:wpc="http://schemas.microsoft.com/office/word/2010/wordprocessingCanvas" xmlns:cx="http://schemas.microsoft.com/office/drawing/2014/chartex" xmlns:mc="http://schemas.openxmlformats.org/markup-compatibility/2006" xmlns:o="urn:schemas-microsoft-com:office:office" xmlns:r="http://schemas.openxmlformats.org/officeDocument/2006/relationships" xmlns:m="http://schemas.openxmlformats.org/officeDocument/2006/math" xmlns:v="urn:schemas-microsoft-com:vml" xmlns:wp14="http://schemas.microsoft.com/office/word/2010/wordprocessingDrawing" xmlns:wp="http://schemas.openxmlformats.org/drawingml/2006/wordprocessingDrawing" xmlns:w10="urn:schemas-microsoft-com:office:word" xmlns:w="http://schemas.openxmlformats.org/wordprocessingml/2006/main" xmlns:w14="http://schemas.microsoft.com/office/word/2010/wordml" xmlns:w15="http://schemas.microsoft.com/office/word/2012/wordml" xmlns:w16se="http://schemas.microsoft.com/office/word/2015/wordml/symex" xmlns:wpg="http://schemas.microsoft.com/office/word/2010/wordprocessingGroup" xmlns:wpi="http://schemas.microsoft.com/office/word/2010/wordprocessingInk" xmlns:wne="http://schemas.microsoft.com/office/word/2006/wordml" xmlns:wps="http://schemas.microsoft.com/office/word/2010/wordprocessingShape" mc:Ignorable="w14 w15 w16se wp14">
+<w:numbering xmlns:wpc="http://schemas.microsoft.com/office/word/2010/wordprocessingCanvas" xmlns:mc="http://schemas.openxmlformats.org/markup-compatibility/2006" xmlns:o="urn:schemas-microsoft-com:office:office" xmlns:r="http://schemas.openxmlformats.org/officeDocument/2006/relationships" xmlns:m="http://schemas.openxmlformats.org/officeDocument/2006/math" xmlns:v="urn:schemas-microsoft-com:vml" xmlns:wp14="http://schemas.microsoft.com/office/word/2010/wordprocessingDrawing" xmlns:wp="http://schemas.openxmlformats.org/drawingml/2006/wordprocessingDrawing" xmlns:w10="urn:schemas-microsoft-com:office:word" xmlns:w="http://schemas.openxmlformats.org/wordprocessingml/2006/main" xmlns:w14="http://schemas.microsoft.com/office/word/2010/wordml" xmlns:w15="http://schemas.microsoft.com/office/word/2012/wordml" xmlns:wpg="http://schemas.microsoft.com/office/word/2010/wordprocessingGroup" xmlns:wpi="http://schemas.microsoft.com/office/word/2010/wordprocessingInk" xmlns:wne="http://schemas.microsoft.com/office/word/2006/wordml" xmlns:wps="http://schemas.microsoft.com/office/word/2010/wordprocessingShape" mc:Ignorable="w14 w15 wp14">
   <w:abstractNum w:abstractNumId="0" w15:restartNumberingAfterBreak="0">
     <w:nsid w:val="00000003"/>
     <w:multiLevelType w:val="singleLevel"/>
@@ -1727,7 +1552,7 @@
 </file>
 
 <file path=word/styles.xml><?xml version="1.0" encoding="utf-8"?>
-<w:styles xmlns:mc="http://schemas.openxmlformats.org/markup-compatibility/2006" xmlns:r="http://schemas.openxmlformats.org/officeDocument/2006/relationships" xmlns:w="http://schemas.openxmlformats.org/wordprocessingml/2006/main" xmlns:w14="http://schemas.microsoft.com/office/word/2010/wordml" xmlns:w15="http://schemas.microsoft.com/office/word/2012/wordml" xmlns:w16se="http://schemas.microsoft.com/office/word/2015/wordml/symex" mc:Ignorable="w14 w15 w16se">
+<w:styles xmlns:mc="http://schemas.openxmlformats.org/markup-compatibility/2006" xmlns:r="http://schemas.openxmlformats.org/officeDocument/2006/relationships" xmlns:w="http://schemas.openxmlformats.org/wordprocessingml/2006/main" xmlns:w14="http://schemas.microsoft.com/office/word/2010/wordml" xmlns:w15="http://schemas.microsoft.com/office/word/2012/wordml" mc:Ignorable="w14 w15">
   <w:docDefaults>
     <w:rPrDefault>
       <w:rPr>

</xml_diff>